<commit_message>
Preprocessing phase documentation (feature selection)
</commit_message>
<xml_diff>
--- a/Report/Airline-Ticket-Price-Report.docx
+++ b/Report/Airline-Ticket-Price-Report.docx
@@ -65,7 +65,14 @@
                       <w:b/>
                       <w:bCs/>
                     </w:rPr>
-                    <w:t xml:space="preserve">Bioinformatics department </w:t>
+                    <w:t>Scientific Computing</w:t>
+                  </w:r>
+                  <w:r>
+                    <w:rPr>
+                      <w:b/>
+                      <w:bCs/>
+                    </w:rPr>
+                    <w:t xml:space="preserve"> department </w:t>
                   </w:r>
                 </w:p>
                 <w:p>
@@ -353,7 +360,7 @@
           <w:sz w:val="28"/>
           <w:szCs w:val="28"/>
         </w:rPr>
-        <w:t>Hussain</w:t>
+        <w:t>Huss</w:t>
       </w:r>
       <w:r>
         <w:rPr>
@@ -363,7 +370,37 @@
           <w:sz w:val="28"/>
           <w:szCs w:val="28"/>
         </w:rPr>
-        <w:t xml:space="preserve"> Mahmoud</w:t>
+        <w:t>e</w:t>
+      </w:r>
+      <w:r>
+        <w:rPr>
+          <w:rFonts w:eastAsia="Calibri"/>
+          <w:b/>
+          <w:bCs/>
+          <w:sz w:val="28"/>
+          <w:szCs w:val="28"/>
+        </w:rPr>
+        <w:t>in</w:t>
+      </w:r>
+      <w:r>
+        <w:rPr>
+          <w:rFonts w:eastAsia="Calibri"/>
+          <w:b/>
+          <w:bCs/>
+          <w:sz w:val="28"/>
+          <w:szCs w:val="28"/>
+        </w:rPr>
+        <w:t xml:space="preserve"> Kamaly</w:t>
+      </w:r>
+      <w:r>
+        <w:rPr>
+          <w:rFonts w:eastAsia="Calibri"/>
+          <w:b/>
+          <w:bCs/>
+          <w:sz w:val="28"/>
+          <w:szCs w:val="28"/>
+        </w:rPr>
+        <w:t xml:space="preserve"> </w:t>
       </w:r>
     </w:p>
     <w:p>
@@ -669,7 +706,13 @@
     <w:p/>
     <w:p>
       <w:r>
-        <w:t xml:space="preserve">We can found data here </w:t>
+        <w:t>We can f</w:t>
+      </w:r>
+      <w:r>
+        <w:t>in</w:t>
+      </w:r>
+      <w:r>
+        <w:t xml:space="preserve">d data here </w:t>
       </w:r>
       <w:hyperlink r:id="rId6" w:history="1">
         <w:r>
@@ -682,7 +725,13 @@
     </w:p>
     <w:p>
       <w:r>
-        <w:t xml:space="preserve">We can found the description of data here </w:t>
+        <w:t>We can f</w:t>
+      </w:r>
+      <w:r>
+        <w:t>in</w:t>
+      </w:r>
+      <w:r>
+        <w:t xml:space="preserve">d the description of data here </w:t>
       </w:r>
       <w:hyperlink r:id="rId7" w:history="1">
         <w:r>
@@ -967,21 +1016,21 @@
           <w:sz w:val="25"/>
           <w:szCs w:val="25"/>
         </w:rPr>
-        <w:t xml:space="preserve">the most expensive ticket for </w:t>
+        <w:t>the most expensive ticket for econom</w:t>
       </w:r>
       <w:r>
         <w:rPr>
           <w:color w:val="4472C4" w:themeColor="accent1"/>
-          <w:sz w:val="25"/>
-          <w:szCs w:val="25"/>
-        </w:rPr>
-        <w:t>econom</w:t>
+        </w:rPr>
+        <w:t>y</w:t>
       </w:r>
       <w:r>
         <w:rPr>
           <w:color w:val="4472C4" w:themeColor="accent1"/>
-        </w:rPr>
-        <w:t>y</w:t>
+          <w:sz w:val="25"/>
+          <w:szCs w:val="25"/>
+        </w:rPr>
+        <w:t xml:space="preserve"> class </w:t>
       </w:r>
       <w:r>
         <w:rPr>
@@ -989,7 +1038,7 @@
           <w:sz w:val="25"/>
           <w:szCs w:val="25"/>
         </w:rPr>
-        <w:t xml:space="preserve"> class </w:t>
+        <w:t>is</w:t>
       </w:r>
       <w:r>
         <w:rPr>
@@ -997,14 +1046,6 @@
           <w:sz w:val="25"/>
           <w:szCs w:val="25"/>
         </w:rPr>
-        <w:t>is</w:t>
-      </w:r>
-      <w:r>
-        <w:rPr>
-          <w:color w:val="4472C4" w:themeColor="accent1"/>
-          <w:sz w:val="25"/>
-          <w:szCs w:val="25"/>
-        </w:rPr>
         <w:t>:</w:t>
       </w:r>
       <w:r>
@@ -1013,23 +1054,7 @@
           <w:sz w:val="25"/>
           <w:szCs w:val="25"/>
         </w:rPr>
-        <w:t xml:space="preserve"> </w:t>
-      </w:r>
-      <w:r>
-        <w:rPr>
-          <w:color w:val="FF0000"/>
-          <w:sz w:val="25"/>
-          <w:szCs w:val="25"/>
-        </w:rPr>
-        <w:t>India</w:t>
-      </w:r>
-      <w:r>
-        <w:rPr>
-          <w:color w:val="FF0000"/>
-          <w:sz w:val="25"/>
-          <w:szCs w:val="25"/>
-        </w:rPr>
-        <w:t xml:space="preserve"> Airline                                                                             </w:t>
+        <w:t xml:space="preserve"> India Airline                                                                             </w:t>
       </w:r>
     </w:p>
     <w:p>
@@ -1376,15 +1401,7 @@
           <w:sz w:val="25"/>
           <w:szCs w:val="25"/>
         </w:rPr>
-        <w:t xml:space="preserve"> class is</w:t>
-      </w:r>
-      <w:r>
-        <w:rPr>
-          <w:color w:val="4472C4" w:themeColor="accent1"/>
-          <w:sz w:val="25"/>
-          <w:szCs w:val="25"/>
-        </w:rPr>
-        <w:t xml:space="preserve">: </w:t>
+        <w:t xml:space="preserve"> class is: </w:t>
       </w:r>
     </w:p>
     <w:p>
@@ -5049,23 +5066,32 @@
           <w:sz w:val="25"/>
           <w:szCs w:val="25"/>
         </w:rPr>
-        <w:t xml:space="preserve">the </w:t>
-      </w:r>
-      <w:r>
+        <w:t xml:space="preserve">the longest flight in business type cost: </w:t>
+      </w:r>
+      <w:r>
+        <w:rPr>
+          <w:color w:val="FF0000"/>
+          <w:sz w:val="25"/>
+          <w:szCs w:val="25"/>
+        </w:rPr>
+        <w:t xml:space="preserve">52446.90                                                                             </w:t>
+      </w:r>
+    </w:p>
+    <w:p>
+      <w:pPr>
         <w:rPr>
           <w:color w:val="4472C4" w:themeColor="accent1"/>
           <w:sz w:val="25"/>
           <w:szCs w:val="25"/>
         </w:rPr>
-        <w:t>longest flight in business type cost</w:t>
-      </w:r>
+      </w:pPr>
       <w:r>
         <w:rPr>
           <w:color w:val="4472C4" w:themeColor="accent1"/>
           <w:sz w:val="25"/>
           <w:szCs w:val="25"/>
         </w:rPr>
-        <w:t xml:space="preserve">: </w:t>
+        <w:t xml:space="preserve">the longest flight in economy type cost: </w:t>
       </w:r>
       <w:r>
         <w:rPr>
@@ -5073,80 +5099,7 @@
           <w:sz w:val="25"/>
           <w:szCs w:val="25"/>
         </w:rPr>
-        <w:t>52446.90</w:t>
-      </w:r>
-      <w:r>
-        <w:rPr>
-          <w:color w:val="FF0000"/>
-          <w:sz w:val="25"/>
-          <w:szCs w:val="25"/>
-        </w:rPr>
-        <w:t xml:space="preserve">                                                                             </w:t>
-      </w:r>
-    </w:p>
-    <w:p>
-      <w:pPr>
-        <w:rPr>
-          <w:color w:val="4472C4" w:themeColor="accent1"/>
-          <w:sz w:val="25"/>
-          <w:szCs w:val="25"/>
-        </w:rPr>
-      </w:pPr>
-      <w:r>
-        <w:rPr>
-          <w:color w:val="4472C4" w:themeColor="accent1"/>
-          <w:sz w:val="25"/>
-          <w:szCs w:val="25"/>
-        </w:rPr>
-        <w:t xml:space="preserve">the longest flight in </w:t>
-      </w:r>
-      <w:r>
-        <w:rPr>
-          <w:color w:val="4472C4" w:themeColor="accent1"/>
-          <w:sz w:val="25"/>
-          <w:szCs w:val="25"/>
-        </w:rPr>
-        <w:t>economy</w:t>
-      </w:r>
-      <w:r>
-        <w:rPr>
-          <w:color w:val="4472C4" w:themeColor="accent1"/>
-          <w:sz w:val="25"/>
-          <w:szCs w:val="25"/>
-        </w:rPr>
-        <w:t xml:space="preserve"> type cost: </w:t>
-      </w:r>
-      <w:r>
-        <w:rPr>
-          <w:color w:val="FF0000"/>
-          <w:sz w:val="25"/>
-          <w:szCs w:val="25"/>
-        </w:rPr>
-        <w:t>6572</w:t>
-      </w:r>
-      <w:r>
-        <w:rPr>
-          <w:color w:val="FF0000"/>
-          <w:sz w:val="25"/>
-          <w:szCs w:val="25"/>
-        </w:rPr>
-        <w:t>.</w:t>
-      </w:r>
-      <w:r>
-        <w:rPr>
-          <w:color w:val="FF0000"/>
-          <w:sz w:val="25"/>
-          <w:szCs w:val="25"/>
-        </w:rPr>
-        <w:t>47</w:t>
-      </w:r>
-      <w:r>
-        <w:rPr>
-          <w:color w:val="FF0000"/>
-          <w:sz w:val="25"/>
-          <w:szCs w:val="25"/>
-        </w:rPr>
-        <w:t xml:space="preserve">                                                                             </w:t>
+        <w:t xml:space="preserve">6572.47                                                                             </w:t>
       </w:r>
     </w:p>
     <w:p>
@@ -6514,7 +6467,7 @@
           <w:sz w:val="25"/>
           <w:szCs w:val="25"/>
         </w:rPr>
-        <w:t xml:space="preserve">the most </w:t>
+        <w:t xml:space="preserve">the most departure time </w:t>
       </w:r>
       <w:r>
         <w:rPr>
@@ -6522,23 +6475,32 @@
           <w:sz w:val="25"/>
           <w:szCs w:val="25"/>
         </w:rPr>
-        <w:t>departure time</w:t>
-      </w:r>
-      <w:r>
+        <w:t xml:space="preserve">at </w:t>
+      </w:r>
+      <w:r>
+        <w:rPr>
+          <w:color w:val="FF0000"/>
+          <w:sz w:val="25"/>
+          <w:szCs w:val="25"/>
+        </w:rPr>
+        <w:t>20:00</w:t>
+      </w:r>
+    </w:p>
+    <w:p>
+      <w:pPr>
         <w:rPr>
           <w:color w:val="4472C4" w:themeColor="accent1"/>
           <w:sz w:val="25"/>
           <w:szCs w:val="25"/>
         </w:rPr>
-        <w:t xml:space="preserve"> </w:t>
-      </w:r>
+      </w:pPr>
       <w:r>
         <w:rPr>
           <w:color w:val="4472C4" w:themeColor="accent1"/>
           <w:sz w:val="25"/>
           <w:szCs w:val="25"/>
         </w:rPr>
-        <w:t xml:space="preserve">at </w:t>
+        <w:t xml:space="preserve">the most arrival time at </w:t>
       </w:r>
       <w:r>
         <w:rPr>
@@ -6546,72 +6508,7 @@
           <w:sz w:val="25"/>
           <w:szCs w:val="25"/>
         </w:rPr>
-        <w:t>20:00</w:t>
-      </w:r>
-    </w:p>
-    <w:p>
-      <w:pPr>
-        <w:rPr>
-          <w:color w:val="4472C4" w:themeColor="accent1"/>
-          <w:sz w:val="25"/>
-          <w:szCs w:val="25"/>
-        </w:rPr>
-      </w:pPr>
-      <w:r>
-        <w:rPr>
-          <w:color w:val="4472C4" w:themeColor="accent1"/>
-          <w:sz w:val="25"/>
-          <w:szCs w:val="25"/>
-        </w:rPr>
-        <w:t xml:space="preserve">the most </w:t>
-      </w:r>
-      <w:r>
-        <w:rPr>
-          <w:color w:val="4472C4" w:themeColor="accent1"/>
-          <w:sz w:val="25"/>
-          <w:szCs w:val="25"/>
-        </w:rPr>
-        <w:t>arrival</w:t>
-      </w:r>
-      <w:r>
-        <w:rPr>
-          <w:color w:val="4472C4" w:themeColor="accent1"/>
-          <w:sz w:val="25"/>
-          <w:szCs w:val="25"/>
-        </w:rPr>
-        <w:t xml:space="preserve"> time </w:t>
-      </w:r>
-      <w:r>
-        <w:rPr>
-          <w:color w:val="4472C4" w:themeColor="accent1"/>
-          <w:sz w:val="25"/>
-          <w:szCs w:val="25"/>
-        </w:rPr>
-        <w:t>at</w:t>
-      </w:r>
-      <w:r>
-        <w:rPr>
-          <w:color w:val="4472C4" w:themeColor="accent1"/>
-          <w:sz w:val="25"/>
-          <w:szCs w:val="25"/>
-        </w:rPr>
-        <w:t xml:space="preserve"> </w:t>
-      </w:r>
-      <w:r>
-        <w:rPr>
-          <w:color w:val="FF0000"/>
-          <w:sz w:val="25"/>
-          <w:szCs w:val="25"/>
-        </w:rPr>
-        <w:t>10</w:t>
-      </w:r>
-      <w:r>
-        <w:rPr>
-          <w:color w:val="FF0000"/>
-          <w:sz w:val="25"/>
-          <w:szCs w:val="25"/>
-        </w:rPr>
-        <w:t>:00</w:t>
+        <w:t>10:00</w:t>
       </w:r>
     </w:p>
     <w:p>
@@ -7159,72 +7056,56 @@
           <w:sz w:val="25"/>
           <w:szCs w:val="25"/>
         </w:rPr>
-        <w:t>day is</w:t>
-      </w:r>
+        <w:t xml:space="preserve">day is </w:t>
+      </w:r>
+      <w:r>
+        <w:rPr>
+          <w:color w:val="FF0000"/>
+          <w:sz w:val="25"/>
+          <w:szCs w:val="25"/>
+        </w:rPr>
+        <w:t>Monday</w:t>
+      </w:r>
+    </w:p>
+    <w:p>
+      <w:pPr>
+        <w:rPr>
+          <w:color w:val="FF0000"/>
+          <w:sz w:val="25"/>
+          <w:szCs w:val="25"/>
+        </w:rPr>
+      </w:pPr>
       <w:r>
         <w:rPr>
           <w:color w:val="4472C4" w:themeColor="accent1"/>
           <w:sz w:val="25"/>
           <w:szCs w:val="25"/>
         </w:rPr>
+        <w:t xml:space="preserve">the most </w:t>
+      </w:r>
+      <w:r>
+        <w:rPr>
+          <w:color w:val="4472C4" w:themeColor="accent1"/>
+          <w:sz w:val="25"/>
+          <w:szCs w:val="25"/>
+        </w:rPr>
+        <w:t>popular</w:t>
+      </w:r>
+      <w:r>
+        <w:rPr>
+          <w:color w:val="4472C4" w:themeColor="accent1"/>
+          <w:sz w:val="25"/>
+          <w:szCs w:val="25"/>
+        </w:rPr>
         <w:t xml:space="preserve"> </w:t>
       </w:r>
       <w:r>
         <w:rPr>
-          <w:color w:val="FF0000"/>
-          <w:sz w:val="25"/>
-          <w:szCs w:val="25"/>
-        </w:rPr>
-        <w:t>Monday</w:t>
-      </w:r>
-    </w:p>
-    <w:p>
-      <w:pPr>
-        <w:rPr>
-          <w:color w:val="FF0000"/>
-          <w:sz w:val="25"/>
-          <w:szCs w:val="25"/>
-        </w:rPr>
-      </w:pPr>
-      <w:r>
-        <w:rPr>
           <w:color w:val="4472C4" w:themeColor="accent1"/>
           <w:sz w:val="25"/>
           <w:szCs w:val="25"/>
         </w:rPr>
-        <w:t xml:space="preserve">the most </w:t>
-      </w:r>
-      <w:r>
-        <w:rPr>
-          <w:color w:val="4472C4" w:themeColor="accent1"/>
-          <w:sz w:val="25"/>
-          <w:szCs w:val="25"/>
-        </w:rPr>
-        <w:t>popular</w:t>
-      </w:r>
-      <w:r>
-        <w:rPr>
-          <w:color w:val="4472C4" w:themeColor="accent1"/>
-          <w:sz w:val="25"/>
-          <w:szCs w:val="25"/>
-        </w:rPr>
-        <w:t xml:space="preserve"> </w:t>
-      </w:r>
-      <w:r>
-        <w:rPr>
-          <w:color w:val="4472C4" w:themeColor="accent1"/>
-          <w:sz w:val="25"/>
-          <w:szCs w:val="25"/>
-        </w:rPr>
-        <w:t>Month</w:t>
-      </w:r>
-      <w:r>
-        <w:rPr>
-          <w:color w:val="4472C4" w:themeColor="accent1"/>
-          <w:sz w:val="25"/>
-          <w:szCs w:val="25"/>
-        </w:rPr>
-        <w:t xml:space="preserve"> is </w:t>
+        <w:t xml:space="preserve">Month is </w:t>
       </w:r>
       <w:r>
         <w:rPr>
@@ -7816,15 +7697,7 @@
           <w:sz w:val="25"/>
           <w:szCs w:val="25"/>
         </w:rPr>
-        <w:t>The most airline used</w:t>
-      </w:r>
-      <w:r>
-        <w:rPr>
-          <w:color w:val="4472C4" w:themeColor="accent1"/>
-          <w:sz w:val="25"/>
-          <w:szCs w:val="25"/>
-        </w:rPr>
-        <w:t xml:space="preserve"> </w:t>
+        <w:t xml:space="preserve">The most airline used </w:t>
       </w:r>
       <w:r>
         <w:rPr>
@@ -8163,7 +8036,7 @@
           <w:sz w:val="25"/>
           <w:szCs w:val="25"/>
         </w:rPr>
-        <w:t xml:space="preserve">The most </w:t>
+        <w:t xml:space="preserve">The most number of stops during the flight </w:t>
       </w:r>
       <w:r>
         <w:rPr>
@@ -8171,7 +8044,7 @@
           <w:sz w:val="25"/>
           <w:szCs w:val="25"/>
         </w:rPr>
-        <w:t xml:space="preserve">number of stops during the flight </w:t>
+        <w:t>is</w:t>
       </w:r>
       <w:r>
         <w:rPr>
@@ -8179,122 +8052,381 @@
           <w:sz w:val="25"/>
           <w:szCs w:val="25"/>
         </w:rPr>
-        <w:t>is</w:t>
-      </w:r>
-      <w:r>
+        <w:t xml:space="preserve"> </w:t>
+      </w:r>
+      <w:r>
+        <w:rPr>
+          <w:color w:val="FF0000"/>
+          <w:sz w:val="25"/>
+          <w:szCs w:val="25"/>
+        </w:rPr>
+        <w:t>2</w:t>
+      </w:r>
+      <w:r>
+        <w:rPr>
+          <w:color w:val="FF0000"/>
+          <w:sz w:val="25"/>
+          <w:szCs w:val="25"/>
+        </w:rPr>
+        <w:t xml:space="preserve"> hours</w:t>
+      </w:r>
+    </w:p>
+    <w:p>
+      <w:pPr>
+        <w:rPr>
+          <w:color w:val="1F3864" w:themeColor="accent1" w:themeShade="80"/>
+          <w:sz w:val="25"/>
+          <w:szCs w:val="25"/>
+        </w:rPr>
+      </w:pPr>
+    </w:p>
+    <w:p>
+      <w:pPr>
+        <w:rPr>
+          <w:color w:val="1F3864" w:themeColor="accent1" w:themeShade="80"/>
+          <w:sz w:val="25"/>
+          <w:szCs w:val="25"/>
+        </w:rPr>
+      </w:pPr>
+    </w:p>
+    <w:p>
+      <w:pPr>
+        <w:rPr>
+          <w:color w:val="1F3864" w:themeColor="accent1" w:themeShade="80"/>
+          <w:sz w:val="25"/>
+          <w:szCs w:val="25"/>
+        </w:rPr>
+      </w:pPr>
+    </w:p>
+    <w:p>
+      <w:pPr>
+        <w:rPr>
+          <w:color w:val="1F3864" w:themeColor="accent1" w:themeShade="80"/>
+          <w:sz w:val="25"/>
+          <w:szCs w:val="25"/>
+        </w:rPr>
+      </w:pPr>
+    </w:p>
+    <w:p>
+      <w:pPr>
+        <w:rPr>
+          <w:color w:val="1F3864" w:themeColor="accent1" w:themeShade="80"/>
+          <w:sz w:val="25"/>
+          <w:szCs w:val="25"/>
+        </w:rPr>
+      </w:pPr>
+    </w:p>
+    <w:p>
+      <w:pPr>
+        <w:rPr>
+          <w:color w:val="1F3864" w:themeColor="accent1" w:themeShade="80"/>
+          <w:sz w:val="25"/>
+          <w:szCs w:val="25"/>
+        </w:rPr>
+      </w:pPr>
+    </w:p>
+    <w:p>
+      <w:pPr>
+        <w:rPr>
+          <w:color w:val="1F3864" w:themeColor="accent1" w:themeShade="80"/>
+          <w:sz w:val="25"/>
+          <w:szCs w:val="25"/>
+        </w:rPr>
+      </w:pPr>
+    </w:p>
+    <w:p>
+      <w:pPr>
+        <w:rPr>
+          <w:color w:val="1F3864" w:themeColor="accent1" w:themeShade="80"/>
+          <w:sz w:val="25"/>
+          <w:szCs w:val="25"/>
+        </w:rPr>
+      </w:pPr>
+    </w:p>
+    <w:p>
+      <w:pPr>
+        <w:rPr>
+          <w:color w:val="1F3864" w:themeColor="accent1" w:themeShade="80"/>
+          <w:sz w:val="25"/>
+          <w:szCs w:val="25"/>
+        </w:rPr>
+      </w:pPr>
+    </w:p>
+    <w:p>
+      <w:pPr>
+        <w:rPr>
+          <w:color w:val="1F3864" w:themeColor="accent1" w:themeShade="80"/>
+          <w:sz w:val="25"/>
+          <w:szCs w:val="25"/>
+        </w:rPr>
+      </w:pPr>
+    </w:p>
+    <w:p>
+      <w:pPr>
+        <w:rPr>
+          <w:color w:val="1F3864" w:themeColor="accent1" w:themeShade="80"/>
+          <w:sz w:val="25"/>
+          <w:szCs w:val="25"/>
+        </w:rPr>
+      </w:pPr>
+    </w:p>
+    <w:p>
+      <w:pPr>
+        <w:rPr>
+          <w:color w:val="1F3864" w:themeColor="accent1" w:themeShade="80"/>
+          <w:sz w:val="25"/>
+          <w:szCs w:val="25"/>
+        </w:rPr>
+      </w:pPr>
+      <w:r>
+        <w:rPr>
+          <w:color w:val="1F3864" w:themeColor="accent1" w:themeShade="80"/>
+          <w:sz w:val="25"/>
+          <w:szCs w:val="25"/>
+        </w:rPr>
+        <w:t>Q</w:t>
+      </w:r>
+      <w:r>
+        <w:rPr>
+          <w:color w:val="1F3864" w:themeColor="accent1" w:themeShade="80"/>
+          <w:sz w:val="25"/>
+          <w:szCs w:val="25"/>
+          <w:vertAlign w:val="subscript"/>
+        </w:rPr>
+        <w:t>18</w:t>
+      </w:r>
+      <w:r>
+        <w:rPr>
+          <w:color w:val="1F3864" w:themeColor="accent1" w:themeShade="80"/>
+          <w:sz w:val="25"/>
+          <w:szCs w:val="25"/>
+        </w:rPr>
+        <w:t>-W</w:t>
+      </w:r>
+      <w:r>
+        <w:rPr>
+          <w:color w:val="1F3864" w:themeColor="accent1" w:themeShade="80"/>
+          <w:sz w:val="25"/>
+          <w:szCs w:val="25"/>
+        </w:rPr>
+        <w:t xml:space="preserve">hat is the least frequent source for </w:t>
+      </w:r>
+      <w:r>
+        <w:rPr>
+          <w:color w:val="1F3864" w:themeColor="accent1" w:themeShade="80"/>
+          <w:sz w:val="25"/>
+          <w:szCs w:val="25"/>
+        </w:rPr>
+        <w:t>airplanes?</w:t>
+      </w:r>
+      <w:r>
+        <w:rPr>
+          <w:color w:val="1F3864" w:themeColor="accent1" w:themeShade="80"/>
+          <w:sz w:val="25"/>
+          <w:szCs w:val="25"/>
+        </w:rPr>
+        <w:t xml:space="preserve"> (</w:t>
+      </w:r>
+      <w:r>
+        <w:rPr>
+          <w:color w:val="1F3864" w:themeColor="accent1" w:themeShade="80"/>
+          <w:sz w:val="25"/>
+          <w:szCs w:val="25"/>
+        </w:rPr>
+        <w:t>Look Figure 4)</w:t>
+      </w:r>
+    </w:p>
+    <w:p>
+      <w:pPr>
+        <w:rPr>
+          <w:color w:val="1F3864" w:themeColor="accent1" w:themeShade="80"/>
+          <w:sz w:val="25"/>
+          <w:szCs w:val="25"/>
+        </w:rPr>
+      </w:pPr>
+      <w:r>
+        <w:rPr>
+          <w:color w:val="1F3864" w:themeColor="accent1" w:themeShade="80"/>
+          <w:sz w:val="25"/>
+          <w:szCs w:val="25"/>
+        </w:rPr>
+        <w:t>Ans:</w:t>
+      </w:r>
+    </w:p>
+    <w:p>
+      <w:pPr>
         <w:rPr>
           <w:color w:val="4472C4" w:themeColor="accent1"/>
           <w:sz w:val="25"/>
           <w:szCs w:val="25"/>
         </w:rPr>
+      </w:pPr>
+      <w:r>
+        <w:rPr>
+          <w:color w:val="4472C4" w:themeColor="accent1"/>
+          <w:sz w:val="25"/>
+          <w:szCs w:val="25"/>
+        </w:rPr>
+        <w:t xml:space="preserve">The Least frequent source for airplanes </w:t>
+      </w:r>
+      <w:r>
+        <w:rPr>
+          <w:color w:val="4472C4" w:themeColor="accent1"/>
+          <w:sz w:val="25"/>
+          <w:szCs w:val="25"/>
+        </w:rPr>
+        <w:t xml:space="preserve">is </w:t>
+      </w:r>
+      <w:r>
+        <w:rPr>
+          <w:color w:val="FF0000"/>
+          <w:sz w:val="25"/>
+          <w:szCs w:val="25"/>
+        </w:rPr>
+        <w:t>Trujet Airplane</w:t>
+      </w:r>
+    </w:p>
+    <w:p>
+      <w:pPr>
+        <w:rPr>
+          <w:color w:val="1F3864" w:themeColor="accent1" w:themeShade="80"/>
+          <w:sz w:val="25"/>
+          <w:szCs w:val="25"/>
+        </w:rPr>
+      </w:pPr>
+    </w:p>
+    <w:p>
+      <w:pPr>
+        <w:rPr>
+          <w:color w:val="1F3864" w:themeColor="accent1" w:themeShade="80"/>
+          <w:sz w:val="25"/>
+          <w:szCs w:val="25"/>
+        </w:rPr>
+      </w:pPr>
+    </w:p>
+    <w:p>
+      <w:pPr>
+        <w:rPr>
+          <w:color w:val="1F3864" w:themeColor="accent1" w:themeShade="80"/>
+          <w:sz w:val="25"/>
+          <w:szCs w:val="25"/>
+        </w:rPr>
+      </w:pPr>
+      <w:r>
+        <w:rPr>
+          <w:color w:val="1F3864" w:themeColor="accent1" w:themeShade="80"/>
+          <w:sz w:val="25"/>
+          <w:szCs w:val="25"/>
+        </w:rPr>
+        <w:t>Q</w:t>
+      </w:r>
+      <w:r>
+        <w:rPr>
+          <w:color w:val="1F3864" w:themeColor="accent1" w:themeShade="80"/>
+          <w:sz w:val="25"/>
+          <w:szCs w:val="25"/>
+          <w:vertAlign w:val="subscript"/>
+        </w:rPr>
+        <w:t>19</w:t>
+      </w:r>
+      <w:r>
+        <w:rPr>
+          <w:color w:val="1F3864" w:themeColor="accent1" w:themeShade="80"/>
+          <w:sz w:val="25"/>
+          <w:szCs w:val="25"/>
+        </w:rPr>
+        <w:t>-W</w:t>
+      </w:r>
+      <w:r>
+        <w:rPr>
+          <w:color w:val="1F3864" w:themeColor="accent1" w:themeShade="80"/>
+          <w:sz w:val="25"/>
+          <w:szCs w:val="25"/>
+        </w:rPr>
+        <w:t xml:space="preserve">hat </w:t>
+      </w:r>
+      <w:r>
+        <w:rPr>
+          <w:color w:val="1F3864" w:themeColor="accent1" w:themeShade="80"/>
+          <w:sz w:val="25"/>
+          <w:szCs w:val="25"/>
+        </w:rPr>
+        <w:t>i</w:t>
+      </w:r>
+      <w:r>
+        <w:rPr>
+          <w:color w:val="1F3864" w:themeColor="accent1" w:themeShade="80"/>
+          <w:sz w:val="25"/>
+          <w:szCs w:val="25"/>
+        </w:rPr>
+        <w:t>s the least frequent destination?</w:t>
+      </w:r>
+      <w:r>
+        <w:rPr>
+          <w:color w:val="1F3864" w:themeColor="accent1" w:themeShade="80"/>
+          <w:sz w:val="25"/>
+          <w:szCs w:val="25"/>
+        </w:rPr>
         <w:t xml:space="preserve"> </w:t>
       </w:r>
       <w:r>
         <w:rPr>
+          <w:color w:val="1F3864" w:themeColor="accent1" w:themeShade="80"/>
+          <w:sz w:val="25"/>
+          <w:szCs w:val="25"/>
+        </w:rPr>
+        <w:t>(Look Figure 4)</w:t>
+      </w:r>
+    </w:p>
+    <w:p>
+      <w:pPr>
+        <w:rPr>
+          <w:color w:val="1F3864" w:themeColor="accent1" w:themeShade="80"/>
+          <w:sz w:val="25"/>
+          <w:szCs w:val="25"/>
+        </w:rPr>
+      </w:pPr>
+      <w:r>
+        <w:rPr>
+          <w:color w:val="1F3864" w:themeColor="accent1" w:themeShade="80"/>
+          <w:sz w:val="25"/>
+          <w:szCs w:val="25"/>
+        </w:rPr>
+        <w:t>Ans:</w:t>
+      </w:r>
+    </w:p>
+    <w:p>
+      <w:pPr>
+        <w:rPr>
+          <w:color w:val="1F3864" w:themeColor="accent1" w:themeShade="80"/>
+          <w:sz w:val="25"/>
+          <w:szCs w:val="25"/>
+        </w:rPr>
+      </w:pPr>
+      <w:r>
+        <w:rPr>
+          <w:color w:val="4472C4" w:themeColor="accent1"/>
+          <w:sz w:val="25"/>
+          <w:szCs w:val="25"/>
+        </w:rPr>
+        <w:t xml:space="preserve">The Least frequent Destination for airplanes </w:t>
+      </w:r>
+      <w:r>
+        <w:rPr>
+          <w:color w:val="4472C4" w:themeColor="accent1"/>
+          <w:sz w:val="25"/>
+          <w:szCs w:val="25"/>
+        </w:rPr>
+        <w:t xml:space="preserve">is </w:t>
+      </w:r>
+      <w:r>
+        <w:rPr>
           <w:color w:val="FF0000"/>
           <w:sz w:val="25"/>
           <w:szCs w:val="25"/>
         </w:rPr>
-        <w:t>2</w:t>
-      </w:r>
-      <w:r>
-        <w:rPr>
-          <w:color w:val="FF0000"/>
-          <w:sz w:val="25"/>
-          <w:szCs w:val="25"/>
-        </w:rPr>
-        <w:t xml:space="preserve"> hours</w:t>
-      </w:r>
-    </w:p>
-    <w:p>
-      <w:pPr>
-        <w:rPr>
-          <w:color w:val="1F3864" w:themeColor="accent1" w:themeShade="80"/>
-          <w:sz w:val="25"/>
-          <w:szCs w:val="25"/>
-        </w:rPr>
-      </w:pPr>
-    </w:p>
-    <w:p>
-      <w:pPr>
-        <w:rPr>
-          <w:color w:val="1F3864" w:themeColor="accent1" w:themeShade="80"/>
-          <w:sz w:val="25"/>
-          <w:szCs w:val="25"/>
-        </w:rPr>
-      </w:pPr>
-    </w:p>
-    <w:p>
-      <w:pPr>
-        <w:rPr>
-          <w:color w:val="1F3864" w:themeColor="accent1" w:themeShade="80"/>
-          <w:sz w:val="25"/>
-          <w:szCs w:val="25"/>
-        </w:rPr>
-      </w:pPr>
-    </w:p>
-    <w:p>
-      <w:pPr>
-        <w:rPr>
-          <w:color w:val="1F3864" w:themeColor="accent1" w:themeShade="80"/>
-          <w:sz w:val="25"/>
-          <w:szCs w:val="25"/>
-        </w:rPr>
-      </w:pPr>
-    </w:p>
-    <w:p>
-      <w:pPr>
-        <w:rPr>
-          <w:color w:val="1F3864" w:themeColor="accent1" w:themeShade="80"/>
-          <w:sz w:val="25"/>
-          <w:szCs w:val="25"/>
-        </w:rPr>
-      </w:pPr>
-    </w:p>
-    <w:p>
-      <w:pPr>
-        <w:rPr>
-          <w:color w:val="1F3864" w:themeColor="accent1" w:themeShade="80"/>
-          <w:sz w:val="25"/>
-          <w:szCs w:val="25"/>
-        </w:rPr>
-      </w:pPr>
-    </w:p>
-    <w:p>
-      <w:pPr>
-        <w:rPr>
-          <w:color w:val="1F3864" w:themeColor="accent1" w:themeShade="80"/>
-          <w:sz w:val="25"/>
-          <w:szCs w:val="25"/>
-        </w:rPr>
-      </w:pPr>
-    </w:p>
-    <w:p>
-      <w:pPr>
-        <w:rPr>
-          <w:color w:val="1F3864" w:themeColor="accent1" w:themeShade="80"/>
-          <w:sz w:val="25"/>
-          <w:szCs w:val="25"/>
-        </w:rPr>
-      </w:pPr>
-    </w:p>
-    <w:p>
-      <w:pPr>
-        <w:rPr>
-          <w:color w:val="1F3864" w:themeColor="accent1" w:themeShade="80"/>
-          <w:sz w:val="25"/>
-          <w:szCs w:val="25"/>
-        </w:rPr>
-      </w:pPr>
-    </w:p>
-    <w:p>
-      <w:pPr>
-        <w:rPr>
-          <w:color w:val="1F3864" w:themeColor="accent1" w:themeShade="80"/>
-          <w:sz w:val="25"/>
-          <w:szCs w:val="25"/>
-        </w:rPr>
-      </w:pPr>
+        <w:t>Trujet Airplane</w:t>
+      </w:r>
     </w:p>
     <w:p>
       <w:pPr>
@@ -8328,31 +8460,31 @@
           <w:szCs w:val="25"/>
           <w:vertAlign w:val="subscript"/>
         </w:rPr>
-        <w:t>18</w:t>
-      </w:r>
-      <w:r>
-        <w:rPr>
-          <w:color w:val="1F3864" w:themeColor="accent1" w:themeShade="80"/>
-          <w:sz w:val="25"/>
-          <w:szCs w:val="25"/>
-        </w:rPr>
-        <w:t>-W</w:t>
-      </w:r>
-      <w:r>
-        <w:rPr>
-          <w:color w:val="1F3864" w:themeColor="accent1" w:themeShade="80"/>
-          <w:sz w:val="25"/>
-          <w:szCs w:val="25"/>
-        </w:rPr>
-        <w:t xml:space="preserve">hat is the least frequent source for </w:t>
-      </w:r>
-      <w:r>
-        <w:rPr>
-          <w:color w:val="1F3864" w:themeColor="accent1" w:themeShade="80"/>
-          <w:sz w:val="25"/>
-          <w:szCs w:val="25"/>
-        </w:rPr>
-        <w:t>airplanes?</w:t>
+        <w:t>20</w:t>
+      </w:r>
+      <w:r>
+        <w:rPr>
+          <w:color w:val="1F3864" w:themeColor="accent1" w:themeShade="80"/>
+          <w:sz w:val="25"/>
+          <w:szCs w:val="25"/>
+        </w:rPr>
+        <w:t>-</w:t>
+      </w:r>
+      <w:r>
+        <w:rPr>
+          <w:color w:val="1F3864" w:themeColor="accent1" w:themeShade="80"/>
+          <w:sz w:val="25"/>
+          <w:szCs w:val="25"/>
+        </w:rPr>
+        <w:t xml:space="preserve">What is the busiest duration of the day for </w:t>
+      </w:r>
+      <w:r>
+        <w:rPr>
+          <w:color w:val="1F3864" w:themeColor="accent1" w:themeShade="80"/>
+          <w:sz w:val="25"/>
+          <w:szCs w:val="25"/>
+        </w:rPr>
+        <w:t>flights?</w:t>
       </w:r>
       <w:r>
         <w:rPr>
@@ -8368,7 +8500,7 @@
           <w:sz w:val="25"/>
           <w:szCs w:val="25"/>
         </w:rPr>
-        <w:t>Look Figure 4)</w:t>
+        <w:t>Look Figure 6)</w:t>
       </w:r>
     </w:p>
     <w:p>
@@ -8402,306 +8534,7 @@
           <w:sz w:val="25"/>
           <w:szCs w:val="25"/>
         </w:rPr>
-        <w:t xml:space="preserve">The Least frequent source for airplanes </w:t>
-      </w:r>
-      <w:r>
-        <w:rPr>
-          <w:color w:val="4472C4" w:themeColor="accent1"/>
-          <w:sz w:val="25"/>
-          <w:szCs w:val="25"/>
-        </w:rPr>
-        <w:t>is</w:t>
-      </w:r>
-      <w:r>
-        <w:rPr>
-          <w:color w:val="4472C4" w:themeColor="accent1"/>
-          <w:sz w:val="25"/>
-          <w:szCs w:val="25"/>
-        </w:rPr>
-        <w:t xml:space="preserve"> </w:t>
-      </w:r>
-      <w:r>
-        <w:rPr>
-          <w:color w:val="FF0000"/>
-          <w:sz w:val="25"/>
-          <w:szCs w:val="25"/>
-        </w:rPr>
-        <w:t>Trujet Airplane</w:t>
-      </w:r>
-    </w:p>
-    <w:p>
-      <w:pPr>
-        <w:rPr>
-          <w:color w:val="1F3864" w:themeColor="accent1" w:themeShade="80"/>
-          <w:sz w:val="25"/>
-          <w:szCs w:val="25"/>
-        </w:rPr>
-      </w:pPr>
-    </w:p>
-    <w:p>
-      <w:pPr>
-        <w:rPr>
-          <w:color w:val="1F3864" w:themeColor="accent1" w:themeShade="80"/>
-          <w:sz w:val="25"/>
-          <w:szCs w:val="25"/>
-        </w:rPr>
-      </w:pPr>
-    </w:p>
-    <w:p>
-      <w:pPr>
-        <w:rPr>
-          <w:color w:val="1F3864" w:themeColor="accent1" w:themeShade="80"/>
-          <w:sz w:val="25"/>
-          <w:szCs w:val="25"/>
-        </w:rPr>
-      </w:pPr>
-      <w:r>
-        <w:rPr>
-          <w:color w:val="1F3864" w:themeColor="accent1" w:themeShade="80"/>
-          <w:sz w:val="25"/>
-          <w:szCs w:val="25"/>
-        </w:rPr>
-        <w:t>Q</w:t>
-      </w:r>
-      <w:r>
-        <w:rPr>
-          <w:color w:val="1F3864" w:themeColor="accent1" w:themeShade="80"/>
-          <w:sz w:val="25"/>
-          <w:szCs w:val="25"/>
-          <w:vertAlign w:val="subscript"/>
-        </w:rPr>
-        <w:t>19</w:t>
-      </w:r>
-      <w:r>
-        <w:rPr>
-          <w:color w:val="1F3864" w:themeColor="accent1" w:themeShade="80"/>
-          <w:sz w:val="25"/>
-          <w:szCs w:val="25"/>
-        </w:rPr>
-        <w:t>-W</w:t>
-      </w:r>
-      <w:r>
-        <w:rPr>
-          <w:color w:val="1F3864" w:themeColor="accent1" w:themeShade="80"/>
-          <w:sz w:val="25"/>
-          <w:szCs w:val="25"/>
-        </w:rPr>
-        <w:t xml:space="preserve">hat </w:t>
-      </w:r>
-      <w:r>
-        <w:rPr>
-          <w:color w:val="1F3864" w:themeColor="accent1" w:themeShade="80"/>
-          <w:sz w:val="25"/>
-          <w:szCs w:val="25"/>
-        </w:rPr>
-        <w:t>i</w:t>
-      </w:r>
-      <w:r>
-        <w:rPr>
-          <w:color w:val="1F3864" w:themeColor="accent1" w:themeShade="80"/>
-          <w:sz w:val="25"/>
-          <w:szCs w:val="25"/>
-        </w:rPr>
-        <w:t>s the least frequent destination?</w:t>
-      </w:r>
-      <w:r>
-        <w:rPr>
-          <w:color w:val="1F3864" w:themeColor="accent1" w:themeShade="80"/>
-          <w:sz w:val="25"/>
-          <w:szCs w:val="25"/>
-        </w:rPr>
-        <w:t xml:space="preserve"> </w:t>
-      </w:r>
-      <w:r>
-        <w:rPr>
-          <w:color w:val="1F3864" w:themeColor="accent1" w:themeShade="80"/>
-          <w:sz w:val="25"/>
-          <w:szCs w:val="25"/>
-        </w:rPr>
-        <w:t>(Look Figure 4)</w:t>
-      </w:r>
-    </w:p>
-    <w:p>
-      <w:pPr>
-        <w:rPr>
-          <w:color w:val="1F3864" w:themeColor="accent1" w:themeShade="80"/>
-          <w:sz w:val="25"/>
-          <w:szCs w:val="25"/>
-        </w:rPr>
-      </w:pPr>
-      <w:r>
-        <w:rPr>
-          <w:color w:val="1F3864" w:themeColor="accent1" w:themeShade="80"/>
-          <w:sz w:val="25"/>
-          <w:szCs w:val="25"/>
-        </w:rPr>
-        <w:t>Ans:</w:t>
-      </w:r>
-    </w:p>
-    <w:p>
-      <w:pPr>
-        <w:rPr>
-          <w:color w:val="1F3864" w:themeColor="accent1" w:themeShade="80"/>
-          <w:sz w:val="25"/>
-          <w:szCs w:val="25"/>
-        </w:rPr>
-      </w:pPr>
-      <w:r>
-        <w:rPr>
-          <w:color w:val="4472C4" w:themeColor="accent1"/>
-          <w:sz w:val="25"/>
-          <w:szCs w:val="25"/>
-        </w:rPr>
-        <w:t xml:space="preserve">The Least frequent </w:t>
-      </w:r>
-      <w:r>
-        <w:rPr>
-          <w:color w:val="4472C4" w:themeColor="accent1"/>
-          <w:sz w:val="25"/>
-          <w:szCs w:val="25"/>
-        </w:rPr>
-        <w:t>Destination</w:t>
-      </w:r>
-      <w:r>
-        <w:rPr>
-          <w:color w:val="4472C4" w:themeColor="accent1"/>
-          <w:sz w:val="25"/>
-          <w:szCs w:val="25"/>
-        </w:rPr>
-        <w:t xml:space="preserve"> for airplanes </w:t>
-      </w:r>
-      <w:r>
-        <w:rPr>
-          <w:color w:val="4472C4" w:themeColor="accent1"/>
-          <w:sz w:val="25"/>
-          <w:szCs w:val="25"/>
-        </w:rPr>
-        <w:t xml:space="preserve">is </w:t>
-      </w:r>
-      <w:r>
-        <w:rPr>
-          <w:color w:val="FF0000"/>
-          <w:sz w:val="25"/>
-          <w:szCs w:val="25"/>
-        </w:rPr>
-        <w:t>Trujet Airplane</w:t>
-      </w:r>
-    </w:p>
-    <w:p>
-      <w:pPr>
-        <w:rPr>
-          <w:color w:val="1F3864" w:themeColor="accent1" w:themeShade="80"/>
-          <w:sz w:val="25"/>
-          <w:szCs w:val="25"/>
-        </w:rPr>
-      </w:pPr>
-    </w:p>
-    <w:p>
-      <w:pPr>
-        <w:rPr>
-          <w:color w:val="1F3864" w:themeColor="accent1" w:themeShade="80"/>
-          <w:sz w:val="25"/>
-          <w:szCs w:val="25"/>
-        </w:rPr>
-      </w:pPr>
-      <w:r>
-        <w:rPr>
-          <w:color w:val="1F3864" w:themeColor="accent1" w:themeShade="80"/>
-          <w:sz w:val="25"/>
-          <w:szCs w:val="25"/>
-        </w:rPr>
-        <w:t>Q</w:t>
-      </w:r>
-      <w:r>
-        <w:rPr>
-          <w:color w:val="1F3864" w:themeColor="accent1" w:themeShade="80"/>
-          <w:sz w:val="25"/>
-          <w:szCs w:val="25"/>
-          <w:vertAlign w:val="subscript"/>
-        </w:rPr>
-        <w:t>20</w:t>
-      </w:r>
-      <w:r>
-        <w:rPr>
-          <w:color w:val="1F3864" w:themeColor="accent1" w:themeShade="80"/>
-          <w:sz w:val="25"/>
-          <w:szCs w:val="25"/>
-        </w:rPr>
-        <w:t>-</w:t>
-      </w:r>
-      <w:r>
-        <w:rPr>
-          <w:color w:val="1F3864" w:themeColor="accent1" w:themeShade="80"/>
-          <w:sz w:val="25"/>
-          <w:szCs w:val="25"/>
-        </w:rPr>
-        <w:t xml:space="preserve">What is the busiest duration of the day for </w:t>
-      </w:r>
-      <w:r>
-        <w:rPr>
-          <w:color w:val="1F3864" w:themeColor="accent1" w:themeShade="80"/>
-          <w:sz w:val="25"/>
-          <w:szCs w:val="25"/>
-        </w:rPr>
-        <w:t>flights?</w:t>
-      </w:r>
-      <w:r>
-        <w:rPr>
-          <w:color w:val="1F3864" w:themeColor="accent1" w:themeShade="80"/>
-          <w:sz w:val="25"/>
-          <w:szCs w:val="25"/>
-        </w:rPr>
-        <w:t xml:space="preserve"> (</w:t>
-      </w:r>
-      <w:r>
-        <w:rPr>
-          <w:color w:val="1F3864" w:themeColor="accent1" w:themeShade="80"/>
-          <w:sz w:val="25"/>
-          <w:szCs w:val="25"/>
-        </w:rPr>
-        <w:t>Look Figure 6)</w:t>
-      </w:r>
-    </w:p>
-    <w:p>
-      <w:pPr>
-        <w:rPr>
-          <w:color w:val="1F3864" w:themeColor="accent1" w:themeShade="80"/>
-          <w:sz w:val="25"/>
-          <w:szCs w:val="25"/>
-        </w:rPr>
-      </w:pPr>
-      <w:r>
-        <w:rPr>
-          <w:color w:val="1F3864" w:themeColor="accent1" w:themeShade="80"/>
-          <w:sz w:val="25"/>
-          <w:szCs w:val="25"/>
-        </w:rPr>
-        <w:t>Ans:</w:t>
-      </w:r>
-    </w:p>
-    <w:p>
-      <w:pPr>
-        <w:rPr>
-          <w:color w:val="4472C4" w:themeColor="accent1"/>
-          <w:sz w:val="25"/>
-          <w:szCs w:val="25"/>
-        </w:rPr>
-      </w:pPr>
-      <w:r>
-        <w:rPr>
-          <w:color w:val="4472C4" w:themeColor="accent1"/>
-          <w:sz w:val="25"/>
-          <w:szCs w:val="25"/>
-        </w:rPr>
-        <w:t>the busiest duration of the day for flights</w:t>
-      </w:r>
-      <w:r>
-        <w:rPr>
-          <w:color w:val="4472C4" w:themeColor="accent1"/>
-          <w:sz w:val="25"/>
-          <w:szCs w:val="25"/>
-        </w:rPr>
-        <w:t xml:space="preserve"> is </w:t>
+        <w:t xml:space="preserve">the busiest duration of the day for flights is </w:t>
       </w:r>
       <w:r>
         <w:rPr>
@@ -8828,6 +8661,553 @@
     <w:p/>
     <w:p/>
     <w:p/>
+    <w:p/>
+    <w:p/>
+    <w:p/>
+    <w:p/>
+    <w:p/>
+    <w:p/>
+    <w:p/>
+    <w:p/>
+    <w:p/>
+    <w:p/>
+    <w:p/>
+    <w:p/>
+    <w:p/>
+    <w:p/>
+    <w:p/>
+    <w:p/>
+    <w:p/>
+    <w:p/>
+    <w:p/>
+    <w:p/>
+    <w:p/>
+    <w:p/>
+    <w:p/>
+    <w:p/>
+    <w:p/>
+    <w:p/>
+    <w:p/>
+    <w:p/>
+    <w:p/>
+    <w:p/>
+    <w:p>
+      <w:pPr>
+        <w:rPr>
+          <w:b/>
+          <w:bCs/>
+          <w:color w:val="1F3864" w:themeColor="accent1" w:themeShade="80"/>
+          <w:sz w:val="48"/>
+          <w:szCs w:val="48"/>
+        </w:rPr>
+      </w:pPr>
+      <w:r>
+        <w:rPr>
+          <w:b/>
+          <w:bCs/>
+          <w:color w:val="1F3864" w:themeColor="accent1" w:themeShade="80"/>
+          <w:sz w:val="48"/>
+          <w:szCs w:val="48"/>
+        </w:rPr>
+        <w:lastRenderedPageBreak/>
+        <w:t>Preprocessing</w:t>
+      </w:r>
+      <w:r>
+        <w:rPr>
+          <w:b/>
+          <w:bCs/>
+          <w:color w:val="1F3864" w:themeColor="accent1" w:themeShade="80"/>
+          <w:sz w:val="48"/>
+          <w:szCs w:val="48"/>
+        </w:rPr>
+        <w:t xml:space="preserve"> phase</w:t>
+      </w:r>
+    </w:p>
+    <w:p>
+      <w:pPr>
+        <w:rPr>
+          <w:b/>
+          <w:bCs/>
+          <w:color w:val="1F3864" w:themeColor="accent1" w:themeShade="80"/>
+          <w:sz w:val="25"/>
+          <w:szCs w:val="25"/>
+        </w:rPr>
+      </w:pPr>
+    </w:p>
+    <w:p>
+      <w:pPr>
+        <w:pStyle w:val="ListParagraph"/>
+        <w:numPr>
+          <w:ilvl w:val="0"/>
+          <w:numId w:val="4"/>
+        </w:numPr>
+        <w:rPr>
+          <w:color w:val="1F3864" w:themeColor="accent1" w:themeShade="80"/>
+          <w:sz w:val="32"/>
+          <w:szCs w:val="32"/>
+        </w:rPr>
+      </w:pPr>
+      <w:r>
+        <w:rPr>
+          <w:color w:val="1F3864" w:themeColor="accent1" w:themeShade="80"/>
+          <w:sz w:val="32"/>
+          <w:szCs w:val="32"/>
+        </w:rPr>
+        <w:t xml:space="preserve">Preprocessing techniques </w:t>
+      </w:r>
+    </w:p>
+    <w:p>
+      <w:pPr>
+        <w:pStyle w:val="ListParagraph"/>
+        <w:numPr>
+          <w:ilvl w:val="0"/>
+          <w:numId w:val="4"/>
+        </w:numPr>
+        <w:rPr>
+          <w:color w:val="1F3864" w:themeColor="accent1" w:themeShade="80"/>
+          <w:sz w:val="32"/>
+          <w:szCs w:val="32"/>
+        </w:rPr>
+      </w:pPr>
+      <w:r>
+        <w:rPr>
+          <w:color w:val="1F3864" w:themeColor="accent1" w:themeShade="80"/>
+          <w:sz w:val="32"/>
+          <w:szCs w:val="32"/>
+        </w:rPr>
+        <w:t xml:space="preserve">Features used / discarded </w:t>
+      </w:r>
+    </w:p>
+    <w:p>
+      <w:pPr>
+        <w:pStyle w:val="ListParagraph"/>
+        <w:numPr>
+          <w:ilvl w:val="0"/>
+          <w:numId w:val="6"/>
+        </w:numPr>
+        <w:rPr>
+          <w:color w:val="1F3864" w:themeColor="accent1" w:themeShade="80"/>
+          <w:sz w:val="32"/>
+          <w:szCs w:val="32"/>
+          <w:lang w:bidi="ar-EG"/>
+        </w:rPr>
+      </w:pPr>
+      <w:r>
+        <w:rPr>
+          <w:color w:val="1F3864" w:themeColor="accent1" w:themeShade="80"/>
+          <w:sz w:val="28"/>
+          <w:szCs w:val="28"/>
+          <w:lang w:bidi="ar-EG"/>
+        </w:rPr>
+        <w:t>Hypothesis testing using p value was used in feature selection, our null hypothesis is that the model is learning from the feature, so if the p value exceeded 0.05 then my null hypothesis failed, and the model is not making use of the feature</w:t>
+      </w:r>
+    </w:p>
+    <w:p>
+      <w:pPr>
+        <w:pStyle w:val="ListParagraph"/>
+        <w:ind w:left="1080"/>
+        <w:rPr>
+          <w:color w:val="1F3864" w:themeColor="accent1" w:themeShade="80"/>
+          <w:sz w:val="32"/>
+          <w:szCs w:val="32"/>
+          <w:lang w:bidi="ar-EG"/>
+        </w:rPr>
+      </w:pPr>
+    </w:p>
+    <w:p>
+      <w:pPr>
+        <w:pStyle w:val="ListParagraph"/>
+        <w:numPr>
+          <w:ilvl w:val="0"/>
+          <w:numId w:val="6"/>
+        </w:numPr>
+        <w:rPr>
+          <w:color w:val="1F3864" w:themeColor="accent1" w:themeShade="80"/>
+          <w:sz w:val="32"/>
+          <w:szCs w:val="32"/>
+          <w:lang w:bidi="ar-EG"/>
+        </w:rPr>
+      </w:pPr>
+      <w:r>
+        <w:rPr>
+          <w:color w:val="1F3864" w:themeColor="accent1" w:themeShade="80"/>
+          <w:sz w:val="28"/>
+          <w:szCs w:val="28"/>
+          <w:lang w:bidi="ar-EG"/>
+        </w:rPr>
+        <w:t>Features used are</w:t>
+      </w:r>
+      <w:r>
+        <w:rPr>
+          <w:color w:val="1F3864" w:themeColor="accent1" w:themeShade="80"/>
+          <w:sz w:val="28"/>
+          <w:szCs w:val="28"/>
+          <w:lang w:bidi="ar-EG"/>
+        </w:rPr>
+        <w:t xml:space="preserve"> (p value &lt; 0.05)</w:t>
+      </w:r>
+      <w:r>
+        <w:rPr>
+          <w:color w:val="1F3864" w:themeColor="accent1" w:themeShade="80"/>
+          <w:sz w:val="28"/>
+          <w:szCs w:val="28"/>
+          <w:lang w:bidi="ar-EG"/>
+        </w:rPr>
+        <w:t>: type, flight month, number of stops, distance between 2 countries, airline, source,</w:t>
+      </w:r>
+      <w:r>
+        <w:rPr>
+          <w:color w:val="1F3864" w:themeColor="accent1" w:themeShade="80"/>
+          <w:sz w:val="28"/>
+          <w:szCs w:val="28"/>
+          <w:lang w:bidi="ar-EG"/>
+        </w:rPr>
+        <w:t xml:space="preserve"> destination, Saturday, Sunday, Thursday, Tuesday, departure time, and arrival time. </w:t>
+      </w:r>
+    </w:p>
+    <w:p>
+      <w:pPr>
+        <w:pStyle w:val="ListParagraph"/>
+        <w:rPr>
+          <w:color w:val="1F3864" w:themeColor="accent1" w:themeShade="80"/>
+          <w:sz w:val="32"/>
+          <w:szCs w:val="32"/>
+          <w:lang w:bidi="ar-EG"/>
+        </w:rPr>
+      </w:pPr>
+    </w:p>
+    <w:p>
+      <w:pPr>
+        <w:pStyle w:val="ListParagraph"/>
+        <w:numPr>
+          <w:ilvl w:val="0"/>
+          <w:numId w:val="6"/>
+        </w:numPr>
+        <w:rPr>
+          <w:color w:val="1F3864" w:themeColor="accent1" w:themeShade="80"/>
+          <w:sz w:val="32"/>
+          <w:szCs w:val="32"/>
+          <w:lang w:bidi="ar-EG"/>
+        </w:rPr>
+      </w:pPr>
+      <w:r>
+        <w:rPr>
+          <w:color w:val="1F3864" w:themeColor="accent1" w:themeShade="80"/>
+          <w:sz w:val="28"/>
+          <w:szCs w:val="28"/>
+          <w:lang w:bidi="ar-EG"/>
+        </w:rPr>
+        <w:t xml:space="preserve">Features discarded </w:t>
+      </w:r>
+      <w:r>
+        <w:rPr>
+          <w:color w:val="1F3864" w:themeColor="accent1" w:themeShade="80"/>
+          <w:sz w:val="28"/>
+          <w:szCs w:val="28"/>
+          <w:lang w:bidi="ar-EG"/>
+        </w:rPr>
+        <w:t>were:</w:t>
+      </w:r>
+      <w:r>
+        <w:rPr>
+          <w:color w:val="1F3864" w:themeColor="accent1" w:themeShade="80"/>
+          <w:sz w:val="28"/>
+          <w:szCs w:val="28"/>
+          <w:lang w:bidi="ar-EG"/>
+        </w:rPr>
+        <w:t xml:space="preserve"> flight day, number of hours taken</w:t>
+      </w:r>
+      <w:r>
+        <w:rPr>
+          <w:color w:val="1F3864" w:themeColor="accent1" w:themeShade="80"/>
+          <w:sz w:val="28"/>
+          <w:szCs w:val="28"/>
+          <w:lang w:bidi="ar-EG"/>
+        </w:rPr>
+        <w:t xml:space="preserve">, one stop in, Friday, </w:t>
+      </w:r>
+      <w:r>
+        <w:rPr>
+          <w:color w:val="1F3864" w:themeColor="accent1" w:themeShade="80"/>
+          <w:sz w:val="28"/>
+          <w:szCs w:val="28"/>
+          <w:lang w:bidi="ar-EG"/>
+        </w:rPr>
+        <w:t>Monday, Wednesday</w:t>
+      </w:r>
+      <w:r>
+        <w:rPr>
+          <w:color w:val="1F3864" w:themeColor="accent1" w:themeShade="80"/>
+          <w:sz w:val="28"/>
+          <w:szCs w:val="28"/>
+          <w:lang w:bidi="ar-EG"/>
+        </w:rPr>
+        <w:t xml:space="preserve">. </w:t>
+      </w:r>
+    </w:p>
+    <w:p>
+      <w:pPr>
+        <w:pStyle w:val="ListParagraph"/>
+        <w:rPr>
+          <w:color w:val="1F3864" w:themeColor="accent1" w:themeShade="80"/>
+          <w:sz w:val="32"/>
+          <w:szCs w:val="32"/>
+          <w:lang w:bidi="ar-EG"/>
+        </w:rPr>
+      </w:pPr>
+    </w:p>
+    <w:p>
+      <w:pPr>
+        <w:pStyle w:val="ListParagraph"/>
+        <w:numPr>
+          <w:ilvl w:val="0"/>
+          <w:numId w:val="6"/>
+        </w:numPr>
+        <w:rPr>
+          <w:color w:val="1F3864" w:themeColor="accent1" w:themeShade="80"/>
+          <w:sz w:val="32"/>
+          <w:szCs w:val="32"/>
+          <w:lang w:bidi="ar-EG"/>
+        </w:rPr>
+      </w:pPr>
+      <w:r>
+        <w:rPr>
+          <w:color w:val="1F3864" w:themeColor="accent1" w:themeShade="80"/>
+          <w:sz w:val="28"/>
+          <w:szCs w:val="28"/>
+          <w:lang w:bidi="ar-EG"/>
+        </w:rPr>
+        <w:t>The above features were discarded based on hypothesis testing, but these features were discarded as they were in the wrong format (they were fixed and given a new name) : date, time taken, stop, route, price.</w:t>
+      </w:r>
+    </w:p>
+    <w:p>
+      <w:pPr>
+        <w:pStyle w:val="ListParagraph"/>
+        <w:rPr>
+          <w:color w:val="1F3864" w:themeColor="accent1" w:themeShade="80"/>
+          <w:sz w:val="28"/>
+          <w:szCs w:val="28"/>
+          <w:lang w:bidi="ar-EG"/>
+        </w:rPr>
+      </w:pPr>
+    </w:p>
+    <w:p>
+      <w:pPr>
+        <w:pStyle w:val="ListParagraph"/>
+        <w:numPr>
+          <w:ilvl w:val="0"/>
+          <w:numId w:val="6"/>
+        </w:numPr>
+        <w:rPr>
+          <w:color w:val="1F3864" w:themeColor="accent1" w:themeShade="80"/>
+          <w:sz w:val="32"/>
+          <w:szCs w:val="32"/>
+          <w:lang w:bidi="ar-EG"/>
+        </w:rPr>
+      </w:pPr>
+      <w:r>
+        <w:rPr>
+          <w:color w:val="1F3864" w:themeColor="accent1" w:themeShade="80"/>
+          <w:sz w:val="28"/>
+          <w:szCs w:val="28"/>
+          <w:lang w:bidi="ar-EG"/>
+        </w:rPr>
+        <w:t>Ch code was dropped as there was a 100% dependency between it and the airline as the ch code is a code for the airline</w:t>
+      </w:r>
+      <w:r>
+        <w:rPr>
+          <w:color w:val="1F3864" w:themeColor="accent1" w:themeShade="80"/>
+          <w:sz w:val="28"/>
+          <w:szCs w:val="28"/>
+          <w:lang w:bidi="ar-EG"/>
+        </w:rPr>
+        <w:t>, so using both would cause redundancy</w:t>
+      </w:r>
+    </w:p>
+    <w:p>
+      <w:pPr>
+        <w:pStyle w:val="ListParagraph"/>
+        <w:rPr>
+          <w:color w:val="1F3864" w:themeColor="accent1" w:themeShade="80"/>
+          <w:sz w:val="32"/>
+          <w:szCs w:val="32"/>
+          <w:lang w:bidi="ar-EG"/>
+        </w:rPr>
+      </w:pPr>
+    </w:p>
+    <w:p>
+      <w:pPr>
+        <w:pStyle w:val="ListParagraph"/>
+        <w:numPr>
+          <w:ilvl w:val="0"/>
+          <w:numId w:val="6"/>
+        </w:numPr>
+        <w:rPr>
+          <w:color w:val="1F3864" w:themeColor="accent1" w:themeShade="80"/>
+          <w:sz w:val="32"/>
+          <w:szCs w:val="32"/>
+          <w:lang w:bidi="ar-EG"/>
+        </w:rPr>
+      </w:pPr>
+      <w:r>
+        <w:rPr>
+          <w:color w:val="1F3864" w:themeColor="accent1" w:themeShade="80"/>
+          <w:sz w:val="28"/>
+          <w:szCs w:val="28"/>
+          <w:lang w:bidi="ar-EG"/>
+        </w:rPr>
+        <w:t xml:space="preserve">Num code was dropped as there were so many value counts each had a low frequency between the observations. </w:t>
+      </w:r>
+    </w:p>
+    <w:p>
+      <w:pPr>
+        <w:rPr>
+          <w:rFonts w:hint="cs"/>
+          <w:color w:val="1F3864" w:themeColor="accent1" w:themeShade="80"/>
+          <w:sz w:val="32"/>
+          <w:szCs w:val="32"/>
+          <w:rtl/>
+          <w:lang w:bidi="ar-EG"/>
+        </w:rPr>
+      </w:pPr>
+    </w:p>
+    <w:p>
+      <w:pPr>
+        <w:pStyle w:val="ListParagraph"/>
+        <w:numPr>
+          <w:ilvl w:val="0"/>
+          <w:numId w:val="4"/>
+        </w:numPr>
+        <w:rPr>
+          <w:color w:val="1F3864" w:themeColor="accent1" w:themeShade="80"/>
+          <w:sz w:val="32"/>
+          <w:szCs w:val="32"/>
+        </w:rPr>
+      </w:pPr>
+      <w:r>
+        <w:rPr>
+          <w:color w:val="1F3864" w:themeColor="accent1" w:themeShade="80"/>
+          <w:sz w:val="32"/>
+          <w:szCs w:val="32"/>
+        </w:rPr>
+        <w:t>Sizes of training and testing sets</w:t>
+      </w:r>
+    </w:p>
+    <w:p>
+      <w:pPr>
+        <w:pStyle w:val="ListParagraph"/>
+        <w:numPr>
+          <w:ilvl w:val="0"/>
+          <w:numId w:val="5"/>
+        </w:numPr>
+        <w:rPr>
+          <w:color w:val="1F3864" w:themeColor="accent1" w:themeShade="80"/>
+          <w:sz w:val="28"/>
+          <w:szCs w:val="28"/>
+        </w:rPr>
+      </w:pPr>
+      <w:r>
+        <w:rPr>
+          <w:color w:val="1F3864" w:themeColor="accent1" w:themeShade="80"/>
+          <w:sz w:val="28"/>
+          <w:szCs w:val="28"/>
+        </w:rPr>
+        <w:t xml:space="preserve">As this is a time series data, choosing a random train test would lead to data leakage </w:t>
+      </w:r>
+      <w:r>
+        <w:rPr>
+          <w:color w:val="1F3864" w:themeColor="accent1" w:themeShade="80"/>
+          <w:sz w:val="28"/>
+          <w:szCs w:val="28"/>
+        </w:rPr>
+        <w:t xml:space="preserve">as we can’t let the model </w:t>
+      </w:r>
+      <w:r>
+        <w:rPr>
+          <w:color w:val="1F3864" w:themeColor="accent1" w:themeShade="80"/>
+          <w:sz w:val="28"/>
+          <w:szCs w:val="28"/>
+        </w:rPr>
+        <w:t>train on new data and test on old or shuffled data</w:t>
+      </w:r>
+      <w:r>
+        <w:rPr>
+          <w:color w:val="1F3864" w:themeColor="accent1" w:themeShade="80"/>
+          <w:sz w:val="28"/>
+          <w:szCs w:val="28"/>
+        </w:rPr>
+        <w:t xml:space="preserve"> so :</w:t>
+      </w:r>
+    </w:p>
+    <w:p>
+      <w:pPr>
+        <w:pStyle w:val="ListParagraph"/>
+        <w:ind w:left="1080"/>
+        <w:rPr>
+          <w:color w:val="1F3864" w:themeColor="accent1" w:themeShade="80"/>
+          <w:sz w:val="28"/>
+          <w:szCs w:val="28"/>
+        </w:rPr>
+      </w:pPr>
+      <w:r>
+        <w:rPr>
+          <w:color w:val="1F3864" w:themeColor="accent1" w:themeShade="80"/>
+          <w:sz w:val="28"/>
+          <w:szCs w:val="28"/>
+        </w:rPr>
+        <w:t>The train set consists of the first 80% of the sorted dataset (sorted by date)</w:t>
+      </w:r>
+    </w:p>
+    <w:p>
+      <w:pPr>
+        <w:pStyle w:val="ListParagraph"/>
+        <w:ind w:left="1080"/>
+        <w:rPr>
+          <w:color w:val="1F3864" w:themeColor="accent1" w:themeShade="80"/>
+          <w:sz w:val="28"/>
+          <w:szCs w:val="28"/>
+        </w:rPr>
+      </w:pPr>
+      <w:r>
+        <w:rPr>
+          <w:color w:val="1F3864" w:themeColor="accent1" w:themeShade="80"/>
+          <w:sz w:val="28"/>
+          <w:szCs w:val="28"/>
+        </w:rPr>
+        <w:t>The test set consists of the last 20% of the sorted dataset (newer dates)</w:t>
+      </w:r>
+    </w:p>
+    <w:p>
+      <w:pPr>
+        <w:rPr>
+          <w:color w:val="1F3864" w:themeColor="accent1" w:themeShade="80"/>
+          <w:sz w:val="28"/>
+          <w:szCs w:val="28"/>
+        </w:rPr>
+      </w:pPr>
+    </w:p>
+    <w:p>
+      <w:pPr>
+        <w:pStyle w:val="ListParagraph"/>
+        <w:numPr>
+          <w:ilvl w:val="0"/>
+          <w:numId w:val="4"/>
+        </w:numPr>
+        <w:rPr>
+          <w:color w:val="1F3864" w:themeColor="accent1" w:themeShade="80"/>
+          <w:sz w:val="32"/>
+          <w:szCs w:val="32"/>
+        </w:rPr>
+      </w:pPr>
+      <w:r>
+        <w:rPr>
+          <w:color w:val="1F3864" w:themeColor="accent1" w:themeShade="80"/>
+          <w:sz w:val="32"/>
+          <w:szCs w:val="32"/>
+        </w:rPr>
+        <w:t>Techniques used to improve results</w:t>
+      </w:r>
+    </w:p>
     <w:p/>
     <w:sectPr>
       <w:pgSz w:w="12240" w:h="15840"/>
@@ -8842,6 +9222,232 @@
 <file path=word/numbering.xml><?xml version="1.0" encoding="utf-8"?>
 <w:numbering xmlns:wpc="http://schemas.microsoft.com/office/word/2010/wordprocessingCanvas" xmlns:cx="http://schemas.microsoft.com/office/drawing/2014/chartex" xmlns:cx1="http://schemas.microsoft.com/office/drawing/2015/9/8/chartex" xmlns:cx2="http://schemas.microsoft.com/office/drawing/2015/10/21/chartex" xmlns:cx3="http://schemas.microsoft.com/office/drawing/2016/5/9/chartex" xmlns:cx4="http://schemas.microsoft.com/office/drawing/2016/5/10/chartex" xmlns:cx5="http://schemas.microsoft.com/office/drawing/2016/5/11/chartex" xmlns:cx6="http://schemas.microsoft.com/office/drawing/2016/5/12/chartex" xmlns:cx7="http://schemas.microsoft.com/office/drawing/2016/5/13/chartex" xmlns:cx8="http://schemas.microsoft.com/office/drawing/2016/5/14/chartex" xmlns:mc="http://schemas.openxmlformats.org/markup-compatibility/2006" xmlns:aink="http://schemas.microsoft.com/office/drawing/2016/ink" xmlns:am3d="http://schemas.microsoft.com/office/drawing/2017/model3d" xmlns:o="urn:schemas-microsoft-com:office:office" xmlns:r="http://schemas.openxmlformats.org/officeDocument/2006/relationships" xmlns:m="http://schemas.openxmlformats.org/officeDocument/2006/math" xmlns:v="urn:schemas-microsoft-com:vml" xmlns:wp14="http://schemas.microsoft.com/office/word/2010/wordprocessingDrawing" xmlns:wp="http://schemas.openxmlformats.org/drawingml/2006/wordprocessingDrawing" xmlns:w10="urn:schemas-microsoft-com:office:word" xmlns:w="http://schemas.openxmlformats.org/wordprocessingml/2006/main" xmlns:w14="http://schemas.microsoft.com/office/word/2010/wordml" xmlns:w15="http://schemas.microsoft.com/office/word/2012/wordml" xmlns:w16cex="http://schemas.microsoft.com/office/word/2018/wordml/cex" xmlns:w16cid="http://schemas.microsoft.com/office/word/2016/wordml/cid" xmlns:w16="http://schemas.microsoft.com/office/word/2018/wordml" xmlns:w16sdtdh="http://schemas.microsoft.com/office/word/2020/wordml/sdtdatahash" xmlns:w16se="http://schemas.microsoft.com/office/word/2015/wordml/symex" xmlns:wpg="http://schemas.microsoft.com/office/word/2010/wordprocessingGroup" xmlns:wpi="http://schemas.microsoft.com/office/word/2010/wordprocessingInk" xmlns:wne="http://schemas.microsoft.com/office/word/2006/wordml" xmlns:wps="http://schemas.microsoft.com/office/word/2010/wordprocessingShape" mc:Ignorable="w14 w15 w16se w16cid w16 w16cex w16sdtdh wp14">
   <w:abstractNum w:abstractNumId="0" w15:restartNumberingAfterBreak="0">
+    <w:nsid w:val="07C5503B"/>
+    <w:multiLevelType w:val="hybridMultilevel"/>
+    <w:tmpl w:val="6E90F33E"/>
+    <w:lvl w:ilvl="0" w:tplc="76D0A480">
+      <w:start w:val="1"/>
+      <w:numFmt w:val="bullet"/>
+      <w:lvlText w:val="-"/>
+      <w:lvlJc w:val="left"/>
+      <w:pPr>
+        <w:ind w:left="1080" w:hanging="360"/>
+      </w:pPr>
+      <w:rPr>
+        <w:rFonts w:ascii="Times New Roman" w:eastAsia="Times New Roman" w:hAnsi="Times New Roman" w:cs="Times New Roman" w:hint="default"/>
+      </w:rPr>
+    </w:lvl>
+    <w:lvl w:ilvl="1" w:tplc="04090003" w:tentative="1">
+      <w:start w:val="1"/>
+      <w:numFmt w:val="bullet"/>
+      <w:lvlText w:val="o"/>
+      <w:lvlJc w:val="left"/>
+      <w:pPr>
+        <w:ind w:left="1800" w:hanging="360"/>
+      </w:pPr>
+      <w:rPr>
+        <w:rFonts w:ascii="Courier New" w:hAnsi="Courier New" w:cs="Courier New" w:hint="default"/>
+      </w:rPr>
+    </w:lvl>
+    <w:lvl w:ilvl="2" w:tplc="04090005" w:tentative="1">
+      <w:start w:val="1"/>
+      <w:numFmt w:val="bullet"/>
+      <w:lvlText w:val=""/>
+      <w:lvlJc w:val="left"/>
+      <w:pPr>
+        <w:ind w:left="2520" w:hanging="360"/>
+      </w:pPr>
+      <w:rPr>
+        <w:rFonts w:ascii="Wingdings" w:hAnsi="Wingdings" w:hint="default"/>
+      </w:rPr>
+    </w:lvl>
+    <w:lvl w:ilvl="3" w:tplc="04090001" w:tentative="1">
+      <w:start w:val="1"/>
+      <w:numFmt w:val="bullet"/>
+      <w:lvlText w:val=""/>
+      <w:lvlJc w:val="left"/>
+      <w:pPr>
+        <w:ind w:left="3240" w:hanging="360"/>
+      </w:pPr>
+      <w:rPr>
+        <w:rFonts w:ascii="Symbol" w:hAnsi="Symbol" w:hint="default"/>
+      </w:rPr>
+    </w:lvl>
+    <w:lvl w:ilvl="4" w:tplc="04090003" w:tentative="1">
+      <w:start w:val="1"/>
+      <w:numFmt w:val="bullet"/>
+      <w:lvlText w:val="o"/>
+      <w:lvlJc w:val="left"/>
+      <w:pPr>
+        <w:ind w:left="3960" w:hanging="360"/>
+      </w:pPr>
+      <w:rPr>
+        <w:rFonts w:ascii="Courier New" w:hAnsi="Courier New" w:cs="Courier New" w:hint="default"/>
+      </w:rPr>
+    </w:lvl>
+    <w:lvl w:ilvl="5" w:tplc="04090005" w:tentative="1">
+      <w:start w:val="1"/>
+      <w:numFmt w:val="bullet"/>
+      <w:lvlText w:val=""/>
+      <w:lvlJc w:val="left"/>
+      <w:pPr>
+        <w:ind w:left="4680" w:hanging="360"/>
+      </w:pPr>
+      <w:rPr>
+        <w:rFonts w:ascii="Wingdings" w:hAnsi="Wingdings" w:hint="default"/>
+      </w:rPr>
+    </w:lvl>
+    <w:lvl w:ilvl="6" w:tplc="04090001" w:tentative="1">
+      <w:start w:val="1"/>
+      <w:numFmt w:val="bullet"/>
+      <w:lvlText w:val=""/>
+      <w:lvlJc w:val="left"/>
+      <w:pPr>
+        <w:ind w:left="5400" w:hanging="360"/>
+      </w:pPr>
+      <w:rPr>
+        <w:rFonts w:ascii="Symbol" w:hAnsi="Symbol" w:hint="default"/>
+      </w:rPr>
+    </w:lvl>
+    <w:lvl w:ilvl="7" w:tplc="04090003" w:tentative="1">
+      <w:start w:val="1"/>
+      <w:numFmt w:val="bullet"/>
+      <w:lvlText w:val="o"/>
+      <w:lvlJc w:val="left"/>
+      <w:pPr>
+        <w:ind w:left="6120" w:hanging="360"/>
+      </w:pPr>
+      <w:rPr>
+        <w:rFonts w:ascii="Courier New" w:hAnsi="Courier New" w:cs="Courier New" w:hint="default"/>
+      </w:rPr>
+    </w:lvl>
+    <w:lvl w:ilvl="8" w:tplc="04090005" w:tentative="1">
+      <w:start w:val="1"/>
+      <w:numFmt w:val="bullet"/>
+      <w:lvlText w:val=""/>
+      <w:lvlJc w:val="left"/>
+      <w:pPr>
+        <w:ind w:left="6840" w:hanging="360"/>
+      </w:pPr>
+      <w:rPr>
+        <w:rFonts w:ascii="Wingdings" w:hAnsi="Wingdings" w:hint="default"/>
+      </w:rPr>
+    </w:lvl>
+  </w:abstractNum>
+  <w:abstractNum w:abstractNumId="1" w15:restartNumberingAfterBreak="0">
+    <w:nsid w:val="1A0902F1"/>
+    <w:multiLevelType w:val="hybridMultilevel"/>
+    <w:tmpl w:val="91ECA96C"/>
+    <w:lvl w:ilvl="0" w:tplc="2A8811F6">
+      <w:start w:val="1"/>
+      <w:numFmt w:val="bullet"/>
+      <w:lvlText w:val="-"/>
+      <w:lvlJc w:val="left"/>
+      <w:pPr>
+        <w:ind w:left="1080" w:hanging="360"/>
+      </w:pPr>
+      <w:rPr>
+        <w:rFonts w:ascii="Times New Roman" w:eastAsia="Times New Roman" w:hAnsi="Times New Roman" w:cs="Times New Roman" w:hint="default"/>
+      </w:rPr>
+    </w:lvl>
+    <w:lvl w:ilvl="1" w:tplc="04090003" w:tentative="1">
+      <w:start w:val="1"/>
+      <w:numFmt w:val="bullet"/>
+      <w:lvlText w:val="o"/>
+      <w:lvlJc w:val="left"/>
+      <w:pPr>
+        <w:ind w:left="1800" w:hanging="360"/>
+      </w:pPr>
+      <w:rPr>
+        <w:rFonts w:ascii="Courier New" w:hAnsi="Courier New" w:cs="Courier New" w:hint="default"/>
+      </w:rPr>
+    </w:lvl>
+    <w:lvl w:ilvl="2" w:tplc="04090005" w:tentative="1">
+      <w:start w:val="1"/>
+      <w:numFmt w:val="bullet"/>
+      <w:lvlText w:val=""/>
+      <w:lvlJc w:val="left"/>
+      <w:pPr>
+        <w:ind w:left="2520" w:hanging="360"/>
+      </w:pPr>
+      <w:rPr>
+        <w:rFonts w:ascii="Wingdings" w:hAnsi="Wingdings" w:hint="default"/>
+      </w:rPr>
+    </w:lvl>
+    <w:lvl w:ilvl="3" w:tplc="04090001" w:tentative="1">
+      <w:start w:val="1"/>
+      <w:numFmt w:val="bullet"/>
+      <w:lvlText w:val=""/>
+      <w:lvlJc w:val="left"/>
+      <w:pPr>
+        <w:ind w:left="3240" w:hanging="360"/>
+      </w:pPr>
+      <w:rPr>
+        <w:rFonts w:ascii="Symbol" w:hAnsi="Symbol" w:hint="default"/>
+      </w:rPr>
+    </w:lvl>
+    <w:lvl w:ilvl="4" w:tplc="04090003" w:tentative="1">
+      <w:start w:val="1"/>
+      <w:numFmt w:val="bullet"/>
+      <w:lvlText w:val="o"/>
+      <w:lvlJc w:val="left"/>
+      <w:pPr>
+        <w:ind w:left="3960" w:hanging="360"/>
+      </w:pPr>
+      <w:rPr>
+        <w:rFonts w:ascii="Courier New" w:hAnsi="Courier New" w:cs="Courier New" w:hint="default"/>
+      </w:rPr>
+    </w:lvl>
+    <w:lvl w:ilvl="5" w:tplc="04090005" w:tentative="1">
+      <w:start w:val="1"/>
+      <w:numFmt w:val="bullet"/>
+      <w:lvlText w:val=""/>
+      <w:lvlJc w:val="left"/>
+      <w:pPr>
+        <w:ind w:left="4680" w:hanging="360"/>
+      </w:pPr>
+      <w:rPr>
+        <w:rFonts w:ascii="Wingdings" w:hAnsi="Wingdings" w:hint="default"/>
+      </w:rPr>
+    </w:lvl>
+    <w:lvl w:ilvl="6" w:tplc="04090001" w:tentative="1">
+      <w:start w:val="1"/>
+      <w:numFmt w:val="bullet"/>
+      <w:lvlText w:val=""/>
+      <w:lvlJc w:val="left"/>
+      <w:pPr>
+        <w:ind w:left="5400" w:hanging="360"/>
+      </w:pPr>
+      <w:rPr>
+        <w:rFonts w:ascii="Symbol" w:hAnsi="Symbol" w:hint="default"/>
+      </w:rPr>
+    </w:lvl>
+    <w:lvl w:ilvl="7" w:tplc="04090003" w:tentative="1">
+      <w:start w:val="1"/>
+      <w:numFmt w:val="bullet"/>
+      <w:lvlText w:val="o"/>
+      <w:lvlJc w:val="left"/>
+      <w:pPr>
+        <w:ind w:left="6120" w:hanging="360"/>
+      </w:pPr>
+      <w:rPr>
+        <w:rFonts w:ascii="Courier New" w:hAnsi="Courier New" w:cs="Courier New" w:hint="default"/>
+      </w:rPr>
+    </w:lvl>
+    <w:lvl w:ilvl="8" w:tplc="04090005" w:tentative="1">
+      <w:start w:val="1"/>
+      <w:numFmt w:val="bullet"/>
+      <w:lvlText w:val=""/>
+      <w:lvlJc w:val="left"/>
+      <w:pPr>
+        <w:ind w:left="6840" w:hanging="360"/>
+      </w:pPr>
+      <w:rPr>
+        <w:rFonts w:ascii="Wingdings" w:hAnsi="Wingdings" w:hint="default"/>
+      </w:rPr>
+    </w:lvl>
+  </w:abstractNum>
+  <w:abstractNum w:abstractNumId="2" w15:restartNumberingAfterBreak="0">
     <w:nsid w:val="638F3A3B"/>
     <w:multiLevelType w:val="multilevel"/>
     <w:tmpl w:val="35A219B2"/>
@@ -8946,7 +9552,7 @@
       </w:pPr>
     </w:lvl>
   </w:abstractNum>
-  <w:abstractNum w:abstractNumId="1" w15:restartNumberingAfterBreak="0">
+  <w:abstractNum w:abstractNumId="3" w15:restartNumberingAfterBreak="0">
     <w:nsid w:val="6B64206D"/>
     <w:multiLevelType w:val="multilevel"/>
     <w:tmpl w:val="6AF6D616"/>
@@ -9051,7 +9657,7 @@
       </w:pPr>
     </w:lvl>
   </w:abstractNum>
-  <w:abstractNum w:abstractNumId="2" w15:restartNumberingAfterBreak="0">
+  <w:abstractNum w:abstractNumId="4" w15:restartNumberingAfterBreak="0">
     <w:nsid w:val="6D703210"/>
     <w:multiLevelType w:val="hybridMultilevel"/>
     <w:tmpl w:val="AAFE7278"/>
@@ -9164,14 +9770,112 @@
       </w:rPr>
     </w:lvl>
   </w:abstractNum>
+  <w:abstractNum w:abstractNumId="5" w15:restartNumberingAfterBreak="0">
+    <w:nsid w:val="73DD295E"/>
+    <w:multiLevelType w:val="hybridMultilevel"/>
+    <w:tmpl w:val="EF3C7FEA"/>
+    <w:lvl w:ilvl="0" w:tplc="FB0EE970">
+      <w:start w:val="1"/>
+      <w:numFmt w:val="decimal"/>
+      <w:lvlText w:val="%1."/>
+      <w:lvlJc w:val="left"/>
+      <w:pPr>
+        <w:ind w:left="720" w:hanging="360"/>
+      </w:pPr>
+      <w:rPr>
+        <w:rFonts w:hint="default"/>
+      </w:rPr>
+    </w:lvl>
+    <w:lvl w:ilvl="1" w:tplc="04090019" w:tentative="1">
+      <w:start w:val="1"/>
+      <w:numFmt w:val="lowerLetter"/>
+      <w:lvlText w:val="%2."/>
+      <w:lvlJc w:val="left"/>
+      <w:pPr>
+        <w:ind w:left="1440" w:hanging="360"/>
+      </w:pPr>
+    </w:lvl>
+    <w:lvl w:ilvl="2" w:tplc="0409001B" w:tentative="1">
+      <w:start w:val="1"/>
+      <w:numFmt w:val="lowerRoman"/>
+      <w:lvlText w:val="%3."/>
+      <w:lvlJc w:val="right"/>
+      <w:pPr>
+        <w:ind w:left="2160" w:hanging="180"/>
+      </w:pPr>
+    </w:lvl>
+    <w:lvl w:ilvl="3" w:tplc="0409000F" w:tentative="1">
+      <w:start w:val="1"/>
+      <w:numFmt w:val="decimal"/>
+      <w:lvlText w:val="%4."/>
+      <w:lvlJc w:val="left"/>
+      <w:pPr>
+        <w:ind w:left="2880" w:hanging="360"/>
+      </w:pPr>
+    </w:lvl>
+    <w:lvl w:ilvl="4" w:tplc="04090019" w:tentative="1">
+      <w:start w:val="1"/>
+      <w:numFmt w:val="lowerLetter"/>
+      <w:lvlText w:val="%5."/>
+      <w:lvlJc w:val="left"/>
+      <w:pPr>
+        <w:ind w:left="3600" w:hanging="360"/>
+      </w:pPr>
+    </w:lvl>
+    <w:lvl w:ilvl="5" w:tplc="0409001B" w:tentative="1">
+      <w:start w:val="1"/>
+      <w:numFmt w:val="lowerRoman"/>
+      <w:lvlText w:val="%6."/>
+      <w:lvlJc w:val="right"/>
+      <w:pPr>
+        <w:ind w:left="4320" w:hanging="180"/>
+      </w:pPr>
+    </w:lvl>
+    <w:lvl w:ilvl="6" w:tplc="0409000F" w:tentative="1">
+      <w:start w:val="1"/>
+      <w:numFmt w:val="decimal"/>
+      <w:lvlText w:val="%7."/>
+      <w:lvlJc w:val="left"/>
+      <w:pPr>
+        <w:ind w:left="5040" w:hanging="360"/>
+      </w:pPr>
+    </w:lvl>
+    <w:lvl w:ilvl="7" w:tplc="04090019" w:tentative="1">
+      <w:start w:val="1"/>
+      <w:numFmt w:val="lowerLetter"/>
+      <w:lvlText w:val="%8."/>
+      <w:lvlJc w:val="left"/>
+      <w:pPr>
+        <w:ind w:left="5760" w:hanging="360"/>
+      </w:pPr>
+    </w:lvl>
+    <w:lvl w:ilvl="8" w:tplc="0409001B" w:tentative="1">
+      <w:start w:val="1"/>
+      <w:numFmt w:val="lowerRoman"/>
+      <w:lvlText w:val="%9."/>
+      <w:lvlJc w:val="right"/>
+      <w:pPr>
+        <w:ind w:left="6480" w:hanging="180"/>
+      </w:pPr>
+    </w:lvl>
+  </w:abstractNum>
   <w:num w:numId="1" w16cid:durableId="783621873">
+    <w:abstractNumId w:val="4"/>
+  </w:num>
+  <w:num w:numId="2" w16cid:durableId="1922523120">
     <w:abstractNumId w:val="2"/>
   </w:num>
-  <w:num w:numId="2" w16cid:durableId="1922523120">
+  <w:num w:numId="3" w16cid:durableId="679233928">
+    <w:abstractNumId w:val="3"/>
+  </w:num>
+  <w:num w:numId="4" w16cid:durableId="502359540">
+    <w:abstractNumId w:val="5"/>
+  </w:num>
+  <w:num w:numId="5" w16cid:durableId="2044091571">
+    <w:abstractNumId w:val="1"/>
+  </w:num>
+  <w:num w:numId="6" w16cid:durableId="761146935">
     <w:abstractNumId w:val="0"/>
-  </w:num>
-  <w:num w:numId="3" w16cid:durableId="679233928">
-    <w:abstractNumId w:val="1"/>
   </w:num>
 </w:numbering>
 </file>
@@ -9587,6 +10291,7 @@
   <w:style w:type="character" w:default="1" w:styleId="DefaultParagraphFont">
     <w:name w:val="Default Paragraph Font"/>
     <w:uiPriority w:val="1"/>
+    <w:semiHidden/>
     <w:unhideWhenUsed/>
   </w:style>
   <w:style w:type="table" w:default="1" w:styleId="TableNormal">

</xml_diff>

<commit_message>
Preprocessing phase documentation (feature engineering)
</commit_message>
<xml_diff>
--- a/Report/Airline-Ticket-Price-Report.docx
+++ b/Report/Airline-Ticket-Price-Report.docx
@@ -350,7 +350,7 @@
           <w:sz w:val="28"/>
           <w:szCs w:val="28"/>
         </w:rPr>
-        <w:t xml:space="preserve">Nour Mohammed </w:t>
+        <w:t xml:space="preserve">Nour Mohamed </w:t>
       </w:r>
       <w:r>
         <w:rPr>
@@ -8759,6 +8759,154 @@
     <w:p>
       <w:pPr>
         <w:pStyle w:val="ListParagraph"/>
+        <w:rPr>
+          <w:color w:val="1F3864" w:themeColor="accent1" w:themeShade="80"/>
+          <w:sz w:val="32"/>
+          <w:szCs w:val="32"/>
+        </w:rPr>
+      </w:pPr>
+    </w:p>
+    <w:p>
+      <w:pPr>
+        <w:pStyle w:val="ListParagraph"/>
+        <w:numPr>
+          <w:ilvl w:val="0"/>
+          <w:numId w:val="4"/>
+        </w:numPr>
+        <w:rPr>
+          <w:color w:val="1F3864" w:themeColor="accent1" w:themeShade="80"/>
+          <w:sz w:val="32"/>
+          <w:szCs w:val="32"/>
+        </w:rPr>
+      </w:pPr>
+      <w:r>
+        <w:rPr>
+          <w:color w:val="1F3864" w:themeColor="accent1" w:themeShade="80"/>
+          <w:sz w:val="32"/>
+          <w:szCs w:val="32"/>
+        </w:rPr>
+        <w:t xml:space="preserve">Features engineered / extracted </w:t>
+      </w:r>
+    </w:p>
+    <w:p>
+      <w:pPr>
+        <w:pStyle w:val="ListParagraph"/>
+        <w:numPr>
+          <w:ilvl w:val="0"/>
+          <w:numId w:val="7"/>
+        </w:numPr>
+        <w:rPr>
+          <w:color w:val="1F3864" w:themeColor="accent1" w:themeShade="80"/>
+          <w:sz w:val="28"/>
+          <w:szCs w:val="28"/>
+        </w:rPr>
+      </w:pPr>
+      <w:r>
+        <w:rPr>
+          <w:color w:val="1F3864" w:themeColor="accent1" w:themeShade="80"/>
+          <w:sz w:val="28"/>
+          <w:szCs w:val="28"/>
+        </w:rPr>
+        <w:t>Flight day / flight month</w:t>
+      </w:r>
+      <w:r>
+        <w:rPr>
+          <w:color w:val="1F3864" w:themeColor="accent1" w:themeShade="80"/>
+          <w:sz w:val="28"/>
+          <w:szCs w:val="28"/>
+        </w:rPr>
+        <w:t>: these were extracted from the date by using pandas datetime as they might have important weights contributing to the label</w:t>
+      </w:r>
+    </w:p>
+    <w:p>
+      <w:pPr>
+        <w:pStyle w:val="ListParagraph"/>
+        <w:numPr>
+          <w:ilvl w:val="0"/>
+          <w:numId w:val="7"/>
+        </w:numPr>
+        <w:rPr>
+          <w:color w:val="1F3864" w:themeColor="accent1" w:themeShade="80"/>
+          <w:sz w:val="28"/>
+          <w:szCs w:val="28"/>
+        </w:rPr>
+      </w:pPr>
+      <w:r>
+        <w:rPr>
+          <w:color w:val="1F3864" w:themeColor="accent1" w:themeShade="80"/>
+          <w:sz w:val="28"/>
+          <w:szCs w:val="28"/>
+        </w:rPr>
+        <w:t>Weekday</w:t>
+      </w:r>
+      <w:r>
+        <w:rPr>
+          <w:color w:val="1F3864" w:themeColor="accent1" w:themeShade="80"/>
+          <w:sz w:val="28"/>
+          <w:szCs w:val="28"/>
+        </w:rPr>
+        <w:t xml:space="preserve"> of </w:t>
+      </w:r>
+      <w:r>
+        <w:rPr>
+          <w:color w:val="1F3864" w:themeColor="accent1" w:themeShade="80"/>
+          <w:sz w:val="28"/>
+          <w:szCs w:val="28"/>
+        </w:rPr>
+        <w:t>flight:</w:t>
+      </w:r>
+      <w:r>
+        <w:rPr>
+          <w:color w:val="1F3864" w:themeColor="accent1" w:themeShade="80"/>
+          <w:sz w:val="28"/>
+          <w:szCs w:val="28"/>
+        </w:rPr>
+        <w:t xml:space="preserve"> representing days of the week</w:t>
+      </w:r>
+      <w:r>
+        <w:rPr>
+          <w:color w:val="1F3864" w:themeColor="accent1" w:themeShade="80"/>
+          <w:sz w:val="28"/>
+          <w:szCs w:val="28"/>
+        </w:rPr>
+        <w:t>, extracted from date by using pandas datetime</w:t>
+      </w:r>
+    </w:p>
+    <w:p>
+      <w:pPr>
+        <w:pStyle w:val="ListParagraph"/>
+        <w:numPr>
+          <w:ilvl w:val="0"/>
+          <w:numId w:val="7"/>
+        </w:numPr>
+        <w:rPr>
+          <w:color w:val="1F3864" w:themeColor="accent1" w:themeShade="80"/>
+          <w:sz w:val="28"/>
+          <w:szCs w:val="28"/>
+        </w:rPr>
+      </w:pPr>
+      <w:r>
+        <w:rPr>
+          <w:color w:val="1F3864" w:themeColor="accent1" w:themeShade="80"/>
+          <w:sz w:val="28"/>
+          <w:szCs w:val="28"/>
+        </w:rPr>
+        <w:t>Distance between the 2 countries: the distance in kilometers between source and destination</w:t>
+      </w:r>
+    </w:p>
+    <w:p>
+      <w:pPr>
+        <w:pStyle w:val="ListParagraph"/>
+        <w:rPr>
+          <w:color w:val="1F3864" w:themeColor="accent1" w:themeShade="80"/>
+          <w:sz w:val="32"/>
+          <w:szCs w:val="32"/>
+        </w:rPr>
+      </w:pPr>
+    </w:p>
+    <w:p>
+      <w:pPr>
+        <w:pStyle w:val="ListParagraph"/>
         <w:numPr>
           <w:ilvl w:val="0"/>
           <w:numId w:val="4"/>
@@ -8977,7 +9125,25 @@
           <w:szCs w:val="28"/>
           <w:lang w:bidi="ar-EG"/>
         </w:rPr>
-        <w:t>The above features were discarded based on hypothesis testing, but these features were discarded as they were in the wrong format (they were fixed and given a new name) : date, time taken, stop, route, price.</w:t>
+        <w:t>The above features were discarded based on hypothesis testing, but these features were discarded as they were in the wrong format (they were fixed and given a new name</w:t>
+      </w:r>
+      <w:r>
+        <w:rPr>
+          <w:color w:val="1F3864" w:themeColor="accent1" w:themeShade="80"/>
+          <w:sz w:val="28"/>
+          <w:szCs w:val="28"/>
+          <w:lang w:bidi="ar-EG"/>
+        </w:rPr>
+        <w:t>):</w:t>
+      </w:r>
+      <w:r>
+        <w:rPr>
+          <w:color w:val="1F3864" w:themeColor="accent1" w:themeShade="80"/>
+          <w:sz w:val="28"/>
+          <w:szCs w:val="28"/>
+          <w:lang w:bidi="ar-EG"/>
+        </w:rPr>
+        <w:t xml:space="preserve"> date, time taken, stop, route, price.</w:t>
       </w:r>
     </w:p>
     <w:p>
@@ -9062,7 +9228,6 @@
     <w:p>
       <w:pPr>
         <w:rPr>
-          <w:rFonts w:hint="cs"/>
           <w:color w:val="1F3864" w:themeColor="accent1" w:themeShade="80"/>
           <w:sz w:val="32"/>
           <w:szCs w:val="32"/>
@@ -9090,6 +9255,7 @@
           <w:sz w:val="32"/>
           <w:szCs w:val="32"/>
         </w:rPr>
+        <w:lastRenderedPageBreak/>
         <w:t>Sizes of training and testing sets</w:t>
       </w:r>
     </w:p>
@@ -9136,7 +9302,15 @@
           <w:sz w:val="28"/>
           <w:szCs w:val="28"/>
         </w:rPr>
-        <w:t xml:space="preserve"> so :</w:t>
+        <w:t xml:space="preserve"> </w:t>
+      </w:r>
+      <w:r>
+        <w:rPr>
+          <w:color w:val="1F3864" w:themeColor="accent1" w:themeShade="80"/>
+          <w:sz w:val="28"/>
+          <w:szCs w:val="28"/>
+        </w:rPr>
+        <w:t>so:</w:t>
       </w:r>
     </w:p>
     <w:p>
@@ -9155,7 +9329,23 @@
           <w:sz w:val="28"/>
           <w:szCs w:val="28"/>
         </w:rPr>
-        <w:t>The train set consists of the first 80% of the sorted dataset (sorted by date)</w:t>
+        <w:t>The train set consists of the first 80% of the sorted dataset (sorted by date</w:t>
+      </w:r>
+      <w:r>
+        <w:rPr>
+          <w:color w:val="1F3864" w:themeColor="accent1" w:themeShade="80"/>
+          <w:sz w:val="28"/>
+          <w:szCs w:val="28"/>
+        </w:rPr>
+        <w:t xml:space="preserve"> using quicksort</w:t>
+      </w:r>
+      <w:r>
+        <w:rPr>
+          <w:color w:val="1F3864" w:themeColor="accent1" w:themeShade="80"/>
+          <w:sz w:val="28"/>
+          <w:szCs w:val="28"/>
+        </w:rPr>
+        <w:t>)</w:t>
       </w:r>
     </w:p>
     <w:p>
@@ -9208,7 +9398,6 @@
         <w:t>Techniques used to improve results</w:t>
       </w:r>
     </w:p>
-    <w:p/>
     <w:sectPr>
       <w:pgSz w:w="12240" w:h="15840"/>
       <w:pgMar w:top="1440" w:right="1440" w:bottom="1440" w:left="1440" w:header="720" w:footer="720" w:gutter="0"/>
@@ -9335,11 +9524,10 @@
     </w:lvl>
   </w:abstractNum>
   <w:abstractNum w:abstractNumId="1" w15:restartNumberingAfterBreak="0">
-    <w:nsid w:val="1A0902F1"/>
+    <w:nsid w:val="0ED95807"/>
     <w:multiLevelType w:val="hybridMultilevel"/>
-    <w:tmpl w:val="91ECA96C"/>
-    <w:lvl w:ilvl="0" w:tplc="2A8811F6">
-      <w:start w:val="1"/>
+    <w:tmpl w:val="AAE474D0"/>
+    <w:lvl w:ilvl="0" w:tplc="226E3AA8">
       <w:numFmt w:val="bullet"/>
       <w:lvlText w:val="-"/>
       <w:lvlJc w:val="left"/>
@@ -9448,6 +9636,119 @@
     </w:lvl>
   </w:abstractNum>
   <w:abstractNum w:abstractNumId="2" w15:restartNumberingAfterBreak="0">
+    <w:nsid w:val="1A0902F1"/>
+    <w:multiLevelType w:val="hybridMultilevel"/>
+    <w:tmpl w:val="91ECA96C"/>
+    <w:lvl w:ilvl="0" w:tplc="2A8811F6">
+      <w:start w:val="1"/>
+      <w:numFmt w:val="bullet"/>
+      <w:lvlText w:val="-"/>
+      <w:lvlJc w:val="left"/>
+      <w:pPr>
+        <w:ind w:left="1080" w:hanging="360"/>
+      </w:pPr>
+      <w:rPr>
+        <w:rFonts w:ascii="Times New Roman" w:eastAsia="Times New Roman" w:hAnsi="Times New Roman" w:cs="Times New Roman" w:hint="default"/>
+      </w:rPr>
+    </w:lvl>
+    <w:lvl w:ilvl="1" w:tplc="04090003" w:tentative="1">
+      <w:start w:val="1"/>
+      <w:numFmt w:val="bullet"/>
+      <w:lvlText w:val="o"/>
+      <w:lvlJc w:val="left"/>
+      <w:pPr>
+        <w:ind w:left="1800" w:hanging="360"/>
+      </w:pPr>
+      <w:rPr>
+        <w:rFonts w:ascii="Courier New" w:hAnsi="Courier New" w:cs="Courier New" w:hint="default"/>
+      </w:rPr>
+    </w:lvl>
+    <w:lvl w:ilvl="2" w:tplc="04090005" w:tentative="1">
+      <w:start w:val="1"/>
+      <w:numFmt w:val="bullet"/>
+      <w:lvlText w:val=""/>
+      <w:lvlJc w:val="left"/>
+      <w:pPr>
+        <w:ind w:left="2520" w:hanging="360"/>
+      </w:pPr>
+      <w:rPr>
+        <w:rFonts w:ascii="Wingdings" w:hAnsi="Wingdings" w:hint="default"/>
+      </w:rPr>
+    </w:lvl>
+    <w:lvl w:ilvl="3" w:tplc="04090001" w:tentative="1">
+      <w:start w:val="1"/>
+      <w:numFmt w:val="bullet"/>
+      <w:lvlText w:val=""/>
+      <w:lvlJc w:val="left"/>
+      <w:pPr>
+        <w:ind w:left="3240" w:hanging="360"/>
+      </w:pPr>
+      <w:rPr>
+        <w:rFonts w:ascii="Symbol" w:hAnsi="Symbol" w:hint="default"/>
+      </w:rPr>
+    </w:lvl>
+    <w:lvl w:ilvl="4" w:tplc="04090003" w:tentative="1">
+      <w:start w:val="1"/>
+      <w:numFmt w:val="bullet"/>
+      <w:lvlText w:val="o"/>
+      <w:lvlJc w:val="left"/>
+      <w:pPr>
+        <w:ind w:left="3960" w:hanging="360"/>
+      </w:pPr>
+      <w:rPr>
+        <w:rFonts w:ascii="Courier New" w:hAnsi="Courier New" w:cs="Courier New" w:hint="default"/>
+      </w:rPr>
+    </w:lvl>
+    <w:lvl w:ilvl="5" w:tplc="04090005" w:tentative="1">
+      <w:start w:val="1"/>
+      <w:numFmt w:val="bullet"/>
+      <w:lvlText w:val=""/>
+      <w:lvlJc w:val="left"/>
+      <w:pPr>
+        <w:ind w:left="4680" w:hanging="360"/>
+      </w:pPr>
+      <w:rPr>
+        <w:rFonts w:ascii="Wingdings" w:hAnsi="Wingdings" w:hint="default"/>
+      </w:rPr>
+    </w:lvl>
+    <w:lvl w:ilvl="6" w:tplc="04090001" w:tentative="1">
+      <w:start w:val="1"/>
+      <w:numFmt w:val="bullet"/>
+      <w:lvlText w:val=""/>
+      <w:lvlJc w:val="left"/>
+      <w:pPr>
+        <w:ind w:left="5400" w:hanging="360"/>
+      </w:pPr>
+      <w:rPr>
+        <w:rFonts w:ascii="Symbol" w:hAnsi="Symbol" w:hint="default"/>
+      </w:rPr>
+    </w:lvl>
+    <w:lvl w:ilvl="7" w:tplc="04090003" w:tentative="1">
+      <w:start w:val="1"/>
+      <w:numFmt w:val="bullet"/>
+      <w:lvlText w:val="o"/>
+      <w:lvlJc w:val="left"/>
+      <w:pPr>
+        <w:ind w:left="6120" w:hanging="360"/>
+      </w:pPr>
+      <w:rPr>
+        <w:rFonts w:ascii="Courier New" w:hAnsi="Courier New" w:cs="Courier New" w:hint="default"/>
+      </w:rPr>
+    </w:lvl>
+    <w:lvl w:ilvl="8" w:tplc="04090005" w:tentative="1">
+      <w:start w:val="1"/>
+      <w:numFmt w:val="bullet"/>
+      <w:lvlText w:val=""/>
+      <w:lvlJc w:val="left"/>
+      <w:pPr>
+        <w:ind w:left="6840" w:hanging="360"/>
+      </w:pPr>
+      <w:rPr>
+        <w:rFonts w:ascii="Wingdings" w:hAnsi="Wingdings" w:hint="default"/>
+      </w:rPr>
+    </w:lvl>
+  </w:abstractNum>
+  <w:abstractNum w:abstractNumId="3" w15:restartNumberingAfterBreak="0">
     <w:nsid w:val="638F3A3B"/>
     <w:multiLevelType w:val="multilevel"/>
     <w:tmpl w:val="35A219B2"/>
@@ -9552,7 +9853,7 @@
       </w:pPr>
     </w:lvl>
   </w:abstractNum>
-  <w:abstractNum w:abstractNumId="3" w15:restartNumberingAfterBreak="0">
+  <w:abstractNum w:abstractNumId="4" w15:restartNumberingAfterBreak="0">
     <w:nsid w:val="6B64206D"/>
     <w:multiLevelType w:val="multilevel"/>
     <w:tmpl w:val="6AF6D616"/>
@@ -9657,7 +9958,7 @@
       </w:pPr>
     </w:lvl>
   </w:abstractNum>
-  <w:abstractNum w:abstractNumId="4" w15:restartNumberingAfterBreak="0">
+  <w:abstractNum w:abstractNumId="5" w15:restartNumberingAfterBreak="0">
     <w:nsid w:val="6D703210"/>
     <w:multiLevelType w:val="hybridMultilevel"/>
     <w:tmpl w:val="AAFE7278"/>
@@ -9770,7 +10071,7 @@
       </w:rPr>
     </w:lvl>
   </w:abstractNum>
-  <w:abstractNum w:abstractNumId="5" w15:restartNumberingAfterBreak="0">
+  <w:abstractNum w:abstractNumId="6" w15:restartNumberingAfterBreak="0">
     <w:nsid w:val="73DD295E"/>
     <w:multiLevelType w:val="hybridMultilevel"/>
     <w:tmpl w:val="EF3C7FEA"/>
@@ -9860,22 +10161,25 @@
     </w:lvl>
   </w:abstractNum>
   <w:num w:numId="1" w16cid:durableId="783621873">
+    <w:abstractNumId w:val="5"/>
+  </w:num>
+  <w:num w:numId="2" w16cid:durableId="1922523120">
+    <w:abstractNumId w:val="3"/>
+  </w:num>
+  <w:num w:numId="3" w16cid:durableId="679233928">
     <w:abstractNumId w:val="4"/>
   </w:num>
-  <w:num w:numId="2" w16cid:durableId="1922523120">
-    <w:abstractNumId w:val="2"/>
-  </w:num>
-  <w:num w:numId="3" w16cid:durableId="679233928">
-    <w:abstractNumId w:val="3"/>
-  </w:num>
   <w:num w:numId="4" w16cid:durableId="502359540">
-    <w:abstractNumId w:val="5"/>
+    <w:abstractNumId w:val="6"/>
   </w:num>
   <w:num w:numId="5" w16cid:durableId="2044091571">
-    <w:abstractNumId w:val="1"/>
+    <w:abstractNumId w:val="2"/>
   </w:num>
   <w:num w:numId="6" w16cid:durableId="761146935">
     <w:abstractNumId w:val="0"/>
+  </w:num>
+  <w:num w:numId="7" w16cid:durableId="284585734">
+    <w:abstractNumId w:val="1"/>
   </w:num>
 </w:numbering>
 </file>

</xml_diff>

<commit_message>
Preprocessing of the frequency domain
</commit_message>
<xml_diff>
--- a/Report/Airline-Ticket-Price-Report.docx
+++ b/Report/Airline-Ticket-Price-Report.docx
@@ -415,6 +415,7 @@
           <w:szCs w:val="28"/>
         </w:rPr>
       </w:pPr>
+      <w:proofErr w:type="spellStart"/>
       <w:r>
         <w:rPr>
           <w:rFonts w:eastAsia="Calibri"/>
@@ -423,8 +424,9 @@
           <w:sz w:val="28"/>
           <w:szCs w:val="28"/>
         </w:rPr>
-        <w:t>Nourhan Abdel</w:t>
-      </w:r>
+        <w:t>Nourhan</w:t>
+      </w:r>
+      <w:proofErr w:type="spellEnd"/>
       <w:r>
         <w:rPr>
           <w:rFonts w:eastAsia="Calibri"/>
@@ -433,7 +435,7 @@
           <w:sz w:val="28"/>
           <w:szCs w:val="28"/>
         </w:rPr>
-        <w:t>-</w:t>
+        <w:t xml:space="preserve"> Abdel</w:t>
       </w:r>
       <w:r>
         <w:rPr>
@@ -443,7 +445,7 @@
           <w:sz w:val="28"/>
           <w:szCs w:val="28"/>
         </w:rPr>
-        <w:t>Karim Khalaf Abdel</w:t>
+        <w:t>-</w:t>
       </w:r>
       <w:r>
         <w:rPr>
@@ -453,7 +455,7 @@
           <w:sz w:val="28"/>
           <w:szCs w:val="28"/>
         </w:rPr>
-        <w:t>-</w:t>
+        <w:t>Karim Khalaf Abdel</w:t>
       </w:r>
       <w:r>
         <w:rPr>
@@ -463,13 +465,9 @@
           <w:sz w:val="28"/>
           <w:szCs w:val="28"/>
         </w:rPr>
-        <w:t>Hafez</w:t>
-      </w:r>
-    </w:p>
-    <w:p>
-      <w:pPr>
-        <w:spacing w:after="160" w:line="259" w:lineRule="auto"/>
-        <w:jc w:val="center"/>
+        <w:t>-</w:t>
+      </w:r>
+      <w:r>
         <w:rPr>
           <w:rFonts w:eastAsia="Calibri"/>
           <w:b/>
@@ -477,8 +475,13 @@
           <w:sz w:val="28"/>
           <w:szCs w:val="28"/>
         </w:rPr>
-      </w:pPr>
-      <w:r>
+        <w:t>Hafez</w:t>
+      </w:r>
+    </w:p>
+    <w:p>
+      <w:pPr>
+        <w:spacing w:after="160" w:line="259" w:lineRule="auto"/>
+        <w:jc w:val="center"/>
         <w:rPr>
           <w:rFonts w:eastAsia="Calibri"/>
           <w:b/>
@@ -486,7 +489,38 @@
           <w:sz w:val="28"/>
           <w:szCs w:val="28"/>
         </w:rPr>
-        <w:t>Ahmed Mohammed Samy Mahmoud</w:t>
+      </w:pPr>
+      <w:r>
+        <w:rPr>
+          <w:rFonts w:eastAsia="Calibri"/>
+          <w:b/>
+          <w:bCs/>
+          <w:sz w:val="28"/>
+          <w:szCs w:val="28"/>
+        </w:rPr>
+        <w:t xml:space="preserve">Ahmed Mohammed </w:t>
+      </w:r>
+      <w:proofErr w:type="spellStart"/>
+      <w:r>
+        <w:rPr>
+          <w:rFonts w:eastAsia="Calibri"/>
+          <w:b/>
+          <w:bCs/>
+          <w:sz w:val="28"/>
+          <w:szCs w:val="28"/>
+        </w:rPr>
+        <w:t>Samy</w:t>
+      </w:r>
+      <w:proofErr w:type="spellEnd"/>
+      <w:r>
+        <w:rPr>
+          <w:rFonts w:eastAsia="Calibri"/>
+          <w:b/>
+          <w:bCs/>
+          <w:sz w:val="28"/>
+          <w:szCs w:val="28"/>
+        </w:rPr>
+        <w:t xml:space="preserve"> Mahmoud</w:t>
       </w:r>
     </w:p>
     <w:p>
@@ -1032,6 +1066,7 @@
         </w:rPr>
         <w:t xml:space="preserve"> class </w:t>
       </w:r>
+      <w:proofErr w:type="gramStart"/>
       <w:r>
         <w:rPr>
           <w:color w:val="4472C4" w:themeColor="accent1"/>
@@ -1048,6 +1083,7 @@
         </w:rPr>
         <w:t>:</w:t>
       </w:r>
+      <w:proofErr w:type="gramEnd"/>
       <w:r>
         <w:rPr>
           <w:color w:val="FF0000"/>
@@ -3287,6 +3323,7 @@
                 <w:szCs w:val="25"/>
               </w:rPr>
             </w:pPr>
+            <w:proofErr w:type="spellStart"/>
             <w:r>
               <w:rPr>
                 <w:sz w:val="25"/>
@@ -3294,6 +3331,7 @@
               </w:rPr>
               <w:t>TruJet</w:t>
             </w:r>
+            <w:proofErr w:type="spellEnd"/>
           </w:p>
         </w:tc>
         <w:tc>
@@ -4444,6 +4482,7 @@
                 <w:szCs w:val="25"/>
               </w:rPr>
             </w:pPr>
+            <w:proofErr w:type="spellStart"/>
             <w:r>
               <w:rPr>
                 <w:sz w:val="25"/>
@@ -4451,6 +4490,7 @@
               </w:rPr>
               <w:t>TruJet</w:t>
             </w:r>
+            <w:proofErr w:type="spellEnd"/>
           </w:p>
         </w:tc>
         <w:tc>
@@ -4530,6 +4570,7 @@
                 <w:szCs w:val="25"/>
               </w:rPr>
             </w:pPr>
+            <w:proofErr w:type="spellStart"/>
             <w:r>
               <w:rPr>
                 <w:sz w:val="25"/>
@@ -4537,6 +4578,7 @@
               </w:rPr>
               <w:t>TruJet</w:t>
             </w:r>
+            <w:proofErr w:type="spellEnd"/>
           </w:p>
         </w:tc>
         <w:tc>
@@ -7916,7 +7958,25 @@
           <w:sz w:val="25"/>
           <w:szCs w:val="25"/>
         </w:rPr>
-        <w:t>hat is the most number of stops during the flight?</w:t>
+        <w:t xml:space="preserve">hat is </w:t>
+      </w:r>
+      <w:proofErr w:type="gramStart"/>
+      <w:r>
+        <w:rPr>
+          <w:color w:val="1F3864" w:themeColor="accent1" w:themeShade="80"/>
+          <w:sz w:val="25"/>
+          <w:szCs w:val="25"/>
+        </w:rPr>
+        <w:t>the most</w:t>
+      </w:r>
+      <w:proofErr w:type="gramEnd"/>
+      <w:r>
+        <w:rPr>
+          <w:color w:val="1F3864" w:themeColor="accent1" w:themeShade="80"/>
+          <w:sz w:val="25"/>
+          <w:szCs w:val="25"/>
+        </w:rPr>
+        <w:t xml:space="preserve"> number of stops during the flight?</w:t>
       </w:r>
     </w:p>
     <w:p>
@@ -8030,20 +8090,30 @@
           <w:szCs w:val="25"/>
         </w:rPr>
       </w:pPr>
+      <w:proofErr w:type="gramStart"/>
       <w:r>
         <w:rPr>
           <w:color w:val="4472C4" w:themeColor="accent1"/>
           <w:sz w:val="25"/>
           <w:szCs w:val="25"/>
         </w:rPr>
-        <w:t xml:space="preserve">The most number of stops during the flight </w:t>
-      </w:r>
+        <w:t>The most</w:t>
+      </w:r>
+      <w:proofErr w:type="gramEnd"/>
       <w:r>
         <w:rPr>
           <w:color w:val="4472C4" w:themeColor="accent1"/>
           <w:sz w:val="25"/>
           <w:szCs w:val="25"/>
         </w:rPr>
+        <w:t xml:space="preserve"> number of stops during the flight </w:t>
+      </w:r>
+      <w:r>
+        <w:rPr>
+          <w:color w:val="4472C4" w:themeColor="accent1"/>
+          <w:sz w:val="25"/>
+          <w:szCs w:val="25"/>
+        </w:rPr>
         <w:t>is</w:t>
       </w:r>
       <w:r>
@@ -8277,13 +8347,23 @@
         </w:rPr>
         <w:t xml:space="preserve">is </w:t>
       </w:r>
+      <w:proofErr w:type="spellStart"/>
       <w:r>
         <w:rPr>
           <w:color w:val="FF0000"/>
           <w:sz w:val="25"/>
           <w:szCs w:val="25"/>
         </w:rPr>
-        <w:t>Trujet Airplane</w:t>
+        <w:t>Trujet</w:t>
+      </w:r>
+      <w:proofErr w:type="spellEnd"/>
+      <w:r>
+        <w:rPr>
+          <w:color w:val="FF0000"/>
+          <w:sz w:val="25"/>
+          <w:szCs w:val="25"/>
+        </w:rPr>
+        <w:t xml:space="preserve"> Airplane</w:t>
       </w:r>
     </w:p>
     <w:p>
@@ -8419,13 +8499,23 @@
         </w:rPr>
         <w:t xml:space="preserve">is </w:t>
       </w:r>
+      <w:proofErr w:type="spellStart"/>
       <w:r>
         <w:rPr>
           <w:color w:val="FF0000"/>
           <w:sz w:val="25"/>
           <w:szCs w:val="25"/>
         </w:rPr>
-        <w:t>Trujet Airplane</w:t>
+        <w:t>Trujet</w:t>
+      </w:r>
+      <w:proofErr w:type="spellEnd"/>
+      <w:r>
+        <w:rPr>
+          <w:color w:val="FF0000"/>
+          <w:sz w:val="25"/>
+          <w:szCs w:val="25"/>
+        </w:rPr>
+        <w:t xml:space="preserve"> Airplane</w:t>
       </w:r>
     </w:p>
     <w:p>
@@ -8755,10 +8845,1094 @@
         </w:rPr>
         <w:t xml:space="preserve">Preprocessing techniques </w:t>
       </w:r>
+      <w:r>
+        <w:rPr>
+          <w:color w:val="1F3864" w:themeColor="accent1" w:themeShade="80"/>
+          <w:sz w:val="32"/>
+          <w:szCs w:val="32"/>
+        </w:rPr>
+        <w:t>on</w:t>
+      </w:r>
+      <w:r>
+        <w:rPr>
+          <w:color w:val="1F3864" w:themeColor="accent1" w:themeShade="80"/>
+          <w:sz w:val="32"/>
+          <w:szCs w:val="32"/>
+        </w:rPr>
+        <w:t xml:space="preserve"> features</w:t>
+      </w:r>
+      <w:r>
+        <w:rPr>
+          <w:color w:val="1F3864" w:themeColor="accent1" w:themeShade="80"/>
+          <w:sz w:val="32"/>
+          <w:szCs w:val="32"/>
+        </w:rPr>
+        <w:t>:</w:t>
+      </w:r>
     </w:p>
     <w:p>
       <w:pPr>
         <w:pStyle w:val="ListParagraph"/>
+        <w:numPr>
+          <w:ilvl w:val="0"/>
+          <w:numId w:val="8"/>
+        </w:numPr>
+        <w:rPr>
+          <w:color w:val="1F3864" w:themeColor="accent1" w:themeShade="80"/>
+          <w:sz w:val="32"/>
+          <w:szCs w:val="32"/>
+        </w:rPr>
+      </w:pPr>
+      <w:proofErr w:type="gramStart"/>
+      <w:r>
+        <w:rPr>
+          <w:color w:val="1F3864" w:themeColor="accent1" w:themeShade="80"/>
+          <w:sz w:val="32"/>
+          <w:szCs w:val="32"/>
+        </w:rPr>
+        <w:t>Date :</w:t>
+      </w:r>
+      <w:proofErr w:type="gramEnd"/>
+      <w:r>
+        <w:rPr>
+          <w:color w:val="1F3864" w:themeColor="accent1" w:themeShade="80"/>
+          <w:sz w:val="32"/>
+          <w:szCs w:val="32"/>
+        </w:rPr>
+        <w:t xml:space="preserve"> </w:t>
+      </w:r>
+    </w:p>
+    <w:p>
+      <w:pPr>
+        <w:pStyle w:val="ListParagraph"/>
+        <w:numPr>
+          <w:ilvl w:val="0"/>
+          <w:numId w:val="9"/>
+        </w:numPr>
+        <w:rPr>
+          <w:color w:val="1F3864" w:themeColor="accent1" w:themeShade="80"/>
+          <w:sz w:val="32"/>
+          <w:szCs w:val="32"/>
+        </w:rPr>
+      </w:pPr>
+      <w:proofErr w:type="spellStart"/>
+      <w:r>
+        <w:rPr>
+          <w:color w:val="1F3864" w:themeColor="accent1" w:themeShade="80"/>
+          <w:sz w:val="28"/>
+          <w:szCs w:val="28"/>
+        </w:rPr>
+        <w:t>Format_</w:t>
+      </w:r>
+      <w:proofErr w:type="gramStart"/>
+      <w:r>
+        <w:rPr>
+          <w:color w:val="1F3864" w:themeColor="accent1" w:themeShade="80"/>
+          <w:sz w:val="28"/>
+          <w:szCs w:val="28"/>
+        </w:rPr>
+        <w:t>dates</w:t>
+      </w:r>
+      <w:proofErr w:type="spellEnd"/>
+      <w:r>
+        <w:rPr>
+          <w:color w:val="1F3864" w:themeColor="accent1" w:themeShade="80"/>
+          <w:sz w:val="28"/>
+          <w:szCs w:val="28"/>
+        </w:rPr>
+        <w:t>(</w:t>
+      </w:r>
+      <w:proofErr w:type="gramEnd"/>
+      <w:r>
+        <w:rPr>
+          <w:color w:val="1F3864" w:themeColor="accent1" w:themeShade="80"/>
+          <w:sz w:val="28"/>
+          <w:szCs w:val="28"/>
+        </w:rPr>
+        <w:t>) : s</w:t>
+      </w:r>
+      <w:r>
+        <w:rPr>
+          <w:color w:val="1F3864" w:themeColor="accent1" w:themeShade="80"/>
+          <w:sz w:val="28"/>
+          <w:szCs w:val="28"/>
+        </w:rPr>
+        <w:t xml:space="preserve">ome dates had ‘/’ , others had ‘-’,  the character needed to be unified, to be able to split with it later on, ‘-’ was chosen to replace all backslashes ‘/’. This is implemented by iterating over all the date column and replacing ‘-’ with ‘/’ </w:t>
+      </w:r>
+      <w:proofErr w:type="gramStart"/>
+      <w:r>
+        <w:rPr>
+          <w:color w:val="1F3864" w:themeColor="accent1" w:themeShade="80"/>
+          <w:sz w:val="28"/>
+          <w:szCs w:val="28"/>
+        </w:rPr>
+        <w:t>using .</w:t>
+      </w:r>
+      <w:r>
+        <w:rPr>
+          <w:color w:val="1F3864" w:themeColor="accent1" w:themeShade="80"/>
+          <w:sz w:val="28"/>
+          <w:szCs w:val="28"/>
+        </w:rPr>
+        <w:t>replace</w:t>
+      </w:r>
+      <w:proofErr w:type="gramEnd"/>
+      <w:r>
+        <w:rPr>
+          <w:color w:val="1F3864" w:themeColor="accent1" w:themeShade="80"/>
+          <w:sz w:val="28"/>
+          <w:szCs w:val="28"/>
+        </w:rPr>
+        <w:t>() function</w:t>
+      </w:r>
+      <w:r>
+        <w:rPr>
+          <w:color w:val="1F3864" w:themeColor="accent1" w:themeShade="80"/>
+          <w:sz w:val="28"/>
+          <w:szCs w:val="28"/>
+        </w:rPr>
+        <w:t>.</w:t>
+      </w:r>
+    </w:p>
+    <w:p>
+      <w:pPr>
+        <w:pStyle w:val="ListParagraph"/>
+        <w:ind w:left="1800"/>
+        <w:rPr>
+          <w:color w:val="1F3864" w:themeColor="accent1" w:themeShade="80"/>
+          <w:sz w:val="32"/>
+          <w:szCs w:val="32"/>
+        </w:rPr>
+      </w:pPr>
+    </w:p>
+    <w:p>
+      <w:pPr>
+        <w:pStyle w:val="ListParagraph"/>
+        <w:numPr>
+          <w:ilvl w:val="0"/>
+          <w:numId w:val="9"/>
+        </w:numPr>
+        <w:rPr>
+          <w:color w:val="1F3864" w:themeColor="accent1" w:themeShade="80"/>
+          <w:sz w:val="32"/>
+          <w:szCs w:val="32"/>
+        </w:rPr>
+      </w:pPr>
+      <w:proofErr w:type="spellStart"/>
+      <w:r>
+        <w:rPr>
+          <w:color w:val="1F3864" w:themeColor="accent1" w:themeShade="80"/>
+          <w:sz w:val="28"/>
+          <w:szCs w:val="28"/>
+        </w:rPr>
+        <w:t>Extract_day_month</w:t>
+      </w:r>
+      <w:proofErr w:type="spellEnd"/>
+      <w:r>
+        <w:rPr>
+          <w:color w:val="1F3864" w:themeColor="accent1" w:themeShade="80"/>
+          <w:sz w:val="28"/>
+          <w:szCs w:val="28"/>
+        </w:rPr>
+        <w:t xml:space="preserve"> (</w:t>
+      </w:r>
+      <w:proofErr w:type="gramStart"/>
+      <w:r>
+        <w:rPr>
+          <w:color w:val="1F3864" w:themeColor="accent1" w:themeShade="80"/>
+          <w:sz w:val="28"/>
+          <w:szCs w:val="28"/>
+        </w:rPr>
+        <w:t>) :</w:t>
+      </w:r>
+      <w:proofErr w:type="gramEnd"/>
+      <w:r>
+        <w:rPr>
+          <w:color w:val="1F3864" w:themeColor="accent1" w:themeShade="80"/>
+          <w:sz w:val="28"/>
+          <w:szCs w:val="28"/>
+        </w:rPr>
+        <w:t xml:space="preserve"> e</w:t>
+      </w:r>
+      <w:r>
+        <w:rPr>
+          <w:color w:val="1F3864" w:themeColor="accent1" w:themeShade="80"/>
+          <w:sz w:val="28"/>
+          <w:szCs w:val="28"/>
+        </w:rPr>
+        <w:t xml:space="preserve">xtracting the month and the day of the month by iterating over the formatted date column and splitting by the dash ‘-’, adding the first item of the list to flight day </w:t>
+      </w:r>
+      <w:r>
+        <w:rPr>
+          <w:color w:val="1F3864" w:themeColor="accent1" w:themeShade="80"/>
+          <w:sz w:val="28"/>
+          <w:szCs w:val="28"/>
+        </w:rPr>
+        <w:t>feature</w:t>
+      </w:r>
+      <w:r>
+        <w:rPr>
+          <w:color w:val="1F3864" w:themeColor="accent1" w:themeShade="80"/>
+          <w:sz w:val="28"/>
+          <w:szCs w:val="28"/>
+        </w:rPr>
+        <w:t xml:space="preserve">, and adding the second item of the list to the flight month </w:t>
+      </w:r>
+      <w:r>
+        <w:rPr>
+          <w:color w:val="1F3864" w:themeColor="accent1" w:themeShade="80"/>
+          <w:sz w:val="28"/>
+          <w:szCs w:val="28"/>
+        </w:rPr>
+        <w:t>feature</w:t>
+      </w:r>
+      <w:r>
+        <w:rPr>
+          <w:color w:val="1F3864" w:themeColor="accent1" w:themeShade="80"/>
+          <w:sz w:val="28"/>
+          <w:szCs w:val="28"/>
+        </w:rPr>
+        <w:t xml:space="preserve">. Based on the month, the format of the formatted date is changed </w:t>
+      </w:r>
+      <w:r>
+        <w:rPr>
+          <w:color w:val="1F3864" w:themeColor="accent1" w:themeShade="80"/>
+          <w:sz w:val="28"/>
+          <w:szCs w:val="28"/>
+        </w:rPr>
+        <w:t xml:space="preserve">(could have been done by using pandas datetime but it swapped the month with the </w:t>
+      </w:r>
+      <w:proofErr w:type="gramStart"/>
+      <w:r>
+        <w:rPr>
+          <w:color w:val="1F3864" w:themeColor="accent1" w:themeShade="80"/>
+          <w:sz w:val="28"/>
+          <w:szCs w:val="28"/>
+        </w:rPr>
+        <w:t>day</w:t>
+      </w:r>
+      <w:proofErr w:type="gramEnd"/>
+      <w:r>
+        <w:rPr>
+          <w:color w:val="1F3864" w:themeColor="accent1" w:themeShade="80"/>
+          <w:sz w:val="28"/>
+          <w:szCs w:val="28"/>
+        </w:rPr>
+        <w:t xml:space="preserve"> so I did it manually).</w:t>
+      </w:r>
+    </w:p>
+    <w:p>
+      <w:pPr>
+        <w:pStyle w:val="ListParagraph"/>
+        <w:rPr>
+          <w:color w:val="1F3864" w:themeColor="accent1" w:themeShade="80"/>
+          <w:sz w:val="32"/>
+          <w:szCs w:val="32"/>
+        </w:rPr>
+      </w:pPr>
+    </w:p>
+    <w:p>
+      <w:pPr>
+        <w:pStyle w:val="ListParagraph"/>
+        <w:numPr>
+          <w:ilvl w:val="0"/>
+          <w:numId w:val="9"/>
+        </w:numPr>
+        <w:rPr>
+          <w:color w:val="1F3864" w:themeColor="accent1" w:themeShade="80"/>
+          <w:sz w:val="32"/>
+          <w:szCs w:val="32"/>
+        </w:rPr>
+      </w:pPr>
+      <w:proofErr w:type="spellStart"/>
+      <w:r>
+        <w:rPr>
+          <w:color w:val="1F3864" w:themeColor="accent1" w:themeShade="80"/>
+          <w:sz w:val="28"/>
+          <w:szCs w:val="28"/>
+        </w:rPr>
+        <w:t>Extract_weekday</w:t>
+      </w:r>
+      <w:proofErr w:type="spellEnd"/>
+      <w:r>
+        <w:rPr>
+          <w:color w:val="1F3864" w:themeColor="accent1" w:themeShade="80"/>
+          <w:sz w:val="28"/>
+          <w:szCs w:val="28"/>
+        </w:rPr>
+        <w:t xml:space="preserve"> (</w:t>
+      </w:r>
+      <w:proofErr w:type="gramStart"/>
+      <w:r>
+        <w:rPr>
+          <w:color w:val="1F3864" w:themeColor="accent1" w:themeShade="80"/>
+          <w:sz w:val="28"/>
+          <w:szCs w:val="28"/>
+        </w:rPr>
+        <w:t>) :</w:t>
+      </w:r>
+      <w:proofErr w:type="gramEnd"/>
+      <w:r>
+        <w:rPr>
+          <w:color w:val="1F3864" w:themeColor="accent1" w:themeShade="80"/>
+          <w:sz w:val="28"/>
+          <w:szCs w:val="28"/>
+        </w:rPr>
+        <w:t xml:space="preserve"> e</w:t>
+      </w:r>
+      <w:r>
+        <w:rPr>
+          <w:color w:val="1F3864" w:themeColor="accent1" w:themeShade="80"/>
+          <w:sz w:val="28"/>
+          <w:szCs w:val="28"/>
+        </w:rPr>
+        <w:t>xtracting weekday by converting the formatted date to datetime using pandas then calling function .</w:t>
+      </w:r>
+      <w:proofErr w:type="spellStart"/>
+      <w:r>
+        <w:rPr>
+          <w:color w:val="1F3864" w:themeColor="accent1" w:themeShade="80"/>
+          <w:sz w:val="28"/>
+          <w:szCs w:val="28"/>
+        </w:rPr>
+        <w:t>day_name</w:t>
+      </w:r>
+      <w:proofErr w:type="spellEnd"/>
+      <w:r>
+        <w:rPr>
+          <w:color w:val="1F3864" w:themeColor="accent1" w:themeShade="80"/>
+          <w:sz w:val="28"/>
+          <w:szCs w:val="28"/>
+        </w:rPr>
+        <w:t>() and filling up week day of flight feature with the result</w:t>
+      </w:r>
+    </w:p>
+    <w:p>
+      <w:pPr>
+        <w:pStyle w:val="ListParagraph"/>
+        <w:rPr>
+          <w:color w:val="1F3864" w:themeColor="accent1" w:themeShade="80"/>
+          <w:sz w:val="32"/>
+          <w:szCs w:val="32"/>
+        </w:rPr>
+      </w:pPr>
+    </w:p>
+    <w:p>
+      <w:pPr>
+        <w:pStyle w:val="ListParagraph"/>
+        <w:numPr>
+          <w:ilvl w:val="0"/>
+          <w:numId w:val="8"/>
+        </w:numPr>
+        <w:rPr>
+          <w:color w:val="1F3864" w:themeColor="accent1" w:themeShade="80"/>
+          <w:sz w:val="32"/>
+          <w:szCs w:val="32"/>
+        </w:rPr>
+      </w:pPr>
+      <w:proofErr w:type="gramStart"/>
+      <w:r>
+        <w:rPr>
+          <w:color w:val="1F3864" w:themeColor="accent1" w:themeShade="80"/>
+          <w:sz w:val="32"/>
+          <w:szCs w:val="32"/>
+        </w:rPr>
+        <w:t>Route :</w:t>
+      </w:r>
+      <w:proofErr w:type="gramEnd"/>
+    </w:p>
+    <w:p>
+      <w:pPr>
+        <w:pStyle w:val="ListParagraph"/>
+        <w:numPr>
+          <w:ilvl w:val="0"/>
+          <w:numId w:val="10"/>
+        </w:numPr>
+        <w:rPr>
+          <w:color w:val="1F3864" w:themeColor="accent1" w:themeShade="80"/>
+          <w:sz w:val="32"/>
+          <w:szCs w:val="32"/>
+        </w:rPr>
+      </w:pPr>
+      <w:proofErr w:type="spellStart"/>
+      <w:r>
+        <w:rPr>
+          <w:color w:val="1F3864" w:themeColor="accent1" w:themeShade="80"/>
+          <w:sz w:val="28"/>
+          <w:szCs w:val="28"/>
+        </w:rPr>
+        <w:t>Split_</w:t>
+      </w:r>
+      <w:proofErr w:type="gramStart"/>
+      <w:r>
+        <w:rPr>
+          <w:color w:val="1F3864" w:themeColor="accent1" w:themeShade="80"/>
+          <w:sz w:val="28"/>
+          <w:szCs w:val="28"/>
+        </w:rPr>
+        <w:t>route</w:t>
+      </w:r>
+      <w:proofErr w:type="spellEnd"/>
+      <w:r>
+        <w:rPr>
+          <w:color w:val="1F3864" w:themeColor="accent1" w:themeShade="80"/>
+          <w:sz w:val="28"/>
+          <w:szCs w:val="28"/>
+        </w:rPr>
+        <w:t>(</w:t>
+      </w:r>
+      <w:proofErr w:type="gramEnd"/>
+      <w:r>
+        <w:rPr>
+          <w:color w:val="1F3864" w:themeColor="accent1" w:themeShade="80"/>
+          <w:sz w:val="28"/>
+          <w:szCs w:val="28"/>
+        </w:rPr>
+        <w:t>) : t</w:t>
+      </w:r>
+      <w:r>
+        <w:rPr>
+          <w:color w:val="1F3864" w:themeColor="accent1" w:themeShade="80"/>
+          <w:sz w:val="28"/>
+          <w:szCs w:val="28"/>
+        </w:rPr>
+        <w:t xml:space="preserve">he route is originally a </w:t>
+      </w:r>
+      <w:r>
+        <w:rPr>
+          <w:color w:val="1F3864" w:themeColor="accent1" w:themeShade="80"/>
+          <w:sz w:val="28"/>
+          <w:szCs w:val="28"/>
+        </w:rPr>
+        <w:t>dictionary,</w:t>
+      </w:r>
+      <w:r>
+        <w:rPr>
+          <w:color w:val="1F3864" w:themeColor="accent1" w:themeShade="80"/>
+          <w:sz w:val="28"/>
+          <w:szCs w:val="28"/>
+        </w:rPr>
+        <w:t xml:space="preserve"> but it is stored as a string </w:t>
+      </w:r>
+      <w:r>
+        <w:rPr>
+          <w:color w:val="1F3864" w:themeColor="accent1" w:themeShade="80"/>
+          <w:sz w:val="28"/>
+          <w:szCs w:val="28"/>
+        </w:rPr>
+        <w:t xml:space="preserve">object </w:t>
+      </w:r>
+      <w:r>
+        <w:rPr>
+          <w:color w:val="1F3864" w:themeColor="accent1" w:themeShade="80"/>
+          <w:sz w:val="28"/>
+          <w:szCs w:val="28"/>
+        </w:rPr>
+        <w:t>in the data frame</w:t>
+      </w:r>
+      <w:r>
+        <w:rPr>
+          <w:color w:val="1F3864" w:themeColor="accent1" w:themeShade="80"/>
+          <w:sz w:val="28"/>
+          <w:szCs w:val="28"/>
+        </w:rPr>
+        <w:t>, by using the abstract syntax library</w:t>
+      </w:r>
+      <w:r>
+        <w:rPr>
+          <w:color w:val="1F3864" w:themeColor="accent1" w:themeShade="80"/>
+          <w:sz w:val="28"/>
+          <w:szCs w:val="28"/>
+        </w:rPr>
+        <w:t>’s function literal evaluation, this function returns an object of the datatype it finds in the string, so by c</w:t>
+      </w:r>
+      <w:r>
+        <w:rPr>
+          <w:color w:val="1F3864" w:themeColor="accent1" w:themeShade="80"/>
+          <w:sz w:val="28"/>
+          <w:szCs w:val="28"/>
+        </w:rPr>
+        <w:t>onverting it to a dictionary, I can access the source and the destination easily and put these values in new columns</w:t>
+      </w:r>
+    </w:p>
+    <w:p>
+      <w:pPr>
+        <w:pStyle w:val="ListParagraph"/>
+        <w:ind w:left="1800"/>
+        <w:rPr>
+          <w:color w:val="1F3864" w:themeColor="accent1" w:themeShade="80"/>
+          <w:sz w:val="32"/>
+          <w:szCs w:val="32"/>
+        </w:rPr>
+      </w:pPr>
+    </w:p>
+    <w:p>
+      <w:pPr>
+        <w:pStyle w:val="ListParagraph"/>
+        <w:numPr>
+          <w:ilvl w:val="0"/>
+          <w:numId w:val="8"/>
+        </w:numPr>
+        <w:rPr>
+          <w:color w:val="1F3864" w:themeColor="accent1" w:themeShade="80"/>
+          <w:sz w:val="32"/>
+          <w:szCs w:val="32"/>
+        </w:rPr>
+      </w:pPr>
+      <w:r>
+        <w:rPr>
+          <w:color w:val="1F3864" w:themeColor="accent1" w:themeShade="80"/>
+          <w:sz w:val="32"/>
+          <w:szCs w:val="32"/>
+        </w:rPr>
+        <w:t>Stop:</w:t>
+      </w:r>
+    </w:p>
+    <w:p>
+      <w:pPr>
+        <w:pStyle w:val="ListParagraph"/>
+        <w:numPr>
+          <w:ilvl w:val="0"/>
+          <w:numId w:val="10"/>
+        </w:numPr>
+        <w:rPr>
+          <w:color w:val="1F3864" w:themeColor="accent1" w:themeShade="80"/>
+          <w:sz w:val="32"/>
+          <w:szCs w:val="32"/>
+        </w:rPr>
+      </w:pPr>
+      <w:proofErr w:type="spellStart"/>
+      <w:r>
+        <w:rPr>
+          <w:color w:val="1F3864" w:themeColor="accent1" w:themeShade="80"/>
+          <w:sz w:val="28"/>
+          <w:szCs w:val="28"/>
+        </w:rPr>
+        <w:t>Split_num_of_</w:t>
+      </w:r>
+      <w:proofErr w:type="gramStart"/>
+      <w:r>
+        <w:rPr>
+          <w:color w:val="1F3864" w:themeColor="accent1" w:themeShade="80"/>
+          <w:sz w:val="28"/>
+          <w:szCs w:val="28"/>
+        </w:rPr>
+        <w:t>stops</w:t>
+      </w:r>
+      <w:proofErr w:type="spellEnd"/>
+      <w:r>
+        <w:rPr>
+          <w:color w:val="1F3864" w:themeColor="accent1" w:themeShade="80"/>
+          <w:sz w:val="28"/>
+          <w:szCs w:val="28"/>
+        </w:rPr>
+        <w:t>(</w:t>
+      </w:r>
+      <w:proofErr w:type="gramEnd"/>
+      <w:r>
+        <w:rPr>
+          <w:color w:val="1F3864" w:themeColor="accent1" w:themeShade="80"/>
+          <w:sz w:val="28"/>
+          <w:szCs w:val="28"/>
+        </w:rPr>
+        <w:t>) :t</w:t>
+      </w:r>
+      <w:r>
+        <w:rPr>
+          <w:color w:val="1F3864" w:themeColor="accent1" w:themeShade="80"/>
+          <w:sz w:val="28"/>
+          <w:szCs w:val="28"/>
+        </w:rPr>
+        <w:t xml:space="preserve">he number of stops can be known from the first few characters, so by slicing the string up to a specific character (0 -&gt; 7 for non-stop, 0 - &gt; </w:t>
+      </w:r>
+      <w:r>
+        <w:rPr>
+          <w:color w:val="1F3864" w:themeColor="accent1" w:themeShade="80"/>
+          <w:sz w:val="28"/>
+          <w:szCs w:val="28"/>
+        </w:rPr>
+        <w:t>5 for 1-stop, else it’s more than 2 stops</w:t>
+      </w:r>
+      <w:r>
+        <w:rPr>
+          <w:color w:val="1F3864" w:themeColor="accent1" w:themeShade="80"/>
+          <w:sz w:val="28"/>
+          <w:szCs w:val="28"/>
+        </w:rPr>
+        <w:t xml:space="preserve"> )</w:t>
+      </w:r>
+      <w:r>
+        <w:rPr>
+          <w:color w:val="1F3864" w:themeColor="accent1" w:themeShade="80"/>
+          <w:sz w:val="28"/>
+          <w:szCs w:val="28"/>
+        </w:rPr>
+        <w:t xml:space="preserve"> we can use the integer value of number of stops to represent this feature.</w:t>
+      </w:r>
+    </w:p>
+    <w:p>
+      <w:pPr>
+        <w:pStyle w:val="ListParagraph"/>
+        <w:numPr>
+          <w:ilvl w:val="0"/>
+          <w:numId w:val="10"/>
+        </w:numPr>
+        <w:rPr>
+          <w:color w:val="1F3864" w:themeColor="accent1" w:themeShade="80"/>
+          <w:sz w:val="32"/>
+          <w:szCs w:val="32"/>
+        </w:rPr>
+      </w:pPr>
+      <w:proofErr w:type="spellStart"/>
+      <w:r>
+        <w:rPr>
+          <w:color w:val="1F3864" w:themeColor="accent1" w:themeShade="80"/>
+          <w:sz w:val="28"/>
+          <w:szCs w:val="28"/>
+        </w:rPr>
+        <w:lastRenderedPageBreak/>
+        <w:t>Find_where_is_the_stop</w:t>
+      </w:r>
+      <w:proofErr w:type="spellEnd"/>
+      <w:r>
+        <w:rPr>
+          <w:color w:val="1F3864" w:themeColor="accent1" w:themeShade="80"/>
+          <w:sz w:val="28"/>
+          <w:szCs w:val="28"/>
+        </w:rPr>
+        <w:t xml:space="preserve">() : </w:t>
+      </w:r>
+      <w:r>
+        <w:rPr>
+          <w:color w:val="1F3864" w:themeColor="accent1" w:themeShade="80"/>
+          <w:sz w:val="28"/>
+          <w:szCs w:val="28"/>
+        </w:rPr>
+        <w:t>if the number of stops is 1, an extra piece of information may be provided, which is where the stop was, this string would look like 1-stop\n\t\t\t\t\t  Mumbai\n\t\t\t\t, so to get the city alone I can split the whole string by the space first, then split the second item of the returned list by the endline, and my desired city would be the first element of the returned list if the length of the list exceeds 1 (if the city information is provided).</w:t>
+      </w:r>
+    </w:p>
+    <w:p>
+      <w:pPr>
+        <w:pStyle w:val="ListParagraph"/>
+        <w:ind w:left="1800"/>
+        <w:rPr>
+          <w:color w:val="1F3864" w:themeColor="accent1" w:themeShade="80"/>
+          <w:sz w:val="32"/>
+          <w:szCs w:val="32"/>
+        </w:rPr>
+      </w:pPr>
+    </w:p>
+    <w:p>
+      <w:pPr>
+        <w:pStyle w:val="ListParagraph"/>
+        <w:numPr>
+          <w:ilvl w:val="0"/>
+          <w:numId w:val="8"/>
+        </w:numPr>
+        <w:rPr>
+          <w:color w:val="1F3864" w:themeColor="accent1" w:themeShade="80"/>
+          <w:sz w:val="32"/>
+          <w:szCs w:val="32"/>
+        </w:rPr>
+      </w:pPr>
+      <w:r>
+        <w:rPr>
+          <w:color w:val="1F3864" w:themeColor="accent1" w:themeShade="80"/>
+          <w:sz w:val="32"/>
+          <w:szCs w:val="32"/>
+        </w:rPr>
+        <w:t>Price:</w:t>
+      </w:r>
+    </w:p>
+    <w:p>
+      <w:pPr>
+        <w:pStyle w:val="ListParagraph"/>
+        <w:numPr>
+          <w:ilvl w:val="0"/>
+          <w:numId w:val="11"/>
+        </w:numPr>
+        <w:rPr>
+          <w:color w:val="1F3864" w:themeColor="accent1" w:themeShade="80"/>
+          <w:sz w:val="32"/>
+          <w:szCs w:val="32"/>
+        </w:rPr>
+      </w:pPr>
+      <w:proofErr w:type="spellStart"/>
+      <w:r>
+        <w:rPr>
+          <w:color w:val="1F3864" w:themeColor="accent1" w:themeShade="80"/>
+          <w:sz w:val="28"/>
+          <w:szCs w:val="28"/>
+        </w:rPr>
+        <w:t>Fix_price_</w:t>
+      </w:r>
+      <w:proofErr w:type="gramStart"/>
+      <w:r>
+        <w:rPr>
+          <w:color w:val="1F3864" w:themeColor="accent1" w:themeShade="80"/>
+          <w:sz w:val="28"/>
+          <w:szCs w:val="28"/>
+        </w:rPr>
+        <w:t>format</w:t>
+      </w:r>
+      <w:proofErr w:type="spellEnd"/>
+      <w:r>
+        <w:rPr>
+          <w:color w:val="1F3864" w:themeColor="accent1" w:themeShade="80"/>
+          <w:sz w:val="28"/>
+          <w:szCs w:val="28"/>
+        </w:rPr>
+        <w:t>(</w:t>
+      </w:r>
+      <w:proofErr w:type="gramEnd"/>
+      <w:r>
+        <w:rPr>
+          <w:color w:val="1F3864" w:themeColor="accent1" w:themeShade="80"/>
+          <w:sz w:val="28"/>
+          <w:szCs w:val="28"/>
+        </w:rPr>
+        <w:t xml:space="preserve">): the price is stored in the data frame as a string object due to the presence of a comma “50,000”, </w:t>
+      </w:r>
+      <w:r>
+        <w:rPr>
+          <w:color w:val="1F3864" w:themeColor="accent1" w:themeShade="80"/>
+          <w:sz w:val="28"/>
+          <w:szCs w:val="28"/>
+        </w:rPr>
+        <w:t xml:space="preserve">so since this a string, I </w:t>
+      </w:r>
+      <w:proofErr w:type="spellStart"/>
+      <w:r>
+        <w:rPr>
+          <w:color w:val="1F3864" w:themeColor="accent1" w:themeShade="80"/>
+          <w:sz w:val="28"/>
+          <w:szCs w:val="28"/>
+        </w:rPr>
+        <w:t>splitted</w:t>
+      </w:r>
+      <w:proofErr w:type="spellEnd"/>
+      <w:r>
+        <w:rPr>
+          <w:color w:val="1F3864" w:themeColor="accent1" w:themeShade="80"/>
+          <w:sz w:val="28"/>
+          <w:szCs w:val="28"/>
+        </w:rPr>
+        <w:t xml:space="preserve"> this string by the said comma, concatenated the results of splitting, and returned the integer value</w:t>
+      </w:r>
+      <w:r>
+        <w:rPr>
+          <w:color w:val="1F3864" w:themeColor="accent1" w:themeShade="80"/>
+          <w:sz w:val="28"/>
+          <w:szCs w:val="28"/>
+        </w:rPr>
+        <w:t>.</w:t>
+      </w:r>
+    </w:p>
+    <w:p>
+      <w:pPr>
+        <w:pStyle w:val="ListParagraph"/>
+        <w:ind w:left="1800"/>
+        <w:rPr>
+          <w:color w:val="1F3864" w:themeColor="accent1" w:themeShade="80"/>
+          <w:sz w:val="32"/>
+          <w:szCs w:val="32"/>
+        </w:rPr>
+      </w:pPr>
+    </w:p>
+    <w:p>
+      <w:pPr>
+        <w:pStyle w:val="ListParagraph"/>
+        <w:numPr>
+          <w:ilvl w:val="0"/>
+          <w:numId w:val="8"/>
+        </w:numPr>
+        <w:rPr>
+          <w:color w:val="1F3864" w:themeColor="accent1" w:themeShade="80"/>
+          <w:sz w:val="32"/>
+          <w:szCs w:val="32"/>
+        </w:rPr>
+      </w:pPr>
+      <w:r>
+        <w:rPr>
+          <w:color w:val="1F3864" w:themeColor="accent1" w:themeShade="80"/>
+          <w:sz w:val="32"/>
+          <w:szCs w:val="32"/>
+        </w:rPr>
+        <w:t>Time taken:</w:t>
+      </w:r>
+    </w:p>
+    <w:p>
+      <w:pPr>
+        <w:pStyle w:val="ListParagraph"/>
+        <w:numPr>
+          <w:ilvl w:val="0"/>
+          <w:numId w:val="11"/>
+        </w:numPr>
+        <w:shd w:val="clear" w:color="auto" w:fill="FFFFFE"/>
+        <w:spacing w:line="285" w:lineRule="atLeast"/>
+        <w:rPr>
+          <w:color w:val="1F3864" w:themeColor="accent1" w:themeShade="80"/>
+          <w:sz w:val="32"/>
+          <w:szCs w:val="32"/>
+        </w:rPr>
+      </w:pPr>
+      <w:proofErr w:type="spellStart"/>
+      <w:r>
+        <w:rPr>
+          <w:color w:val="1F3864" w:themeColor="accent1" w:themeShade="80"/>
+          <w:sz w:val="28"/>
+          <w:szCs w:val="28"/>
+        </w:rPr>
+        <w:t>Calculate_time_taken</w:t>
+      </w:r>
+      <w:proofErr w:type="spellEnd"/>
+      <w:r>
+        <w:rPr>
+          <w:color w:val="1F3864" w:themeColor="accent1" w:themeShade="80"/>
+          <w:sz w:val="28"/>
+          <w:szCs w:val="28"/>
+        </w:rPr>
+        <w:t>() : the time taken is stored as the number of hours and the number of minutes the flight took</w:t>
+      </w:r>
+      <w:r>
+        <w:rPr>
+          <w:color w:val="1F3864" w:themeColor="accent1" w:themeShade="80"/>
+          <w:sz w:val="28"/>
+          <w:szCs w:val="28"/>
+        </w:rPr>
+        <w:t xml:space="preserve"> in a string object (example : “10h 30m”) so we can split by the space, obtain the hours and the minutes separately, and since we chose to use the hours only, to make use of the minutes, if the number of the minutes exceeded 40 (our chosen threshold ) we add 1 to the hours</w:t>
+      </w:r>
+      <w:r>
+        <w:rPr>
+          <w:color w:val="1F3864" w:themeColor="accent1" w:themeShade="80"/>
+          <w:sz w:val="28"/>
+          <w:szCs w:val="28"/>
+        </w:rPr>
+        <w:t>, there are 2 corner cases : there may not be any minutes (“7h”), and the number of minutes may be added to the hour (“1.03h m”), and both cases are handled in the code.</w:t>
+      </w:r>
+    </w:p>
+    <w:p>
+      <w:pPr>
+        <w:pStyle w:val="ListParagraph"/>
+        <w:shd w:val="clear" w:color="auto" w:fill="FFFFFE"/>
+        <w:spacing w:line="285" w:lineRule="atLeast"/>
+        <w:ind w:left="1800"/>
+        <w:rPr>
+          <w:color w:val="1F3864" w:themeColor="accent1" w:themeShade="80"/>
+          <w:sz w:val="32"/>
+          <w:szCs w:val="32"/>
+        </w:rPr>
+      </w:pPr>
+    </w:p>
+    <w:p>
+      <w:pPr>
+        <w:pStyle w:val="ListParagraph"/>
+        <w:numPr>
+          <w:ilvl w:val="0"/>
+          <w:numId w:val="8"/>
+        </w:numPr>
+        <w:shd w:val="clear" w:color="auto" w:fill="FFFFFE"/>
+        <w:spacing w:line="285" w:lineRule="atLeast"/>
+        <w:rPr>
+          <w:color w:val="1F3864" w:themeColor="accent1" w:themeShade="80"/>
+          <w:sz w:val="32"/>
+          <w:szCs w:val="32"/>
+        </w:rPr>
+      </w:pPr>
+      <w:r>
+        <w:rPr>
+          <w:color w:val="1F3864" w:themeColor="accent1" w:themeShade="80"/>
+          <w:sz w:val="32"/>
+          <w:szCs w:val="32"/>
+        </w:rPr>
+        <w:t>Arrival and departure time:</w:t>
+      </w:r>
+    </w:p>
+    <w:p>
+      <w:pPr>
+        <w:pStyle w:val="ListParagraph"/>
+        <w:numPr>
+          <w:ilvl w:val="0"/>
+          <w:numId w:val="11"/>
+        </w:numPr>
+        <w:shd w:val="clear" w:color="auto" w:fill="FFFFFE"/>
+        <w:spacing w:line="285" w:lineRule="atLeast"/>
+        <w:rPr>
+          <w:color w:val="1F3864" w:themeColor="accent1" w:themeShade="80"/>
+          <w:sz w:val="28"/>
+          <w:szCs w:val="28"/>
+        </w:rPr>
+      </w:pPr>
+      <w:proofErr w:type="spellStart"/>
+      <w:r>
+        <w:rPr>
+          <w:color w:val="1F3864" w:themeColor="accent1" w:themeShade="80"/>
+          <w:sz w:val="28"/>
+          <w:szCs w:val="28"/>
+        </w:rPr>
+        <w:t>Categorize_</w:t>
+      </w:r>
+      <w:proofErr w:type="gramStart"/>
+      <w:r>
+        <w:rPr>
+          <w:color w:val="1F3864" w:themeColor="accent1" w:themeShade="80"/>
+          <w:sz w:val="28"/>
+          <w:szCs w:val="28"/>
+        </w:rPr>
+        <w:t>time</w:t>
+      </w:r>
+      <w:proofErr w:type="spellEnd"/>
+      <w:r>
+        <w:rPr>
+          <w:color w:val="1F3864" w:themeColor="accent1" w:themeShade="80"/>
+          <w:sz w:val="28"/>
+          <w:szCs w:val="28"/>
+        </w:rPr>
+        <w:t>(</w:t>
+      </w:r>
+      <w:proofErr w:type="gramEnd"/>
+      <w:r>
+        <w:rPr>
+          <w:color w:val="1F3864" w:themeColor="accent1" w:themeShade="80"/>
+          <w:sz w:val="28"/>
+          <w:szCs w:val="28"/>
+        </w:rPr>
+        <w:t>): t</w:t>
+      </w:r>
+      <w:r>
+        <w:rPr>
+          <w:color w:val="1F3864" w:themeColor="accent1" w:themeShade="80"/>
+          <w:sz w:val="28"/>
+          <w:szCs w:val="28"/>
+        </w:rPr>
+        <w:t xml:space="preserve">here is a 100% </w:t>
+      </w:r>
+      <w:r>
+        <w:rPr>
+          <w:color w:val="1F3864" w:themeColor="accent1" w:themeShade="80"/>
+          <w:sz w:val="28"/>
+          <w:szCs w:val="28"/>
+        </w:rPr>
+        <w:t>dependency</w:t>
+      </w:r>
+      <w:r>
+        <w:rPr>
+          <w:color w:val="1F3864" w:themeColor="accent1" w:themeShade="80"/>
+          <w:sz w:val="28"/>
+          <w:szCs w:val="28"/>
+        </w:rPr>
+        <w:t xml:space="preserve"> between arrival time, departure time and time taken, and this </w:t>
+      </w:r>
+      <w:r>
+        <w:rPr>
+          <w:color w:val="1F3864" w:themeColor="accent1" w:themeShade="80"/>
+          <w:sz w:val="28"/>
+          <w:szCs w:val="28"/>
+        </w:rPr>
+        <w:t>dependency</w:t>
+      </w:r>
+      <w:r>
+        <w:rPr>
+          <w:color w:val="1F3864" w:themeColor="accent1" w:themeShade="80"/>
+          <w:sz w:val="28"/>
+          <w:szCs w:val="28"/>
+        </w:rPr>
+        <w:t xml:space="preserve"> can be expressed </w:t>
+      </w:r>
+      <w:r>
+        <w:rPr>
+          <w:color w:val="1F3864" w:themeColor="accent1" w:themeShade="80"/>
+          <w:sz w:val="28"/>
+          <w:szCs w:val="28"/>
+        </w:rPr>
+        <w:t>by:</w:t>
+      </w:r>
+      <w:r>
+        <w:rPr>
+          <w:color w:val="1F3864" w:themeColor="accent1" w:themeShade="80"/>
+          <w:sz w:val="28"/>
+          <w:szCs w:val="28"/>
+        </w:rPr>
+        <w:t xml:space="preserve"> time taken = arrival time - departure time.</w:t>
+      </w:r>
+    </w:p>
+    <w:p>
+      <w:pPr>
+        <w:pStyle w:val="ListParagraph"/>
+        <w:shd w:val="clear" w:color="auto" w:fill="FFFFFE"/>
+        <w:spacing w:line="285" w:lineRule="atLeast"/>
+        <w:ind w:left="1800"/>
+        <w:rPr>
+          <w:color w:val="1F3864" w:themeColor="accent1" w:themeShade="80"/>
+          <w:sz w:val="28"/>
+          <w:szCs w:val="28"/>
+        </w:rPr>
+      </w:pPr>
+      <w:r>
+        <w:rPr>
+          <w:color w:val="1F3864" w:themeColor="accent1" w:themeShade="80"/>
+          <w:sz w:val="28"/>
+          <w:szCs w:val="28"/>
+        </w:rPr>
+        <w:t>Since using the hours themselves in arrival time and departure time will cause redundancy during training, we can extract the time of the day the flight departed and arrived as some times maybe cheaper or more expensive</w:t>
+      </w:r>
+      <w:r>
+        <w:rPr>
+          <w:color w:val="1F3864" w:themeColor="accent1" w:themeShade="80"/>
+          <w:sz w:val="28"/>
+          <w:szCs w:val="28"/>
+        </w:rPr>
+        <w:t xml:space="preserve">, this is done by categorizing the time intervals </w:t>
+      </w:r>
+      <w:proofErr w:type="gramStart"/>
+      <w:r>
+        <w:rPr>
+          <w:color w:val="1F3864" w:themeColor="accent1" w:themeShade="80"/>
+          <w:sz w:val="28"/>
+          <w:szCs w:val="28"/>
+        </w:rPr>
+        <w:t>to :</w:t>
+      </w:r>
+      <w:proofErr w:type="gramEnd"/>
+      <w:r>
+        <w:rPr>
+          <w:color w:val="1F3864" w:themeColor="accent1" w:themeShade="80"/>
+          <w:sz w:val="28"/>
+          <w:szCs w:val="28"/>
+        </w:rPr>
+        <w:t xml:space="preserve"> early morning, morning, afternoon, evening</w:t>
+      </w:r>
+    </w:p>
+    <w:p>
+      <w:pPr>
+        <w:pStyle w:val="ListParagraph"/>
+        <w:shd w:val="clear" w:color="auto" w:fill="FFFFFE"/>
+        <w:spacing w:line="285" w:lineRule="atLeast"/>
+        <w:ind w:left="1800"/>
+        <w:rPr>
+          <w:color w:val="1F3864" w:themeColor="accent1" w:themeShade="80"/>
+          <w:sz w:val="28"/>
+          <w:szCs w:val="28"/>
+        </w:rPr>
+      </w:pPr>
+    </w:p>
+    <w:p>
+      <w:pPr>
+        <w:pStyle w:val="ListParagraph"/>
+        <w:shd w:val="clear" w:color="auto" w:fill="FFFFFE"/>
+        <w:spacing w:line="285" w:lineRule="atLeast"/>
+        <w:ind w:left="1800"/>
+        <w:rPr>
+          <w:color w:val="1F3864" w:themeColor="accent1" w:themeShade="80"/>
+          <w:sz w:val="28"/>
+          <w:szCs w:val="28"/>
+        </w:rPr>
+      </w:pPr>
+    </w:p>
+    <w:p>
+      <w:pPr>
+        <w:shd w:val="clear" w:color="auto" w:fill="FFFFFE"/>
+        <w:spacing w:line="285" w:lineRule="atLeast"/>
         <w:rPr>
           <w:color w:val="1F3864" w:themeColor="accent1" w:themeShade="80"/>
           <w:sz w:val="32"/>
@@ -8773,6 +9947,176 @@
           <w:ilvl w:val="0"/>
           <w:numId w:val="4"/>
         </w:numPr>
+        <w:shd w:val="clear" w:color="auto" w:fill="FFFFFE"/>
+        <w:spacing w:line="285" w:lineRule="atLeast"/>
+        <w:rPr>
+          <w:color w:val="1F3864" w:themeColor="accent1" w:themeShade="80"/>
+          <w:sz w:val="32"/>
+          <w:szCs w:val="32"/>
+        </w:rPr>
+      </w:pPr>
+      <w:r>
+        <w:rPr>
+          <w:color w:val="1F3864" w:themeColor="accent1" w:themeShade="80"/>
+          <w:sz w:val="32"/>
+          <w:szCs w:val="32"/>
+        </w:rPr>
+        <w:lastRenderedPageBreak/>
+        <w:t>Preprocessing techniques on the dataset:</w:t>
+      </w:r>
+    </w:p>
+    <w:p>
+      <w:pPr>
+        <w:pStyle w:val="ListParagraph"/>
+        <w:numPr>
+          <w:ilvl w:val="0"/>
+          <w:numId w:val="8"/>
+        </w:numPr>
+        <w:shd w:val="clear" w:color="auto" w:fill="FFFFFE"/>
+        <w:spacing w:line="285" w:lineRule="atLeast"/>
+        <w:rPr>
+          <w:color w:val="1F3864" w:themeColor="accent1" w:themeShade="80"/>
+          <w:sz w:val="32"/>
+          <w:szCs w:val="32"/>
+        </w:rPr>
+      </w:pPr>
+      <w:r>
+        <w:rPr>
+          <w:color w:val="1F3864" w:themeColor="accent1" w:themeShade="80"/>
+          <w:sz w:val="32"/>
+          <w:szCs w:val="32"/>
+        </w:rPr>
+        <w:t>Outlier detection using interquartile range:</w:t>
+      </w:r>
+    </w:p>
+    <w:p>
+      <w:pPr>
+        <w:pStyle w:val="ListParagraph"/>
+        <w:numPr>
+          <w:ilvl w:val="0"/>
+          <w:numId w:val="11"/>
+        </w:numPr>
+        <w:shd w:val="clear" w:color="auto" w:fill="FFFFFE"/>
+        <w:spacing w:line="285" w:lineRule="atLeast"/>
+        <w:rPr>
+          <w:color w:val="1F3864" w:themeColor="accent1" w:themeShade="80"/>
+          <w:sz w:val="32"/>
+          <w:szCs w:val="32"/>
+        </w:rPr>
+      </w:pPr>
+      <w:r>
+        <w:rPr>
+          <w:color w:val="1F3864" w:themeColor="accent1" w:themeShade="80"/>
+          <w:sz w:val="28"/>
+          <w:szCs w:val="28"/>
+        </w:rPr>
+        <w:t>In some problems</w:t>
+      </w:r>
+      <w:r>
+        <w:rPr>
+          <w:color w:val="1F3864" w:themeColor="accent1" w:themeShade="80"/>
+          <w:sz w:val="28"/>
+          <w:szCs w:val="28"/>
+        </w:rPr>
+        <w:t xml:space="preserve">, outliers are considered noise to the </w:t>
+      </w:r>
+      <w:proofErr w:type="gramStart"/>
+      <w:r>
+        <w:rPr>
+          <w:color w:val="1F3864" w:themeColor="accent1" w:themeShade="80"/>
+          <w:sz w:val="28"/>
+          <w:szCs w:val="28"/>
+        </w:rPr>
+        <w:t>data</w:t>
+      </w:r>
+      <w:proofErr w:type="gramEnd"/>
+      <w:r>
+        <w:rPr>
+          <w:color w:val="1F3864" w:themeColor="accent1" w:themeShade="80"/>
+          <w:sz w:val="28"/>
+          <w:szCs w:val="28"/>
+        </w:rPr>
+        <w:t xml:space="preserve"> and they skew the predictive line, so by removing them, the model’s predictions become better, the interquartile method is a statistical analysis method that provides a </w:t>
+      </w:r>
+      <w:r>
+        <w:rPr>
+          <w:color w:val="1F3864" w:themeColor="accent1" w:themeShade="80"/>
+          <w:sz w:val="28"/>
+          <w:szCs w:val="28"/>
+        </w:rPr>
+        <w:t>range of numbers, if the value isn’t between that range then it counts as an outlier.</w:t>
+      </w:r>
+    </w:p>
+    <w:p>
+      <w:pPr>
+        <w:pStyle w:val="ListParagraph"/>
+        <w:shd w:val="clear" w:color="auto" w:fill="FFFFFE"/>
+        <w:spacing w:line="285" w:lineRule="atLeast"/>
+        <w:ind w:left="1800"/>
+        <w:rPr>
+          <w:color w:val="1F3864" w:themeColor="accent1" w:themeShade="80"/>
+          <w:sz w:val="32"/>
+          <w:szCs w:val="32"/>
+        </w:rPr>
+      </w:pPr>
+    </w:p>
+    <w:p>
+      <w:pPr>
+        <w:pStyle w:val="ListParagraph"/>
+        <w:numPr>
+          <w:ilvl w:val="0"/>
+          <w:numId w:val="8"/>
+        </w:numPr>
+        <w:shd w:val="clear" w:color="auto" w:fill="FFFFFE"/>
+        <w:spacing w:line="285" w:lineRule="atLeast"/>
+        <w:rPr>
+          <w:color w:val="1F3864" w:themeColor="accent1" w:themeShade="80"/>
+          <w:sz w:val="32"/>
+          <w:szCs w:val="32"/>
+        </w:rPr>
+      </w:pPr>
+      <w:r>
+        <w:rPr>
+          <w:color w:val="1F3864" w:themeColor="accent1" w:themeShade="80"/>
+          <w:sz w:val="32"/>
+          <w:szCs w:val="32"/>
+        </w:rPr>
+        <w:t>Transforming the data to the frequency domain:</w:t>
+      </w:r>
+    </w:p>
+    <w:p>
+      <w:pPr>
+        <w:pStyle w:val="ListParagraph"/>
+        <w:numPr>
+          <w:ilvl w:val="0"/>
+          <w:numId w:val="11"/>
+        </w:numPr>
+        <w:shd w:val="clear" w:color="auto" w:fill="FFFFFE"/>
+        <w:spacing w:line="285" w:lineRule="atLeast"/>
+        <w:rPr>
+          <w:color w:val="1F3864" w:themeColor="accent1" w:themeShade="80"/>
+          <w:sz w:val="32"/>
+          <w:szCs w:val="32"/>
+        </w:rPr>
+      </w:pPr>
+    </w:p>
+    <w:p>
+      <w:pPr>
+        <w:pStyle w:val="ListParagraph"/>
+        <w:rPr>
+          <w:color w:val="1F3864" w:themeColor="accent1" w:themeShade="80"/>
+          <w:sz w:val="32"/>
+          <w:szCs w:val="32"/>
+        </w:rPr>
+      </w:pPr>
+    </w:p>
+    <w:p>
+      <w:pPr>
+        <w:pStyle w:val="ListParagraph"/>
+        <w:numPr>
+          <w:ilvl w:val="0"/>
+          <w:numId w:val="4"/>
+        </w:numPr>
         <w:rPr>
           <w:color w:val="1F3864" w:themeColor="accent1" w:themeShade="80"/>
           <w:sz w:val="32"/>
@@ -9047,6 +10391,7 @@
         </w:rPr>
         <w:t xml:space="preserve">Features discarded </w:t>
       </w:r>
+      <w:proofErr w:type="gramStart"/>
       <w:r>
         <w:rPr>
           <w:color w:val="1F3864" w:themeColor="accent1" w:themeShade="80"/>
@@ -9056,6 +10401,7 @@
         </w:rPr>
         <w:t>were:</w:t>
       </w:r>
+      <w:proofErr w:type="gramEnd"/>
       <w:r>
         <w:rPr>
           <w:color w:val="1F3864" w:themeColor="accent1" w:themeShade="80"/>
@@ -9178,7 +10524,28 @@
           <w:szCs w:val="28"/>
           <w:lang w:bidi="ar-EG"/>
         </w:rPr>
-        <w:t>Ch code was dropped as there was a 100% dependency between it and the airline as the ch code is a code for the airline</w:t>
+        <w:lastRenderedPageBreak/>
+        <w:t xml:space="preserve">Ch code was dropped as there was a 100% dependency between it and the airline as the </w:t>
+      </w:r>
+      <w:proofErr w:type="spellStart"/>
+      <w:r>
+        <w:rPr>
+          <w:color w:val="1F3864" w:themeColor="accent1" w:themeShade="80"/>
+          <w:sz w:val="28"/>
+          <w:szCs w:val="28"/>
+          <w:lang w:bidi="ar-EG"/>
+        </w:rPr>
+        <w:t>ch</w:t>
+      </w:r>
+      <w:proofErr w:type="spellEnd"/>
+      <w:r>
+        <w:rPr>
+          <w:color w:val="1F3864" w:themeColor="accent1" w:themeShade="80"/>
+          <w:sz w:val="28"/>
+          <w:szCs w:val="28"/>
+          <w:lang w:bidi="ar-EG"/>
+        </w:rPr>
+        <w:t xml:space="preserve"> code is a code for the airline</w:t>
       </w:r>
       <w:r>
         <w:rPr>
@@ -9255,7 +10622,6 @@
           <w:sz w:val="32"/>
           <w:szCs w:val="32"/>
         </w:rPr>
-        <w:lastRenderedPageBreak/>
         <w:t>Sizes of training and testing sets</w:t>
       </w:r>
     </w:p>
@@ -9379,24 +10745,12 @@
     <w:p>
       <w:pPr>
         <w:pStyle w:val="ListParagraph"/>
-        <w:numPr>
-          <w:ilvl w:val="0"/>
-          <w:numId w:val="4"/>
-        </w:numPr>
         <w:rPr>
           <w:color w:val="1F3864" w:themeColor="accent1" w:themeShade="80"/>
           <w:sz w:val="32"/>
           <w:szCs w:val="32"/>
         </w:rPr>
       </w:pPr>
-      <w:r>
-        <w:rPr>
-          <w:color w:val="1F3864" w:themeColor="accent1" w:themeShade="80"/>
-          <w:sz w:val="32"/>
-          <w:szCs w:val="32"/>
-        </w:rPr>
-        <w:t>Techniques used to improve results</w:t>
-      </w:r>
     </w:p>
     <w:sectPr>
       <w:pgSz w:w="12240" w:h="15840"/>
@@ -9636,11 +10990,123 @@
     </w:lvl>
   </w:abstractNum>
   <w:abstractNum w:abstractNumId="2" w15:restartNumberingAfterBreak="0">
-    <w:nsid w:val="1A0902F1"/>
+    <w:nsid w:val="16587350"/>
     <w:multiLevelType w:val="hybridMultilevel"/>
-    <w:tmpl w:val="91ECA96C"/>
-    <w:lvl w:ilvl="0" w:tplc="2A8811F6">
+    <w:tmpl w:val="EE6EA96E"/>
+    <w:lvl w:ilvl="0" w:tplc="04090001">
       <w:start w:val="1"/>
+      <w:numFmt w:val="bullet"/>
+      <w:lvlText w:val=""/>
+      <w:lvlJc w:val="left"/>
+      <w:pPr>
+        <w:ind w:left="1800" w:hanging="360"/>
+      </w:pPr>
+      <w:rPr>
+        <w:rFonts w:ascii="Symbol" w:hAnsi="Symbol" w:hint="default"/>
+      </w:rPr>
+    </w:lvl>
+    <w:lvl w:ilvl="1" w:tplc="04090003" w:tentative="1">
+      <w:start w:val="1"/>
+      <w:numFmt w:val="bullet"/>
+      <w:lvlText w:val="o"/>
+      <w:lvlJc w:val="left"/>
+      <w:pPr>
+        <w:ind w:left="2520" w:hanging="360"/>
+      </w:pPr>
+      <w:rPr>
+        <w:rFonts w:ascii="Courier New" w:hAnsi="Courier New" w:cs="Courier New" w:hint="default"/>
+      </w:rPr>
+    </w:lvl>
+    <w:lvl w:ilvl="2" w:tplc="04090005" w:tentative="1">
+      <w:start w:val="1"/>
+      <w:numFmt w:val="bullet"/>
+      <w:lvlText w:val=""/>
+      <w:lvlJc w:val="left"/>
+      <w:pPr>
+        <w:ind w:left="3240" w:hanging="360"/>
+      </w:pPr>
+      <w:rPr>
+        <w:rFonts w:ascii="Wingdings" w:hAnsi="Wingdings" w:hint="default"/>
+      </w:rPr>
+    </w:lvl>
+    <w:lvl w:ilvl="3" w:tplc="04090001" w:tentative="1">
+      <w:start w:val="1"/>
+      <w:numFmt w:val="bullet"/>
+      <w:lvlText w:val=""/>
+      <w:lvlJc w:val="left"/>
+      <w:pPr>
+        <w:ind w:left="3960" w:hanging="360"/>
+      </w:pPr>
+      <w:rPr>
+        <w:rFonts w:ascii="Symbol" w:hAnsi="Symbol" w:hint="default"/>
+      </w:rPr>
+    </w:lvl>
+    <w:lvl w:ilvl="4" w:tplc="04090003" w:tentative="1">
+      <w:start w:val="1"/>
+      <w:numFmt w:val="bullet"/>
+      <w:lvlText w:val="o"/>
+      <w:lvlJc w:val="left"/>
+      <w:pPr>
+        <w:ind w:left="4680" w:hanging="360"/>
+      </w:pPr>
+      <w:rPr>
+        <w:rFonts w:ascii="Courier New" w:hAnsi="Courier New" w:cs="Courier New" w:hint="default"/>
+      </w:rPr>
+    </w:lvl>
+    <w:lvl w:ilvl="5" w:tplc="04090005" w:tentative="1">
+      <w:start w:val="1"/>
+      <w:numFmt w:val="bullet"/>
+      <w:lvlText w:val=""/>
+      <w:lvlJc w:val="left"/>
+      <w:pPr>
+        <w:ind w:left="5400" w:hanging="360"/>
+      </w:pPr>
+      <w:rPr>
+        <w:rFonts w:ascii="Wingdings" w:hAnsi="Wingdings" w:hint="default"/>
+      </w:rPr>
+    </w:lvl>
+    <w:lvl w:ilvl="6" w:tplc="04090001" w:tentative="1">
+      <w:start w:val="1"/>
+      <w:numFmt w:val="bullet"/>
+      <w:lvlText w:val=""/>
+      <w:lvlJc w:val="left"/>
+      <w:pPr>
+        <w:ind w:left="6120" w:hanging="360"/>
+      </w:pPr>
+      <w:rPr>
+        <w:rFonts w:ascii="Symbol" w:hAnsi="Symbol" w:hint="default"/>
+      </w:rPr>
+    </w:lvl>
+    <w:lvl w:ilvl="7" w:tplc="04090003" w:tentative="1">
+      <w:start w:val="1"/>
+      <w:numFmt w:val="bullet"/>
+      <w:lvlText w:val="o"/>
+      <w:lvlJc w:val="left"/>
+      <w:pPr>
+        <w:ind w:left="6840" w:hanging="360"/>
+      </w:pPr>
+      <w:rPr>
+        <w:rFonts w:ascii="Courier New" w:hAnsi="Courier New" w:cs="Courier New" w:hint="default"/>
+      </w:rPr>
+    </w:lvl>
+    <w:lvl w:ilvl="8" w:tplc="04090005" w:tentative="1">
+      <w:start w:val="1"/>
+      <w:numFmt w:val="bullet"/>
+      <w:lvlText w:val=""/>
+      <w:lvlJc w:val="left"/>
+      <w:pPr>
+        <w:ind w:left="7560" w:hanging="360"/>
+      </w:pPr>
+      <w:rPr>
+        <w:rFonts w:ascii="Wingdings" w:hAnsi="Wingdings" w:hint="default"/>
+      </w:rPr>
+    </w:lvl>
+  </w:abstractNum>
+  <w:abstractNum w:abstractNumId="3" w15:restartNumberingAfterBreak="0">
+    <w:nsid w:val="16E16502"/>
+    <w:multiLevelType w:val="hybridMultilevel"/>
+    <w:tmpl w:val="AAC84E46"/>
+    <w:lvl w:ilvl="0" w:tplc="54687CC0">
       <w:numFmt w:val="bullet"/>
       <w:lvlText w:val="-"/>
       <w:lvlJc w:val="left"/>
@@ -9748,7 +11214,346 @@
       </w:rPr>
     </w:lvl>
   </w:abstractNum>
-  <w:abstractNum w:abstractNumId="3" w15:restartNumberingAfterBreak="0">
+  <w:abstractNum w:abstractNumId="4" w15:restartNumberingAfterBreak="0">
+    <w:nsid w:val="1A0902F1"/>
+    <w:multiLevelType w:val="hybridMultilevel"/>
+    <w:tmpl w:val="91ECA96C"/>
+    <w:lvl w:ilvl="0" w:tplc="2A8811F6">
+      <w:start w:val="1"/>
+      <w:numFmt w:val="bullet"/>
+      <w:lvlText w:val="-"/>
+      <w:lvlJc w:val="left"/>
+      <w:pPr>
+        <w:ind w:left="1080" w:hanging="360"/>
+      </w:pPr>
+      <w:rPr>
+        <w:rFonts w:ascii="Times New Roman" w:eastAsia="Times New Roman" w:hAnsi="Times New Roman" w:cs="Times New Roman" w:hint="default"/>
+      </w:rPr>
+    </w:lvl>
+    <w:lvl w:ilvl="1" w:tplc="04090003" w:tentative="1">
+      <w:start w:val="1"/>
+      <w:numFmt w:val="bullet"/>
+      <w:lvlText w:val="o"/>
+      <w:lvlJc w:val="left"/>
+      <w:pPr>
+        <w:ind w:left="1800" w:hanging="360"/>
+      </w:pPr>
+      <w:rPr>
+        <w:rFonts w:ascii="Courier New" w:hAnsi="Courier New" w:cs="Courier New" w:hint="default"/>
+      </w:rPr>
+    </w:lvl>
+    <w:lvl w:ilvl="2" w:tplc="04090005" w:tentative="1">
+      <w:start w:val="1"/>
+      <w:numFmt w:val="bullet"/>
+      <w:lvlText w:val=""/>
+      <w:lvlJc w:val="left"/>
+      <w:pPr>
+        <w:ind w:left="2520" w:hanging="360"/>
+      </w:pPr>
+      <w:rPr>
+        <w:rFonts w:ascii="Wingdings" w:hAnsi="Wingdings" w:hint="default"/>
+      </w:rPr>
+    </w:lvl>
+    <w:lvl w:ilvl="3" w:tplc="04090001" w:tentative="1">
+      <w:start w:val="1"/>
+      <w:numFmt w:val="bullet"/>
+      <w:lvlText w:val=""/>
+      <w:lvlJc w:val="left"/>
+      <w:pPr>
+        <w:ind w:left="3240" w:hanging="360"/>
+      </w:pPr>
+      <w:rPr>
+        <w:rFonts w:ascii="Symbol" w:hAnsi="Symbol" w:hint="default"/>
+      </w:rPr>
+    </w:lvl>
+    <w:lvl w:ilvl="4" w:tplc="04090003" w:tentative="1">
+      <w:start w:val="1"/>
+      <w:numFmt w:val="bullet"/>
+      <w:lvlText w:val="o"/>
+      <w:lvlJc w:val="left"/>
+      <w:pPr>
+        <w:ind w:left="3960" w:hanging="360"/>
+      </w:pPr>
+      <w:rPr>
+        <w:rFonts w:ascii="Courier New" w:hAnsi="Courier New" w:cs="Courier New" w:hint="default"/>
+      </w:rPr>
+    </w:lvl>
+    <w:lvl w:ilvl="5" w:tplc="04090005" w:tentative="1">
+      <w:start w:val="1"/>
+      <w:numFmt w:val="bullet"/>
+      <w:lvlText w:val=""/>
+      <w:lvlJc w:val="left"/>
+      <w:pPr>
+        <w:ind w:left="4680" w:hanging="360"/>
+      </w:pPr>
+      <w:rPr>
+        <w:rFonts w:ascii="Wingdings" w:hAnsi="Wingdings" w:hint="default"/>
+      </w:rPr>
+    </w:lvl>
+    <w:lvl w:ilvl="6" w:tplc="04090001" w:tentative="1">
+      <w:start w:val="1"/>
+      <w:numFmt w:val="bullet"/>
+      <w:lvlText w:val=""/>
+      <w:lvlJc w:val="left"/>
+      <w:pPr>
+        <w:ind w:left="5400" w:hanging="360"/>
+      </w:pPr>
+      <w:rPr>
+        <w:rFonts w:ascii="Symbol" w:hAnsi="Symbol" w:hint="default"/>
+      </w:rPr>
+    </w:lvl>
+    <w:lvl w:ilvl="7" w:tplc="04090003" w:tentative="1">
+      <w:start w:val="1"/>
+      <w:numFmt w:val="bullet"/>
+      <w:lvlText w:val="o"/>
+      <w:lvlJc w:val="left"/>
+      <w:pPr>
+        <w:ind w:left="6120" w:hanging="360"/>
+      </w:pPr>
+      <w:rPr>
+        <w:rFonts w:ascii="Courier New" w:hAnsi="Courier New" w:cs="Courier New" w:hint="default"/>
+      </w:rPr>
+    </w:lvl>
+    <w:lvl w:ilvl="8" w:tplc="04090005" w:tentative="1">
+      <w:start w:val="1"/>
+      <w:numFmt w:val="bullet"/>
+      <w:lvlText w:val=""/>
+      <w:lvlJc w:val="left"/>
+      <w:pPr>
+        <w:ind w:left="6840" w:hanging="360"/>
+      </w:pPr>
+      <w:rPr>
+        <w:rFonts w:ascii="Wingdings" w:hAnsi="Wingdings" w:hint="default"/>
+      </w:rPr>
+    </w:lvl>
+  </w:abstractNum>
+  <w:abstractNum w:abstractNumId="5" w15:restartNumberingAfterBreak="0">
+    <w:nsid w:val="3DA81559"/>
+    <w:multiLevelType w:val="hybridMultilevel"/>
+    <w:tmpl w:val="434AFD44"/>
+    <w:lvl w:ilvl="0" w:tplc="04090001">
+      <w:start w:val="1"/>
+      <w:numFmt w:val="bullet"/>
+      <w:lvlText w:val=""/>
+      <w:lvlJc w:val="left"/>
+      <w:pPr>
+        <w:ind w:left="1800" w:hanging="360"/>
+      </w:pPr>
+      <w:rPr>
+        <w:rFonts w:ascii="Symbol" w:hAnsi="Symbol" w:hint="default"/>
+      </w:rPr>
+    </w:lvl>
+    <w:lvl w:ilvl="1" w:tplc="04090003" w:tentative="1">
+      <w:start w:val="1"/>
+      <w:numFmt w:val="bullet"/>
+      <w:lvlText w:val="o"/>
+      <w:lvlJc w:val="left"/>
+      <w:pPr>
+        <w:ind w:left="2520" w:hanging="360"/>
+      </w:pPr>
+      <w:rPr>
+        <w:rFonts w:ascii="Courier New" w:hAnsi="Courier New" w:cs="Courier New" w:hint="default"/>
+      </w:rPr>
+    </w:lvl>
+    <w:lvl w:ilvl="2" w:tplc="04090005" w:tentative="1">
+      <w:start w:val="1"/>
+      <w:numFmt w:val="bullet"/>
+      <w:lvlText w:val=""/>
+      <w:lvlJc w:val="left"/>
+      <w:pPr>
+        <w:ind w:left="3240" w:hanging="360"/>
+      </w:pPr>
+      <w:rPr>
+        <w:rFonts w:ascii="Wingdings" w:hAnsi="Wingdings" w:hint="default"/>
+      </w:rPr>
+    </w:lvl>
+    <w:lvl w:ilvl="3" w:tplc="04090001" w:tentative="1">
+      <w:start w:val="1"/>
+      <w:numFmt w:val="bullet"/>
+      <w:lvlText w:val=""/>
+      <w:lvlJc w:val="left"/>
+      <w:pPr>
+        <w:ind w:left="3960" w:hanging="360"/>
+      </w:pPr>
+      <w:rPr>
+        <w:rFonts w:ascii="Symbol" w:hAnsi="Symbol" w:hint="default"/>
+      </w:rPr>
+    </w:lvl>
+    <w:lvl w:ilvl="4" w:tplc="04090003" w:tentative="1">
+      <w:start w:val="1"/>
+      <w:numFmt w:val="bullet"/>
+      <w:lvlText w:val="o"/>
+      <w:lvlJc w:val="left"/>
+      <w:pPr>
+        <w:ind w:left="4680" w:hanging="360"/>
+      </w:pPr>
+      <w:rPr>
+        <w:rFonts w:ascii="Courier New" w:hAnsi="Courier New" w:cs="Courier New" w:hint="default"/>
+      </w:rPr>
+    </w:lvl>
+    <w:lvl w:ilvl="5" w:tplc="04090005" w:tentative="1">
+      <w:start w:val="1"/>
+      <w:numFmt w:val="bullet"/>
+      <w:lvlText w:val=""/>
+      <w:lvlJc w:val="left"/>
+      <w:pPr>
+        <w:ind w:left="5400" w:hanging="360"/>
+      </w:pPr>
+      <w:rPr>
+        <w:rFonts w:ascii="Wingdings" w:hAnsi="Wingdings" w:hint="default"/>
+      </w:rPr>
+    </w:lvl>
+    <w:lvl w:ilvl="6" w:tplc="04090001" w:tentative="1">
+      <w:start w:val="1"/>
+      <w:numFmt w:val="bullet"/>
+      <w:lvlText w:val=""/>
+      <w:lvlJc w:val="left"/>
+      <w:pPr>
+        <w:ind w:left="6120" w:hanging="360"/>
+      </w:pPr>
+      <w:rPr>
+        <w:rFonts w:ascii="Symbol" w:hAnsi="Symbol" w:hint="default"/>
+      </w:rPr>
+    </w:lvl>
+    <w:lvl w:ilvl="7" w:tplc="04090003" w:tentative="1">
+      <w:start w:val="1"/>
+      <w:numFmt w:val="bullet"/>
+      <w:lvlText w:val="o"/>
+      <w:lvlJc w:val="left"/>
+      <w:pPr>
+        <w:ind w:left="6840" w:hanging="360"/>
+      </w:pPr>
+      <w:rPr>
+        <w:rFonts w:ascii="Courier New" w:hAnsi="Courier New" w:cs="Courier New" w:hint="default"/>
+      </w:rPr>
+    </w:lvl>
+    <w:lvl w:ilvl="8" w:tplc="04090005" w:tentative="1">
+      <w:start w:val="1"/>
+      <w:numFmt w:val="bullet"/>
+      <w:lvlText w:val=""/>
+      <w:lvlJc w:val="left"/>
+      <w:pPr>
+        <w:ind w:left="7560" w:hanging="360"/>
+      </w:pPr>
+      <w:rPr>
+        <w:rFonts w:ascii="Wingdings" w:hAnsi="Wingdings" w:hint="default"/>
+      </w:rPr>
+    </w:lvl>
+  </w:abstractNum>
+  <w:abstractNum w:abstractNumId="6" w15:restartNumberingAfterBreak="0">
+    <w:nsid w:val="5A9F4F87"/>
+    <w:multiLevelType w:val="hybridMultilevel"/>
+    <w:tmpl w:val="5936094C"/>
+    <w:lvl w:ilvl="0" w:tplc="04090001">
+      <w:start w:val="1"/>
+      <w:numFmt w:val="bullet"/>
+      <w:lvlText w:val=""/>
+      <w:lvlJc w:val="left"/>
+      <w:pPr>
+        <w:ind w:left="1800" w:hanging="360"/>
+      </w:pPr>
+      <w:rPr>
+        <w:rFonts w:ascii="Symbol" w:hAnsi="Symbol" w:hint="default"/>
+      </w:rPr>
+    </w:lvl>
+    <w:lvl w:ilvl="1" w:tplc="04090003" w:tentative="1">
+      <w:start w:val="1"/>
+      <w:numFmt w:val="bullet"/>
+      <w:lvlText w:val="o"/>
+      <w:lvlJc w:val="left"/>
+      <w:pPr>
+        <w:ind w:left="2520" w:hanging="360"/>
+      </w:pPr>
+      <w:rPr>
+        <w:rFonts w:ascii="Courier New" w:hAnsi="Courier New" w:cs="Courier New" w:hint="default"/>
+      </w:rPr>
+    </w:lvl>
+    <w:lvl w:ilvl="2" w:tplc="04090005" w:tentative="1">
+      <w:start w:val="1"/>
+      <w:numFmt w:val="bullet"/>
+      <w:lvlText w:val=""/>
+      <w:lvlJc w:val="left"/>
+      <w:pPr>
+        <w:ind w:left="3240" w:hanging="360"/>
+      </w:pPr>
+      <w:rPr>
+        <w:rFonts w:ascii="Wingdings" w:hAnsi="Wingdings" w:hint="default"/>
+      </w:rPr>
+    </w:lvl>
+    <w:lvl w:ilvl="3" w:tplc="04090001" w:tentative="1">
+      <w:start w:val="1"/>
+      <w:numFmt w:val="bullet"/>
+      <w:lvlText w:val=""/>
+      <w:lvlJc w:val="left"/>
+      <w:pPr>
+        <w:ind w:left="3960" w:hanging="360"/>
+      </w:pPr>
+      <w:rPr>
+        <w:rFonts w:ascii="Symbol" w:hAnsi="Symbol" w:hint="default"/>
+      </w:rPr>
+    </w:lvl>
+    <w:lvl w:ilvl="4" w:tplc="04090003" w:tentative="1">
+      <w:start w:val="1"/>
+      <w:numFmt w:val="bullet"/>
+      <w:lvlText w:val="o"/>
+      <w:lvlJc w:val="left"/>
+      <w:pPr>
+        <w:ind w:left="4680" w:hanging="360"/>
+      </w:pPr>
+      <w:rPr>
+        <w:rFonts w:ascii="Courier New" w:hAnsi="Courier New" w:cs="Courier New" w:hint="default"/>
+      </w:rPr>
+    </w:lvl>
+    <w:lvl w:ilvl="5" w:tplc="04090005" w:tentative="1">
+      <w:start w:val="1"/>
+      <w:numFmt w:val="bullet"/>
+      <w:lvlText w:val=""/>
+      <w:lvlJc w:val="left"/>
+      <w:pPr>
+        <w:ind w:left="5400" w:hanging="360"/>
+      </w:pPr>
+      <w:rPr>
+        <w:rFonts w:ascii="Wingdings" w:hAnsi="Wingdings" w:hint="default"/>
+      </w:rPr>
+    </w:lvl>
+    <w:lvl w:ilvl="6" w:tplc="04090001" w:tentative="1">
+      <w:start w:val="1"/>
+      <w:numFmt w:val="bullet"/>
+      <w:lvlText w:val=""/>
+      <w:lvlJc w:val="left"/>
+      <w:pPr>
+        <w:ind w:left="6120" w:hanging="360"/>
+      </w:pPr>
+      <w:rPr>
+        <w:rFonts w:ascii="Symbol" w:hAnsi="Symbol" w:hint="default"/>
+      </w:rPr>
+    </w:lvl>
+    <w:lvl w:ilvl="7" w:tplc="04090003" w:tentative="1">
+      <w:start w:val="1"/>
+      <w:numFmt w:val="bullet"/>
+      <w:lvlText w:val="o"/>
+      <w:lvlJc w:val="left"/>
+      <w:pPr>
+        <w:ind w:left="6840" w:hanging="360"/>
+      </w:pPr>
+      <w:rPr>
+        <w:rFonts w:ascii="Courier New" w:hAnsi="Courier New" w:cs="Courier New" w:hint="default"/>
+      </w:rPr>
+    </w:lvl>
+    <w:lvl w:ilvl="8" w:tplc="04090005" w:tentative="1">
+      <w:start w:val="1"/>
+      <w:numFmt w:val="bullet"/>
+      <w:lvlText w:val=""/>
+      <w:lvlJc w:val="left"/>
+      <w:pPr>
+        <w:ind w:left="7560" w:hanging="360"/>
+      </w:pPr>
+      <w:rPr>
+        <w:rFonts w:ascii="Wingdings" w:hAnsi="Wingdings" w:hint="default"/>
+      </w:rPr>
+    </w:lvl>
+  </w:abstractNum>
+  <w:abstractNum w:abstractNumId="7" w15:restartNumberingAfterBreak="0">
     <w:nsid w:val="638F3A3B"/>
     <w:multiLevelType w:val="multilevel"/>
     <w:tmpl w:val="35A219B2"/>
@@ -9853,7 +11658,7 @@
       </w:pPr>
     </w:lvl>
   </w:abstractNum>
-  <w:abstractNum w:abstractNumId="4" w15:restartNumberingAfterBreak="0">
+  <w:abstractNum w:abstractNumId="8" w15:restartNumberingAfterBreak="0">
     <w:nsid w:val="6B64206D"/>
     <w:multiLevelType w:val="multilevel"/>
     <w:tmpl w:val="6AF6D616"/>
@@ -9958,7 +11763,7 @@
       </w:pPr>
     </w:lvl>
   </w:abstractNum>
-  <w:abstractNum w:abstractNumId="5" w15:restartNumberingAfterBreak="0">
+  <w:abstractNum w:abstractNumId="9" w15:restartNumberingAfterBreak="0">
     <w:nsid w:val="6D703210"/>
     <w:multiLevelType w:val="hybridMultilevel"/>
     <w:tmpl w:val="AAFE7278"/>
@@ -10071,7 +11876,7 @@
       </w:rPr>
     </w:lvl>
   </w:abstractNum>
-  <w:abstractNum w:abstractNumId="6" w15:restartNumberingAfterBreak="0">
+  <w:abstractNum w:abstractNumId="10" w15:restartNumberingAfterBreak="0">
     <w:nsid w:val="73DD295E"/>
     <w:multiLevelType w:val="hybridMultilevel"/>
     <w:tmpl w:val="EF3C7FEA"/>
@@ -10161,25 +11966,37 @@
     </w:lvl>
   </w:abstractNum>
   <w:num w:numId="1" w16cid:durableId="783621873">
-    <w:abstractNumId w:val="5"/>
+    <w:abstractNumId w:val="9"/>
   </w:num>
   <w:num w:numId="2" w16cid:durableId="1922523120">
-    <w:abstractNumId w:val="3"/>
+    <w:abstractNumId w:val="7"/>
   </w:num>
   <w:num w:numId="3" w16cid:durableId="679233928">
-    <w:abstractNumId w:val="4"/>
+    <w:abstractNumId w:val="8"/>
   </w:num>
   <w:num w:numId="4" w16cid:durableId="502359540">
-    <w:abstractNumId w:val="6"/>
+    <w:abstractNumId w:val="10"/>
   </w:num>
   <w:num w:numId="5" w16cid:durableId="2044091571">
-    <w:abstractNumId w:val="2"/>
+    <w:abstractNumId w:val="4"/>
   </w:num>
   <w:num w:numId="6" w16cid:durableId="761146935">
     <w:abstractNumId w:val="0"/>
   </w:num>
   <w:num w:numId="7" w16cid:durableId="284585734">
     <w:abstractNumId w:val="1"/>
+  </w:num>
+  <w:num w:numId="8" w16cid:durableId="834371226">
+    <w:abstractNumId w:val="3"/>
+  </w:num>
+  <w:num w:numId="9" w16cid:durableId="278148598">
+    <w:abstractNumId w:val="6"/>
+  </w:num>
+  <w:num w:numId="10" w16cid:durableId="1439907011">
+    <w:abstractNumId w:val="5"/>
+  </w:num>
+  <w:num w:numId="11" w16cid:durableId="2078546605">
+    <w:abstractNumId w:val="2"/>
   </w:num>
 </w:numbering>
 </file>

</xml_diff>

<commit_message>
Preprocessing phase documentation (techniques used on entire dataset)
</commit_message>
<xml_diff>
--- a/Report/Airline-Ticket-Price-Report.docx
+++ b/Report/Airline-Ticket-Price-Report.docx
@@ -415,7 +415,6 @@
           <w:szCs w:val="28"/>
         </w:rPr>
       </w:pPr>
-      <w:proofErr w:type="spellStart"/>
       <w:r>
         <w:rPr>
           <w:rFonts w:eastAsia="Calibri"/>
@@ -424,9 +423,8 @@
           <w:sz w:val="28"/>
           <w:szCs w:val="28"/>
         </w:rPr>
-        <w:t>Nourhan</w:t>
-      </w:r>
-      <w:proofErr w:type="spellEnd"/>
+        <w:t>Nourhan Abdel</w:t>
+      </w:r>
       <w:r>
         <w:rPr>
           <w:rFonts w:eastAsia="Calibri"/>
@@ -435,7 +433,7 @@
           <w:sz w:val="28"/>
           <w:szCs w:val="28"/>
         </w:rPr>
-        <w:t xml:space="preserve"> Abdel</w:t>
+        <w:t>-</w:t>
       </w:r>
       <w:r>
         <w:rPr>
@@ -445,7 +443,7 @@
           <w:sz w:val="28"/>
           <w:szCs w:val="28"/>
         </w:rPr>
-        <w:t>-</w:t>
+        <w:t>Karim Khalaf Abdel</w:t>
       </w:r>
       <w:r>
         <w:rPr>
@@ -455,7 +453,7 @@
           <w:sz w:val="28"/>
           <w:szCs w:val="28"/>
         </w:rPr>
-        <w:t>Karim Khalaf Abdel</w:t>
+        <w:t>-</w:t>
       </w:r>
       <w:r>
         <w:rPr>
@@ -465,9 +463,13 @@
           <w:sz w:val="28"/>
           <w:szCs w:val="28"/>
         </w:rPr>
-        <w:t>-</w:t>
-      </w:r>
-      <w:r>
+        <w:t>Hafez</w:t>
+      </w:r>
+    </w:p>
+    <w:p>
+      <w:pPr>
+        <w:spacing w:after="160" w:line="259" w:lineRule="auto"/>
+        <w:jc w:val="center"/>
         <w:rPr>
           <w:rFonts w:eastAsia="Calibri"/>
           <w:b/>
@@ -475,13 +477,8 @@
           <w:sz w:val="28"/>
           <w:szCs w:val="28"/>
         </w:rPr>
-        <w:t>Hafez</w:t>
-      </w:r>
-    </w:p>
-    <w:p>
-      <w:pPr>
-        <w:spacing w:after="160" w:line="259" w:lineRule="auto"/>
-        <w:jc w:val="center"/>
+      </w:pPr>
+      <w:r>
         <w:rPr>
           <w:rFonts w:eastAsia="Calibri"/>
           <w:b/>
@@ -489,38 +486,7 @@
           <w:sz w:val="28"/>
           <w:szCs w:val="28"/>
         </w:rPr>
-      </w:pPr>
-      <w:r>
-        <w:rPr>
-          <w:rFonts w:eastAsia="Calibri"/>
-          <w:b/>
-          <w:bCs/>
-          <w:sz w:val="28"/>
-          <w:szCs w:val="28"/>
-        </w:rPr>
-        <w:t xml:space="preserve">Ahmed Mohammed </w:t>
-      </w:r>
-      <w:proofErr w:type="spellStart"/>
-      <w:r>
-        <w:rPr>
-          <w:rFonts w:eastAsia="Calibri"/>
-          <w:b/>
-          <w:bCs/>
-          <w:sz w:val="28"/>
-          <w:szCs w:val="28"/>
-        </w:rPr>
-        <w:t>Samy</w:t>
-      </w:r>
-      <w:proofErr w:type="spellEnd"/>
-      <w:r>
-        <w:rPr>
-          <w:rFonts w:eastAsia="Calibri"/>
-          <w:b/>
-          <w:bCs/>
-          <w:sz w:val="28"/>
-          <w:szCs w:val="28"/>
-        </w:rPr>
-        <w:t xml:space="preserve"> Mahmoud</w:t>
+        <w:t>Ahmed Mohammed Samy Mahmoud</w:t>
       </w:r>
     </w:p>
     <w:p>
@@ -1066,7 +1032,6 @@
         </w:rPr>
         <w:t xml:space="preserve"> class </w:t>
       </w:r>
-      <w:proofErr w:type="gramStart"/>
       <w:r>
         <w:rPr>
           <w:color w:val="4472C4" w:themeColor="accent1"/>
@@ -1083,7 +1048,6 @@
         </w:rPr>
         <w:t>:</w:t>
       </w:r>
-      <w:proofErr w:type="gramEnd"/>
       <w:r>
         <w:rPr>
           <w:color w:val="FF0000"/>
@@ -3323,7 +3287,6 @@
                 <w:szCs w:val="25"/>
               </w:rPr>
             </w:pPr>
-            <w:proofErr w:type="spellStart"/>
             <w:r>
               <w:rPr>
                 <w:sz w:val="25"/>
@@ -3331,7 +3294,6 @@
               </w:rPr>
               <w:t>TruJet</w:t>
             </w:r>
-            <w:proofErr w:type="spellEnd"/>
           </w:p>
         </w:tc>
         <w:tc>
@@ -4482,7 +4444,6 @@
                 <w:szCs w:val="25"/>
               </w:rPr>
             </w:pPr>
-            <w:proofErr w:type="spellStart"/>
             <w:r>
               <w:rPr>
                 <w:sz w:val="25"/>
@@ -4490,7 +4451,6 @@
               </w:rPr>
               <w:t>TruJet</w:t>
             </w:r>
-            <w:proofErr w:type="spellEnd"/>
           </w:p>
         </w:tc>
         <w:tc>
@@ -4570,7 +4530,6 @@
                 <w:szCs w:val="25"/>
               </w:rPr>
             </w:pPr>
-            <w:proofErr w:type="spellStart"/>
             <w:r>
               <w:rPr>
                 <w:sz w:val="25"/>
@@ -4578,7 +4537,6 @@
               </w:rPr>
               <w:t>TruJet</w:t>
             </w:r>
-            <w:proofErr w:type="spellEnd"/>
           </w:p>
         </w:tc>
         <w:tc>
@@ -7958,25 +7916,7 @@
           <w:sz w:val="25"/>
           <w:szCs w:val="25"/>
         </w:rPr>
-        <w:t xml:space="preserve">hat is </w:t>
-      </w:r>
-      <w:proofErr w:type="gramStart"/>
-      <w:r>
-        <w:rPr>
-          <w:color w:val="1F3864" w:themeColor="accent1" w:themeShade="80"/>
-          <w:sz w:val="25"/>
-          <w:szCs w:val="25"/>
-        </w:rPr>
-        <w:t>the most</w:t>
-      </w:r>
-      <w:proofErr w:type="gramEnd"/>
-      <w:r>
-        <w:rPr>
-          <w:color w:val="1F3864" w:themeColor="accent1" w:themeShade="80"/>
-          <w:sz w:val="25"/>
-          <w:szCs w:val="25"/>
-        </w:rPr>
-        <w:t xml:space="preserve"> number of stops during the flight?</w:t>
+        <w:t>hat is the most number of stops during the flight?</w:t>
       </w:r>
     </w:p>
     <w:p>
@@ -8090,23 +8030,21 @@
           <w:szCs w:val="25"/>
         </w:rPr>
       </w:pPr>
-      <w:proofErr w:type="gramStart"/>
       <w:r>
         <w:rPr>
           <w:color w:val="4472C4" w:themeColor="accent1"/>
           <w:sz w:val="25"/>
           <w:szCs w:val="25"/>
         </w:rPr>
-        <w:t>The most</w:t>
-      </w:r>
-      <w:proofErr w:type="gramEnd"/>
+        <w:t xml:space="preserve">The most number of stops during the flight </w:t>
+      </w:r>
       <w:r>
         <w:rPr>
           <w:color w:val="4472C4" w:themeColor="accent1"/>
           <w:sz w:val="25"/>
           <w:szCs w:val="25"/>
         </w:rPr>
-        <w:t xml:space="preserve"> number of stops during the flight </w:t>
+        <w:t>is</w:t>
       </w:r>
       <w:r>
         <w:rPr>
@@ -8114,408 +8052,380 @@
           <w:sz w:val="25"/>
           <w:szCs w:val="25"/>
         </w:rPr>
-        <w:t>is</w:t>
-      </w:r>
-      <w:r>
+        <w:t xml:space="preserve"> </w:t>
+      </w:r>
+      <w:r>
+        <w:rPr>
+          <w:color w:val="FF0000"/>
+          <w:sz w:val="25"/>
+          <w:szCs w:val="25"/>
+        </w:rPr>
+        <w:t>2</w:t>
+      </w:r>
+      <w:r>
+        <w:rPr>
+          <w:color w:val="FF0000"/>
+          <w:sz w:val="25"/>
+          <w:szCs w:val="25"/>
+        </w:rPr>
+        <w:t xml:space="preserve"> hours</w:t>
+      </w:r>
+    </w:p>
+    <w:p>
+      <w:pPr>
+        <w:rPr>
+          <w:color w:val="1F3864" w:themeColor="accent1" w:themeShade="80"/>
+          <w:sz w:val="25"/>
+          <w:szCs w:val="25"/>
+        </w:rPr>
+      </w:pPr>
+    </w:p>
+    <w:p>
+      <w:pPr>
+        <w:rPr>
+          <w:color w:val="1F3864" w:themeColor="accent1" w:themeShade="80"/>
+          <w:sz w:val="25"/>
+          <w:szCs w:val="25"/>
+        </w:rPr>
+      </w:pPr>
+    </w:p>
+    <w:p>
+      <w:pPr>
+        <w:rPr>
+          <w:color w:val="1F3864" w:themeColor="accent1" w:themeShade="80"/>
+          <w:sz w:val="25"/>
+          <w:szCs w:val="25"/>
+        </w:rPr>
+      </w:pPr>
+    </w:p>
+    <w:p>
+      <w:pPr>
+        <w:rPr>
+          <w:color w:val="1F3864" w:themeColor="accent1" w:themeShade="80"/>
+          <w:sz w:val="25"/>
+          <w:szCs w:val="25"/>
+        </w:rPr>
+      </w:pPr>
+    </w:p>
+    <w:p>
+      <w:pPr>
+        <w:rPr>
+          <w:color w:val="1F3864" w:themeColor="accent1" w:themeShade="80"/>
+          <w:sz w:val="25"/>
+          <w:szCs w:val="25"/>
+        </w:rPr>
+      </w:pPr>
+    </w:p>
+    <w:p>
+      <w:pPr>
+        <w:rPr>
+          <w:color w:val="1F3864" w:themeColor="accent1" w:themeShade="80"/>
+          <w:sz w:val="25"/>
+          <w:szCs w:val="25"/>
+        </w:rPr>
+      </w:pPr>
+    </w:p>
+    <w:p>
+      <w:pPr>
+        <w:rPr>
+          <w:color w:val="1F3864" w:themeColor="accent1" w:themeShade="80"/>
+          <w:sz w:val="25"/>
+          <w:szCs w:val="25"/>
+        </w:rPr>
+      </w:pPr>
+    </w:p>
+    <w:p>
+      <w:pPr>
+        <w:rPr>
+          <w:color w:val="1F3864" w:themeColor="accent1" w:themeShade="80"/>
+          <w:sz w:val="25"/>
+          <w:szCs w:val="25"/>
+        </w:rPr>
+      </w:pPr>
+    </w:p>
+    <w:p>
+      <w:pPr>
+        <w:rPr>
+          <w:color w:val="1F3864" w:themeColor="accent1" w:themeShade="80"/>
+          <w:sz w:val="25"/>
+          <w:szCs w:val="25"/>
+        </w:rPr>
+      </w:pPr>
+    </w:p>
+    <w:p>
+      <w:pPr>
+        <w:rPr>
+          <w:color w:val="1F3864" w:themeColor="accent1" w:themeShade="80"/>
+          <w:sz w:val="25"/>
+          <w:szCs w:val="25"/>
+        </w:rPr>
+      </w:pPr>
+    </w:p>
+    <w:p>
+      <w:pPr>
+        <w:rPr>
+          <w:color w:val="1F3864" w:themeColor="accent1" w:themeShade="80"/>
+          <w:sz w:val="25"/>
+          <w:szCs w:val="25"/>
+        </w:rPr>
+      </w:pPr>
+    </w:p>
+    <w:p>
+      <w:pPr>
+        <w:rPr>
+          <w:color w:val="1F3864" w:themeColor="accent1" w:themeShade="80"/>
+          <w:sz w:val="25"/>
+          <w:szCs w:val="25"/>
+        </w:rPr>
+      </w:pPr>
+      <w:r>
+        <w:rPr>
+          <w:color w:val="1F3864" w:themeColor="accent1" w:themeShade="80"/>
+          <w:sz w:val="25"/>
+          <w:szCs w:val="25"/>
+        </w:rPr>
+        <w:t>Q</w:t>
+      </w:r>
+      <w:r>
+        <w:rPr>
+          <w:color w:val="1F3864" w:themeColor="accent1" w:themeShade="80"/>
+          <w:sz w:val="25"/>
+          <w:szCs w:val="25"/>
+          <w:vertAlign w:val="subscript"/>
+        </w:rPr>
+        <w:t>18</w:t>
+      </w:r>
+      <w:r>
+        <w:rPr>
+          <w:color w:val="1F3864" w:themeColor="accent1" w:themeShade="80"/>
+          <w:sz w:val="25"/>
+          <w:szCs w:val="25"/>
+        </w:rPr>
+        <w:t>-W</w:t>
+      </w:r>
+      <w:r>
+        <w:rPr>
+          <w:color w:val="1F3864" w:themeColor="accent1" w:themeShade="80"/>
+          <w:sz w:val="25"/>
+          <w:szCs w:val="25"/>
+        </w:rPr>
+        <w:t xml:space="preserve">hat is the least frequent source for </w:t>
+      </w:r>
+      <w:r>
+        <w:rPr>
+          <w:color w:val="1F3864" w:themeColor="accent1" w:themeShade="80"/>
+          <w:sz w:val="25"/>
+          <w:szCs w:val="25"/>
+        </w:rPr>
+        <w:t>airplanes?</w:t>
+      </w:r>
+      <w:r>
+        <w:rPr>
+          <w:color w:val="1F3864" w:themeColor="accent1" w:themeShade="80"/>
+          <w:sz w:val="25"/>
+          <w:szCs w:val="25"/>
+        </w:rPr>
+        <w:t xml:space="preserve"> (</w:t>
+      </w:r>
+      <w:r>
+        <w:rPr>
+          <w:color w:val="1F3864" w:themeColor="accent1" w:themeShade="80"/>
+          <w:sz w:val="25"/>
+          <w:szCs w:val="25"/>
+        </w:rPr>
+        <w:t>Look Figure 4)</w:t>
+      </w:r>
+    </w:p>
+    <w:p>
+      <w:pPr>
+        <w:rPr>
+          <w:color w:val="1F3864" w:themeColor="accent1" w:themeShade="80"/>
+          <w:sz w:val="25"/>
+          <w:szCs w:val="25"/>
+        </w:rPr>
+      </w:pPr>
+      <w:r>
+        <w:rPr>
+          <w:color w:val="1F3864" w:themeColor="accent1" w:themeShade="80"/>
+          <w:sz w:val="25"/>
+          <w:szCs w:val="25"/>
+        </w:rPr>
+        <w:t>Ans:</w:t>
+      </w:r>
+    </w:p>
+    <w:p>
+      <w:pPr>
         <w:rPr>
           <w:color w:val="4472C4" w:themeColor="accent1"/>
           <w:sz w:val="25"/>
           <w:szCs w:val="25"/>
         </w:rPr>
+      </w:pPr>
+      <w:r>
+        <w:rPr>
+          <w:color w:val="4472C4" w:themeColor="accent1"/>
+          <w:sz w:val="25"/>
+          <w:szCs w:val="25"/>
+        </w:rPr>
+        <w:t xml:space="preserve">The Least frequent source for airplanes </w:t>
+      </w:r>
+      <w:r>
+        <w:rPr>
+          <w:color w:val="4472C4" w:themeColor="accent1"/>
+          <w:sz w:val="25"/>
+          <w:szCs w:val="25"/>
+        </w:rPr>
+        <w:t xml:space="preserve">is </w:t>
+      </w:r>
+      <w:r>
+        <w:rPr>
+          <w:color w:val="FF0000"/>
+          <w:sz w:val="25"/>
+          <w:szCs w:val="25"/>
+        </w:rPr>
+        <w:t>Trujet Airplane</w:t>
+      </w:r>
+    </w:p>
+    <w:p>
+      <w:pPr>
+        <w:rPr>
+          <w:color w:val="1F3864" w:themeColor="accent1" w:themeShade="80"/>
+          <w:sz w:val="25"/>
+          <w:szCs w:val="25"/>
+        </w:rPr>
+      </w:pPr>
+    </w:p>
+    <w:p>
+      <w:pPr>
+        <w:rPr>
+          <w:color w:val="1F3864" w:themeColor="accent1" w:themeShade="80"/>
+          <w:sz w:val="25"/>
+          <w:szCs w:val="25"/>
+        </w:rPr>
+      </w:pPr>
+    </w:p>
+    <w:p>
+      <w:pPr>
+        <w:rPr>
+          <w:color w:val="1F3864" w:themeColor="accent1" w:themeShade="80"/>
+          <w:sz w:val="25"/>
+          <w:szCs w:val="25"/>
+        </w:rPr>
+      </w:pPr>
+      <w:r>
+        <w:rPr>
+          <w:color w:val="1F3864" w:themeColor="accent1" w:themeShade="80"/>
+          <w:sz w:val="25"/>
+          <w:szCs w:val="25"/>
+        </w:rPr>
+        <w:t>Q</w:t>
+      </w:r>
+      <w:r>
+        <w:rPr>
+          <w:color w:val="1F3864" w:themeColor="accent1" w:themeShade="80"/>
+          <w:sz w:val="25"/>
+          <w:szCs w:val="25"/>
+          <w:vertAlign w:val="subscript"/>
+        </w:rPr>
+        <w:t>19</w:t>
+      </w:r>
+      <w:r>
+        <w:rPr>
+          <w:color w:val="1F3864" w:themeColor="accent1" w:themeShade="80"/>
+          <w:sz w:val="25"/>
+          <w:szCs w:val="25"/>
+        </w:rPr>
+        <w:t>-W</w:t>
+      </w:r>
+      <w:r>
+        <w:rPr>
+          <w:color w:val="1F3864" w:themeColor="accent1" w:themeShade="80"/>
+          <w:sz w:val="25"/>
+          <w:szCs w:val="25"/>
+        </w:rPr>
+        <w:t xml:space="preserve">hat </w:t>
+      </w:r>
+      <w:r>
+        <w:rPr>
+          <w:color w:val="1F3864" w:themeColor="accent1" w:themeShade="80"/>
+          <w:sz w:val="25"/>
+          <w:szCs w:val="25"/>
+        </w:rPr>
+        <w:t>i</w:t>
+      </w:r>
+      <w:r>
+        <w:rPr>
+          <w:color w:val="1F3864" w:themeColor="accent1" w:themeShade="80"/>
+          <w:sz w:val="25"/>
+          <w:szCs w:val="25"/>
+        </w:rPr>
+        <w:t>s the least frequent destination?</w:t>
+      </w:r>
+      <w:r>
+        <w:rPr>
+          <w:color w:val="1F3864" w:themeColor="accent1" w:themeShade="80"/>
+          <w:sz w:val="25"/>
+          <w:szCs w:val="25"/>
+        </w:rPr>
         <w:t xml:space="preserve"> </w:t>
       </w:r>
       <w:r>
         <w:rPr>
+          <w:color w:val="1F3864" w:themeColor="accent1" w:themeShade="80"/>
+          <w:sz w:val="25"/>
+          <w:szCs w:val="25"/>
+        </w:rPr>
+        <w:t>(Look Figure 4)</w:t>
+      </w:r>
+    </w:p>
+    <w:p>
+      <w:pPr>
+        <w:rPr>
+          <w:color w:val="1F3864" w:themeColor="accent1" w:themeShade="80"/>
+          <w:sz w:val="25"/>
+          <w:szCs w:val="25"/>
+        </w:rPr>
+      </w:pPr>
+      <w:r>
+        <w:rPr>
+          <w:color w:val="1F3864" w:themeColor="accent1" w:themeShade="80"/>
+          <w:sz w:val="25"/>
+          <w:szCs w:val="25"/>
+        </w:rPr>
+        <w:t>Ans:</w:t>
+      </w:r>
+    </w:p>
+    <w:p>
+      <w:pPr>
+        <w:rPr>
+          <w:color w:val="1F3864" w:themeColor="accent1" w:themeShade="80"/>
+          <w:sz w:val="25"/>
+          <w:szCs w:val="25"/>
+        </w:rPr>
+      </w:pPr>
+      <w:r>
+        <w:rPr>
+          <w:color w:val="4472C4" w:themeColor="accent1"/>
+          <w:sz w:val="25"/>
+          <w:szCs w:val="25"/>
+        </w:rPr>
+        <w:t xml:space="preserve">The Least frequent Destination for airplanes </w:t>
+      </w:r>
+      <w:r>
+        <w:rPr>
+          <w:color w:val="4472C4" w:themeColor="accent1"/>
+          <w:sz w:val="25"/>
+          <w:szCs w:val="25"/>
+        </w:rPr>
+        <w:t xml:space="preserve">is </w:t>
+      </w:r>
+      <w:r>
+        <w:rPr>
           <w:color w:val="FF0000"/>
           <w:sz w:val="25"/>
           <w:szCs w:val="25"/>
         </w:rPr>
-        <w:t>2</w:t>
-      </w:r>
-      <w:r>
-        <w:rPr>
-          <w:color w:val="FF0000"/>
-          <w:sz w:val="25"/>
-          <w:szCs w:val="25"/>
-        </w:rPr>
-        <w:t xml:space="preserve"> hours</w:t>
-      </w:r>
-    </w:p>
-    <w:p>
-      <w:pPr>
-        <w:rPr>
-          <w:color w:val="1F3864" w:themeColor="accent1" w:themeShade="80"/>
-          <w:sz w:val="25"/>
-          <w:szCs w:val="25"/>
-        </w:rPr>
-      </w:pPr>
-    </w:p>
-    <w:p>
-      <w:pPr>
-        <w:rPr>
-          <w:color w:val="1F3864" w:themeColor="accent1" w:themeShade="80"/>
-          <w:sz w:val="25"/>
-          <w:szCs w:val="25"/>
-        </w:rPr>
-      </w:pPr>
-    </w:p>
-    <w:p>
-      <w:pPr>
-        <w:rPr>
-          <w:color w:val="1F3864" w:themeColor="accent1" w:themeShade="80"/>
-          <w:sz w:val="25"/>
-          <w:szCs w:val="25"/>
-        </w:rPr>
-      </w:pPr>
-    </w:p>
-    <w:p>
-      <w:pPr>
-        <w:rPr>
-          <w:color w:val="1F3864" w:themeColor="accent1" w:themeShade="80"/>
-          <w:sz w:val="25"/>
-          <w:szCs w:val="25"/>
-        </w:rPr>
-      </w:pPr>
-    </w:p>
-    <w:p>
-      <w:pPr>
-        <w:rPr>
-          <w:color w:val="1F3864" w:themeColor="accent1" w:themeShade="80"/>
-          <w:sz w:val="25"/>
-          <w:szCs w:val="25"/>
-        </w:rPr>
-      </w:pPr>
-    </w:p>
-    <w:p>
-      <w:pPr>
-        <w:rPr>
-          <w:color w:val="1F3864" w:themeColor="accent1" w:themeShade="80"/>
-          <w:sz w:val="25"/>
-          <w:szCs w:val="25"/>
-        </w:rPr>
-      </w:pPr>
-    </w:p>
-    <w:p>
-      <w:pPr>
-        <w:rPr>
-          <w:color w:val="1F3864" w:themeColor="accent1" w:themeShade="80"/>
-          <w:sz w:val="25"/>
-          <w:szCs w:val="25"/>
-        </w:rPr>
-      </w:pPr>
-    </w:p>
-    <w:p>
-      <w:pPr>
-        <w:rPr>
-          <w:color w:val="1F3864" w:themeColor="accent1" w:themeShade="80"/>
-          <w:sz w:val="25"/>
-          <w:szCs w:val="25"/>
-        </w:rPr>
-      </w:pPr>
-    </w:p>
-    <w:p>
-      <w:pPr>
-        <w:rPr>
-          <w:color w:val="1F3864" w:themeColor="accent1" w:themeShade="80"/>
-          <w:sz w:val="25"/>
-          <w:szCs w:val="25"/>
-        </w:rPr>
-      </w:pPr>
-    </w:p>
-    <w:p>
-      <w:pPr>
-        <w:rPr>
-          <w:color w:val="1F3864" w:themeColor="accent1" w:themeShade="80"/>
-          <w:sz w:val="25"/>
-          <w:szCs w:val="25"/>
-        </w:rPr>
-      </w:pPr>
-    </w:p>
-    <w:p>
-      <w:pPr>
-        <w:rPr>
-          <w:color w:val="1F3864" w:themeColor="accent1" w:themeShade="80"/>
-          <w:sz w:val="25"/>
-          <w:szCs w:val="25"/>
-        </w:rPr>
-      </w:pPr>
-    </w:p>
-    <w:p>
-      <w:pPr>
-        <w:rPr>
-          <w:color w:val="1F3864" w:themeColor="accent1" w:themeShade="80"/>
-          <w:sz w:val="25"/>
-          <w:szCs w:val="25"/>
-        </w:rPr>
-      </w:pPr>
-      <w:r>
-        <w:rPr>
-          <w:color w:val="1F3864" w:themeColor="accent1" w:themeShade="80"/>
-          <w:sz w:val="25"/>
-          <w:szCs w:val="25"/>
-        </w:rPr>
-        <w:t>Q</w:t>
-      </w:r>
-      <w:r>
-        <w:rPr>
-          <w:color w:val="1F3864" w:themeColor="accent1" w:themeShade="80"/>
-          <w:sz w:val="25"/>
-          <w:szCs w:val="25"/>
-          <w:vertAlign w:val="subscript"/>
-        </w:rPr>
-        <w:t>18</w:t>
-      </w:r>
-      <w:r>
-        <w:rPr>
-          <w:color w:val="1F3864" w:themeColor="accent1" w:themeShade="80"/>
-          <w:sz w:val="25"/>
-          <w:szCs w:val="25"/>
-        </w:rPr>
-        <w:t>-W</w:t>
-      </w:r>
-      <w:r>
-        <w:rPr>
-          <w:color w:val="1F3864" w:themeColor="accent1" w:themeShade="80"/>
-          <w:sz w:val="25"/>
-          <w:szCs w:val="25"/>
-        </w:rPr>
-        <w:t xml:space="preserve">hat is the least frequent source for </w:t>
-      </w:r>
-      <w:r>
-        <w:rPr>
-          <w:color w:val="1F3864" w:themeColor="accent1" w:themeShade="80"/>
-          <w:sz w:val="25"/>
-          <w:szCs w:val="25"/>
-        </w:rPr>
-        <w:t>airplanes?</w:t>
-      </w:r>
-      <w:r>
-        <w:rPr>
-          <w:color w:val="1F3864" w:themeColor="accent1" w:themeShade="80"/>
-          <w:sz w:val="25"/>
-          <w:szCs w:val="25"/>
-        </w:rPr>
-        <w:t xml:space="preserve"> (</w:t>
-      </w:r>
-      <w:r>
-        <w:rPr>
-          <w:color w:val="1F3864" w:themeColor="accent1" w:themeShade="80"/>
-          <w:sz w:val="25"/>
-          <w:szCs w:val="25"/>
-        </w:rPr>
-        <w:t>Look Figure 4)</w:t>
-      </w:r>
-    </w:p>
-    <w:p>
-      <w:pPr>
-        <w:rPr>
-          <w:color w:val="1F3864" w:themeColor="accent1" w:themeShade="80"/>
-          <w:sz w:val="25"/>
-          <w:szCs w:val="25"/>
-        </w:rPr>
-      </w:pPr>
-      <w:r>
-        <w:rPr>
-          <w:color w:val="1F3864" w:themeColor="accent1" w:themeShade="80"/>
-          <w:sz w:val="25"/>
-          <w:szCs w:val="25"/>
-        </w:rPr>
-        <w:t>Ans:</w:t>
-      </w:r>
-    </w:p>
-    <w:p>
-      <w:pPr>
-        <w:rPr>
-          <w:color w:val="4472C4" w:themeColor="accent1"/>
-          <w:sz w:val="25"/>
-          <w:szCs w:val="25"/>
-        </w:rPr>
-      </w:pPr>
-      <w:r>
-        <w:rPr>
-          <w:color w:val="4472C4" w:themeColor="accent1"/>
-          <w:sz w:val="25"/>
-          <w:szCs w:val="25"/>
-        </w:rPr>
-        <w:t xml:space="preserve">The Least frequent source for airplanes </w:t>
-      </w:r>
-      <w:r>
-        <w:rPr>
-          <w:color w:val="4472C4" w:themeColor="accent1"/>
-          <w:sz w:val="25"/>
-          <w:szCs w:val="25"/>
-        </w:rPr>
-        <w:t xml:space="preserve">is </w:t>
-      </w:r>
-      <w:proofErr w:type="spellStart"/>
-      <w:r>
-        <w:rPr>
-          <w:color w:val="FF0000"/>
-          <w:sz w:val="25"/>
-          <w:szCs w:val="25"/>
-        </w:rPr>
-        <w:t>Trujet</w:t>
-      </w:r>
-      <w:proofErr w:type="spellEnd"/>
-      <w:r>
-        <w:rPr>
-          <w:color w:val="FF0000"/>
-          <w:sz w:val="25"/>
-          <w:szCs w:val="25"/>
-        </w:rPr>
-        <w:t xml:space="preserve"> Airplane</w:t>
-      </w:r>
-    </w:p>
-    <w:p>
-      <w:pPr>
-        <w:rPr>
-          <w:color w:val="1F3864" w:themeColor="accent1" w:themeShade="80"/>
-          <w:sz w:val="25"/>
-          <w:szCs w:val="25"/>
-        </w:rPr>
-      </w:pPr>
-    </w:p>
-    <w:p>
-      <w:pPr>
-        <w:rPr>
-          <w:color w:val="1F3864" w:themeColor="accent1" w:themeShade="80"/>
-          <w:sz w:val="25"/>
-          <w:szCs w:val="25"/>
-        </w:rPr>
-      </w:pPr>
-    </w:p>
-    <w:p>
-      <w:pPr>
-        <w:rPr>
-          <w:color w:val="1F3864" w:themeColor="accent1" w:themeShade="80"/>
-          <w:sz w:val="25"/>
-          <w:szCs w:val="25"/>
-        </w:rPr>
-      </w:pPr>
-      <w:r>
-        <w:rPr>
-          <w:color w:val="1F3864" w:themeColor="accent1" w:themeShade="80"/>
-          <w:sz w:val="25"/>
-          <w:szCs w:val="25"/>
-        </w:rPr>
-        <w:t>Q</w:t>
-      </w:r>
-      <w:r>
-        <w:rPr>
-          <w:color w:val="1F3864" w:themeColor="accent1" w:themeShade="80"/>
-          <w:sz w:val="25"/>
-          <w:szCs w:val="25"/>
-          <w:vertAlign w:val="subscript"/>
-        </w:rPr>
-        <w:t>19</w:t>
-      </w:r>
-      <w:r>
-        <w:rPr>
-          <w:color w:val="1F3864" w:themeColor="accent1" w:themeShade="80"/>
-          <w:sz w:val="25"/>
-          <w:szCs w:val="25"/>
-        </w:rPr>
-        <w:t>-W</w:t>
-      </w:r>
-      <w:r>
-        <w:rPr>
-          <w:color w:val="1F3864" w:themeColor="accent1" w:themeShade="80"/>
-          <w:sz w:val="25"/>
-          <w:szCs w:val="25"/>
-        </w:rPr>
-        <w:t xml:space="preserve">hat </w:t>
-      </w:r>
-      <w:r>
-        <w:rPr>
-          <w:color w:val="1F3864" w:themeColor="accent1" w:themeShade="80"/>
-          <w:sz w:val="25"/>
-          <w:szCs w:val="25"/>
-        </w:rPr>
-        <w:t>i</w:t>
-      </w:r>
-      <w:r>
-        <w:rPr>
-          <w:color w:val="1F3864" w:themeColor="accent1" w:themeShade="80"/>
-          <w:sz w:val="25"/>
-          <w:szCs w:val="25"/>
-        </w:rPr>
-        <w:t>s the least frequent destination?</w:t>
-      </w:r>
-      <w:r>
-        <w:rPr>
-          <w:color w:val="1F3864" w:themeColor="accent1" w:themeShade="80"/>
-          <w:sz w:val="25"/>
-          <w:szCs w:val="25"/>
-        </w:rPr>
-        <w:t xml:space="preserve"> </w:t>
-      </w:r>
-      <w:r>
-        <w:rPr>
-          <w:color w:val="1F3864" w:themeColor="accent1" w:themeShade="80"/>
-          <w:sz w:val="25"/>
-          <w:szCs w:val="25"/>
-        </w:rPr>
-        <w:t>(Look Figure 4)</w:t>
-      </w:r>
-    </w:p>
-    <w:p>
-      <w:pPr>
-        <w:rPr>
-          <w:color w:val="1F3864" w:themeColor="accent1" w:themeShade="80"/>
-          <w:sz w:val="25"/>
-          <w:szCs w:val="25"/>
-        </w:rPr>
-      </w:pPr>
-      <w:r>
-        <w:rPr>
-          <w:color w:val="1F3864" w:themeColor="accent1" w:themeShade="80"/>
-          <w:sz w:val="25"/>
-          <w:szCs w:val="25"/>
-        </w:rPr>
-        <w:t>Ans:</w:t>
-      </w:r>
-    </w:p>
-    <w:p>
-      <w:pPr>
-        <w:rPr>
-          <w:color w:val="1F3864" w:themeColor="accent1" w:themeShade="80"/>
-          <w:sz w:val="25"/>
-          <w:szCs w:val="25"/>
-        </w:rPr>
-      </w:pPr>
-      <w:r>
-        <w:rPr>
-          <w:color w:val="4472C4" w:themeColor="accent1"/>
-          <w:sz w:val="25"/>
-          <w:szCs w:val="25"/>
-        </w:rPr>
-        <w:t xml:space="preserve">The Least frequent Destination for airplanes </w:t>
-      </w:r>
-      <w:r>
-        <w:rPr>
-          <w:color w:val="4472C4" w:themeColor="accent1"/>
-          <w:sz w:val="25"/>
-          <w:szCs w:val="25"/>
-        </w:rPr>
-        <w:t xml:space="preserve">is </w:t>
-      </w:r>
-      <w:proofErr w:type="spellStart"/>
-      <w:r>
-        <w:rPr>
-          <w:color w:val="FF0000"/>
-          <w:sz w:val="25"/>
-          <w:szCs w:val="25"/>
-        </w:rPr>
-        <w:t>Trujet</w:t>
-      </w:r>
-      <w:proofErr w:type="spellEnd"/>
-      <w:r>
-        <w:rPr>
-          <w:color w:val="FF0000"/>
-          <w:sz w:val="25"/>
-          <w:szCs w:val="25"/>
-        </w:rPr>
-        <w:t xml:space="preserve"> Airplane</w:t>
+        <w:t>Trujet Airplane</w:t>
       </w:r>
     </w:p>
     <w:p>
@@ -8833,39 +8743,39 @@
         </w:numPr>
         <w:rPr>
           <w:color w:val="1F3864" w:themeColor="accent1" w:themeShade="80"/>
-          <w:sz w:val="32"/>
-          <w:szCs w:val="32"/>
-        </w:rPr>
-      </w:pPr>
-      <w:r>
-        <w:rPr>
-          <w:color w:val="1F3864" w:themeColor="accent1" w:themeShade="80"/>
-          <w:sz w:val="32"/>
-          <w:szCs w:val="32"/>
+          <w:sz w:val="36"/>
+          <w:szCs w:val="36"/>
+        </w:rPr>
+      </w:pPr>
+      <w:r>
+        <w:rPr>
+          <w:color w:val="1F3864" w:themeColor="accent1" w:themeShade="80"/>
+          <w:sz w:val="36"/>
+          <w:szCs w:val="36"/>
         </w:rPr>
         <w:t xml:space="preserve">Preprocessing techniques </w:t>
       </w:r>
       <w:r>
         <w:rPr>
           <w:color w:val="1F3864" w:themeColor="accent1" w:themeShade="80"/>
-          <w:sz w:val="32"/>
-          <w:szCs w:val="32"/>
+          <w:sz w:val="36"/>
+          <w:szCs w:val="36"/>
         </w:rPr>
         <w:t>on</w:t>
       </w:r>
       <w:r>
         <w:rPr>
           <w:color w:val="1F3864" w:themeColor="accent1" w:themeShade="80"/>
-          <w:sz w:val="32"/>
-          <w:szCs w:val="32"/>
+          <w:sz w:val="36"/>
+          <w:szCs w:val="36"/>
         </w:rPr>
         <w:t xml:space="preserve"> features</w:t>
       </w:r>
       <w:r>
         <w:rPr>
           <w:color w:val="1F3864" w:themeColor="accent1" w:themeShade="80"/>
-          <w:sz w:val="32"/>
-          <w:szCs w:val="32"/>
+          <w:sz w:val="36"/>
+          <w:szCs w:val="36"/>
         </w:rPr>
         <w:t>:</w:t>
       </w:r>
@@ -8883,23 +8793,13 @@
           <w:szCs w:val="32"/>
         </w:rPr>
       </w:pPr>
-      <w:proofErr w:type="gramStart"/>
       <w:r>
         <w:rPr>
           <w:color w:val="1F3864" w:themeColor="accent1" w:themeShade="80"/>
           <w:sz w:val="32"/>
           <w:szCs w:val="32"/>
         </w:rPr>
-        <w:t>Date :</w:t>
-      </w:r>
-      <w:proofErr w:type="gramEnd"/>
-      <w:r>
-        <w:rPr>
-          <w:color w:val="1F3864" w:themeColor="accent1" w:themeShade="80"/>
-          <w:sz w:val="32"/>
-          <w:szCs w:val="32"/>
-        </w:rPr>
-        <w:t xml:space="preserve"> </w:t>
+        <w:t xml:space="preserve">Date : </w:t>
       </w:r>
     </w:p>
     <w:p>
@@ -8915,58 +8815,21 @@
           <w:szCs w:val="32"/>
         </w:rPr>
       </w:pPr>
-      <w:proofErr w:type="spellStart"/>
-      <w:r>
-        <w:rPr>
-          <w:color w:val="1F3864" w:themeColor="accent1" w:themeShade="80"/>
-          <w:sz w:val="28"/>
-          <w:szCs w:val="28"/>
-        </w:rPr>
-        <w:t>Format_</w:t>
-      </w:r>
-      <w:proofErr w:type="gramStart"/>
-      <w:r>
-        <w:rPr>
-          <w:color w:val="1F3864" w:themeColor="accent1" w:themeShade="80"/>
-          <w:sz w:val="28"/>
-          <w:szCs w:val="28"/>
-        </w:rPr>
-        <w:t>dates</w:t>
-      </w:r>
-      <w:proofErr w:type="spellEnd"/>
-      <w:r>
-        <w:rPr>
-          <w:color w:val="1F3864" w:themeColor="accent1" w:themeShade="80"/>
-          <w:sz w:val="28"/>
-          <w:szCs w:val="28"/>
-        </w:rPr>
-        <w:t>(</w:t>
-      </w:r>
-      <w:proofErr w:type="gramEnd"/>
-      <w:r>
-        <w:rPr>
-          <w:color w:val="1F3864" w:themeColor="accent1" w:themeShade="80"/>
-          <w:sz w:val="28"/>
-          <w:szCs w:val="28"/>
-        </w:rPr>
-        <w:t>) : s</w:t>
-      </w:r>
-      <w:r>
-        <w:rPr>
-          <w:color w:val="1F3864" w:themeColor="accent1" w:themeShade="80"/>
-          <w:sz w:val="28"/>
-          <w:szCs w:val="28"/>
-        </w:rPr>
-        <w:t xml:space="preserve">ome dates had ‘/’ , others had ‘-’,  the character needed to be unified, to be able to split with it later on, ‘-’ was chosen to replace all backslashes ‘/’. This is implemented by iterating over all the date column and replacing ‘-’ with ‘/’ </w:t>
-      </w:r>
-      <w:proofErr w:type="gramStart"/>
-      <w:r>
-        <w:rPr>
-          <w:color w:val="1F3864" w:themeColor="accent1" w:themeShade="80"/>
-          <w:sz w:val="28"/>
-          <w:szCs w:val="28"/>
-        </w:rPr>
-        <w:t>using .</w:t>
+      <w:r>
+        <w:rPr>
+          <w:color w:val="1F3864" w:themeColor="accent1" w:themeShade="80"/>
+          <w:sz w:val="28"/>
+          <w:szCs w:val="28"/>
+        </w:rPr>
+        <w:t>Format_dates() : s</w:t>
+      </w:r>
+      <w:r>
+        <w:rPr>
+          <w:color w:val="1F3864" w:themeColor="accent1" w:themeShade="80"/>
+          <w:sz w:val="28"/>
+          <w:szCs w:val="28"/>
+        </w:rPr>
+        <w:t>ome dates had ‘/’ , others had ‘-’,  the character needed to be unified, to be able to split with it later on, ‘-’ was chosen to replace all backslashes ‘/’. This is implemented by iterating over all the date column and replacing ‘-’ with ‘/’ using .</w:t>
       </w:r>
       <w:r>
         <w:rPr>
@@ -8976,7 +8839,6 @@
         </w:rPr>
         <w:t>replace</w:t>
       </w:r>
-      <w:proofErr w:type="gramEnd"/>
       <w:r>
         <w:rPr>
           <w:color w:val="1F3864" w:themeColor="accent1" w:themeShade="80"/>
@@ -9018,41 +8880,13 @@
           <w:szCs w:val="32"/>
         </w:rPr>
       </w:pPr>
-      <w:proofErr w:type="spellStart"/>
-      <w:r>
-        <w:rPr>
-          <w:color w:val="1F3864" w:themeColor="accent1" w:themeShade="80"/>
-          <w:sz w:val="28"/>
-          <w:szCs w:val="28"/>
-        </w:rPr>
-        <w:t>Extract_day_month</w:t>
-      </w:r>
-      <w:proofErr w:type="spellEnd"/>
-      <w:r>
-        <w:rPr>
-          <w:color w:val="1F3864" w:themeColor="accent1" w:themeShade="80"/>
-          <w:sz w:val="28"/>
-          <w:szCs w:val="28"/>
-        </w:rPr>
-        <w:t xml:space="preserve"> (</w:t>
-      </w:r>
-      <w:proofErr w:type="gramStart"/>
-      <w:r>
-        <w:rPr>
-          <w:color w:val="1F3864" w:themeColor="accent1" w:themeShade="80"/>
-          <w:sz w:val="28"/>
-          <w:szCs w:val="28"/>
-        </w:rPr>
-        <w:t>) :</w:t>
-      </w:r>
-      <w:proofErr w:type="gramEnd"/>
-      <w:r>
-        <w:rPr>
-          <w:color w:val="1F3864" w:themeColor="accent1" w:themeShade="80"/>
-          <w:sz w:val="28"/>
-          <w:szCs w:val="28"/>
-        </w:rPr>
-        <w:t xml:space="preserve"> e</w:t>
+      <w:r>
+        <w:rPr>
+          <w:color w:val="1F3864" w:themeColor="accent1" w:themeShade="80"/>
+          <w:sz w:val="28"/>
+          <w:szCs w:val="28"/>
+        </w:rPr>
+        <w:t>Extract_day_month () : e</w:t>
       </w:r>
       <w:r>
         <w:rPr>
@@ -9100,25 +8934,7 @@
           <w:sz w:val="28"/>
           <w:szCs w:val="28"/>
         </w:rPr>
-        <w:t xml:space="preserve">(could have been done by using pandas datetime but it swapped the month with the </w:t>
-      </w:r>
-      <w:proofErr w:type="gramStart"/>
-      <w:r>
-        <w:rPr>
-          <w:color w:val="1F3864" w:themeColor="accent1" w:themeShade="80"/>
-          <w:sz w:val="28"/>
-          <w:szCs w:val="28"/>
-        </w:rPr>
-        <w:t>day</w:t>
-      </w:r>
-      <w:proofErr w:type="gramEnd"/>
-      <w:r>
-        <w:rPr>
-          <w:color w:val="1F3864" w:themeColor="accent1" w:themeShade="80"/>
-          <w:sz w:val="28"/>
-          <w:szCs w:val="28"/>
-        </w:rPr>
-        <w:t xml:space="preserve"> so I did it manually).</w:t>
+        <w:t>(could have been done by using pandas datetime but it swapped the month with the day so I did it manually).</w:t>
       </w:r>
     </w:p>
     <w:p>
@@ -9144,67 +8960,29 @@
           <w:szCs w:val="32"/>
         </w:rPr>
       </w:pPr>
-      <w:proofErr w:type="spellStart"/>
-      <w:r>
-        <w:rPr>
-          <w:color w:val="1F3864" w:themeColor="accent1" w:themeShade="80"/>
-          <w:sz w:val="28"/>
-          <w:szCs w:val="28"/>
-        </w:rPr>
-        <w:t>Extract_weekday</w:t>
-      </w:r>
-      <w:proofErr w:type="spellEnd"/>
-      <w:r>
-        <w:rPr>
-          <w:color w:val="1F3864" w:themeColor="accent1" w:themeShade="80"/>
-          <w:sz w:val="28"/>
-          <w:szCs w:val="28"/>
-        </w:rPr>
-        <w:t xml:space="preserve"> (</w:t>
-      </w:r>
-      <w:proofErr w:type="gramStart"/>
-      <w:r>
-        <w:rPr>
-          <w:color w:val="1F3864" w:themeColor="accent1" w:themeShade="80"/>
-          <w:sz w:val="28"/>
-          <w:szCs w:val="28"/>
-        </w:rPr>
-        <w:t>) :</w:t>
-      </w:r>
-      <w:proofErr w:type="gramEnd"/>
-      <w:r>
-        <w:rPr>
-          <w:color w:val="1F3864" w:themeColor="accent1" w:themeShade="80"/>
-          <w:sz w:val="28"/>
-          <w:szCs w:val="28"/>
-        </w:rPr>
-        <w:t xml:space="preserve"> e</w:t>
-      </w:r>
-      <w:r>
-        <w:rPr>
-          <w:color w:val="1F3864" w:themeColor="accent1" w:themeShade="80"/>
-          <w:sz w:val="28"/>
-          <w:szCs w:val="28"/>
-        </w:rPr>
-        <w:t>xtracting weekday by converting the formatted date to datetime using pandas then calling function .</w:t>
-      </w:r>
-      <w:proofErr w:type="spellStart"/>
-      <w:r>
-        <w:rPr>
-          <w:color w:val="1F3864" w:themeColor="accent1" w:themeShade="80"/>
-          <w:sz w:val="28"/>
-          <w:szCs w:val="28"/>
-        </w:rPr>
-        <w:t>day_name</w:t>
-      </w:r>
-      <w:proofErr w:type="spellEnd"/>
-      <w:r>
-        <w:rPr>
-          <w:color w:val="1F3864" w:themeColor="accent1" w:themeShade="80"/>
-          <w:sz w:val="28"/>
-          <w:szCs w:val="28"/>
-        </w:rPr>
-        <w:t>() and filling up week day of flight feature with the result</w:t>
+      <w:r>
+        <w:rPr>
+          <w:color w:val="1F3864" w:themeColor="accent1" w:themeShade="80"/>
+          <w:sz w:val="28"/>
+          <w:szCs w:val="28"/>
+        </w:rPr>
+        <w:t>Extract_weekday () : e</w:t>
+      </w:r>
+      <w:r>
+        <w:rPr>
+          <w:color w:val="1F3864" w:themeColor="accent1" w:themeShade="80"/>
+          <w:sz w:val="28"/>
+          <w:szCs w:val="28"/>
+        </w:rPr>
+        <w:t>xtracting weekday by converting the formatted date to datetime using pandas then calling function .day_name() and filling up week day of flight feature with the result</w:t>
+      </w:r>
+      <w:r>
+        <w:rPr>
+          <w:color w:val="1F3864" w:themeColor="accent1" w:themeShade="80"/>
+          <w:sz w:val="28"/>
+          <w:szCs w:val="28"/>
+        </w:rPr>
+        <w:t>.</w:t>
       </w:r>
     </w:p>
     <w:p>
@@ -9230,7 +9008,6 @@
           <w:szCs w:val="32"/>
         </w:rPr>
       </w:pPr>
-      <w:proofErr w:type="gramStart"/>
       <w:r>
         <w:rPr>
           <w:color w:val="1F3864" w:themeColor="accent1" w:themeShade="80"/>
@@ -9239,7 +9016,6 @@
         </w:rPr>
         <w:t>Route :</w:t>
       </w:r>
-      <w:proofErr w:type="gramEnd"/>
     </w:p>
     <w:p>
       <w:pPr>
@@ -9254,41 +9030,13 @@
           <w:szCs w:val="32"/>
         </w:rPr>
       </w:pPr>
-      <w:proofErr w:type="spellStart"/>
-      <w:r>
-        <w:rPr>
-          <w:color w:val="1F3864" w:themeColor="accent1" w:themeShade="80"/>
-          <w:sz w:val="28"/>
-          <w:szCs w:val="28"/>
-        </w:rPr>
-        <w:t>Split_</w:t>
-      </w:r>
-      <w:proofErr w:type="gramStart"/>
-      <w:r>
-        <w:rPr>
-          <w:color w:val="1F3864" w:themeColor="accent1" w:themeShade="80"/>
-          <w:sz w:val="28"/>
-          <w:szCs w:val="28"/>
-        </w:rPr>
-        <w:t>route</w:t>
-      </w:r>
-      <w:proofErr w:type="spellEnd"/>
-      <w:r>
-        <w:rPr>
-          <w:color w:val="1F3864" w:themeColor="accent1" w:themeShade="80"/>
-          <w:sz w:val="28"/>
-          <w:szCs w:val="28"/>
-        </w:rPr>
-        <w:t>(</w:t>
-      </w:r>
-      <w:proofErr w:type="gramEnd"/>
-      <w:r>
-        <w:rPr>
-          <w:color w:val="1F3864" w:themeColor="accent1" w:themeShade="80"/>
-          <w:sz w:val="28"/>
-          <w:szCs w:val="28"/>
-        </w:rPr>
-        <w:t>) : t</w:t>
+      <w:r>
+        <w:rPr>
+          <w:color w:val="1F3864" w:themeColor="accent1" w:themeShade="80"/>
+          <w:sz w:val="28"/>
+          <w:szCs w:val="28"/>
+        </w:rPr>
+        <w:t>Split_route() : t</w:t>
       </w:r>
       <w:r>
         <w:rPr>
@@ -9353,6 +9101,14 @@
           <w:szCs w:val="28"/>
         </w:rPr>
         <w:t>onverting it to a dictionary, I can access the source and the destination easily and put these values in new columns</w:t>
+      </w:r>
+      <w:r>
+        <w:rPr>
+          <w:color w:val="1F3864" w:themeColor="accent1" w:themeShade="80"/>
+          <w:sz w:val="28"/>
+          <w:szCs w:val="28"/>
+        </w:rPr>
+        <w:t>.</w:t>
       </w:r>
     </w:p>
     <w:p>
@@ -9401,41 +9157,13 @@
           <w:szCs w:val="32"/>
         </w:rPr>
       </w:pPr>
-      <w:proofErr w:type="spellStart"/>
-      <w:r>
-        <w:rPr>
-          <w:color w:val="1F3864" w:themeColor="accent1" w:themeShade="80"/>
-          <w:sz w:val="28"/>
-          <w:szCs w:val="28"/>
-        </w:rPr>
-        <w:t>Split_num_of_</w:t>
-      </w:r>
-      <w:proofErr w:type="gramStart"/>
-      <w:r>
-        <w:rPr>
-          <w:color w:val="1F3864" w:themeColor="accent1" w:themeShade="80"/>
-          <w:sz w:val="28"/>
-          <w:szCs w:val="28"/>
-        </w:rPr>
-        <w:t>stops</w:t>
-      </w:r>
-      <w:proofErr w:type="spellEnd"/>
-      <w:r>
-        <w:rPr>
-          <w:color w:val="1F3864" w:themeColor="accent1" w:themeShade="80"/>
-          <w:sz w:val="28"/>
-          <w:szCs w:val="28"/>
-        </w:rPr>
-        <w:t>(</w:t>
-      </w:r>
-      <w:proofErr w:type="gramEnd"/>
-      <w:r>
-        <w:rPr>
-          <w:color w:val="1F3864" w:themeColor="accent1" w:themeShade="80"/>
-          <w:sz w:val="28"/>
-          <w:szCs w:val="28"/>
-        </w:rPr>
-        <w:t>) :t</w:t>
+      <w:r>
+        <w:rPr>
+          <w:color w:val="1F3864" w:themeColor="accent1" w:themeShade="80"/>
+          <w:sz w:val="28"/>
+          <w:szCs w:val="28"/>
+        </w:rPr>
+        <w:t>Split_num_of_stops() :t</w:t>
       </w:r>
       <w:r>
         <w:rPr>
@@ -9483,7 +9211,6 @@
           <w:szCs w:val="32"/>
         </w:rPr>
       </w:pPr>
-      <w:proofErr w:type="spellStart"/>
       <w:r>
         <w:rPr>
           <w:color w:val="1F3864" w:themeColor="accent1" w:themeShade="80"/>
@@ -9491,16 +9218,7 @@
           <w:szCs w:val="28"/>
         </w:rPr>
         <w:lastRenderedPageBreak/>
-        <w:t>Find_where_is_the_stop</w:t>
-      </w:r>
-      <w:proofErr w:type="spellEnd"/>
-      <w:r>
-        <w:rPr>
-          <w:color w:val="1F3864" w:themeColor="accent1" w:themeShade="80"/>
-          <w:sz w:val="28"/>
-          <w:szCs w:val="28"/>
-        </w:rPr>
-        <w:t xml:space="preserve">() : </w:t>
+        <w:t xml:space="preserve">Find_where_is_the_stop() : </w:t>
       </w:r>
       <w:r>
         <w:rPr>
@@ -9557,67 +9275,21 @@
           <w:szCs w:val="32"/>
         </w:rPr>
       </w:pPr>
-      <w:proofErr w:type="spellStart"/>
-      <w:r>
-        <w:rPr>
-          <w:color w:val="1F3864" w:themeColor="accent1" w:themeShade="80"/>
-          <w:sz w:val="28"/>
-          <w:szCs w:val="28"/>
-        </w:rPr>
-        <w:t>Fix_price_</w:t>
-      </w:r>
-      <w:proofErr w:type="gramStart"/>
-      <w:r>
-        <w:rPr>
-          <w:color w:val="1F3864" w:themeColor="accent1" w:themeShade="80"/>
-          <w:sz w:val="28"/>
-          <w:szCs w:val="28"/>
-        </w:rPr>
-        <w:t>format</w:t>
-      </w:r>
-      <w:proofErr w:type="spellEnd"/>
-      <w:r>
-        <w:rPr>
-          <w:color w:val="1F3864" w:themeColor="accent1" w:themeShade="80"/>
-          <w:sz w:val="28"/>
-          <w:szCs w:val="28"/>
-        </w:rPr>
-        <w:t>(</w:t>
-      </w:r>
-      <w:proofErr w:type="gramEnd"/>
-      <w:r>
-        <w:rPr>
-          <w:color w:val="1F3864" w:themeColor="accent1" w:themeShade="80"/>
-          <w:sz w:val="28"/>
-          <w:szCs w:val="28"/>
-        </w:rPr>
-        <w:t xml:space="preserve">): the price is stored in the data frame as a string object due to the presence of a comma “50,000”, </w:t>
-      </w:r>
-      <w:r>
-        <w:rPr>
-          <w:color w:val="1F3864" w:themeColor="accent1" w:themeShade="80"/>
-          <w:sz w:val="28"/>
-          <w:szCs w:val="28"/>
-        </w:rPr>
-        <w:t xml:space="preserve">so since this a string, I </w:t>
-      </w:r>
-      <w:proofErr w:type="spellStart"/>
-      <w:r>
-        <w:rPr>
-          <w:color w:val="1F3864" w:themeColor="accent1" w:themeShade="80"/>
-          <w:sz w:val="28"/>
-          <w:szCs w:val="28"/>
-        </w:rPr>
-        <w:t>splitted</w:t>
-      </w:r>
-      <w:proofErr w:type="spellEnd"/>
-      <w:r>
-        <w:rPr>
-          <w:color w:val="1F3864" w:themeColor="accent1" w:themeShade="80"/>
-          <w:sz w:val="28"/>
-          <w:szCs w:val="28"/>
-        </w:rPr>
-        <w:t xml:space="preserve"> this string by the said comma, concatenated the results of splitting, and returned the integer value</w:t>
+      <w:r>
+        <w:rPr>
+          <w:color w:val="1F3864" w:themeColor="accent1" w:themeShade="80"/>
+          <w:sz w:val="28"/>
+          <w:szCs w:val="28"/>
+        </w:rPr>
+        <w:t xml:space="preserve">Fix_price_format(): the price is stored in the data frame as a string object due to the presence of a comma “50,000”, </w:t>
+      </w:r>
+      <w:r>
+        <w:rPr>
+          <w:color w:val="1F3864" w:themeColor="accent1" w:themeShade="80"/>
+          <w:sz w:val="28"/>
+          <w:szCs w:val="28"/>
+        </w:rPr>
+        <w:t>so since this a string, I splitted this string by the said comma, concatenated the results of splitting, and returned the integer value</w:t>
       </w:r>
       <w:r>
         <w:rPr>
@@ -9676,23 +9348,13 @@
           <w:szCs w:val="32"/>
         </w:rPr>
       </w:pPr>
-      <w:proofErr w:type="spellStart"/>
-      <w:r>
-        <w:rPr>
-          <w:color w:val="1F3864" w:themeColor="accent1" w:themeShade="80"/>
-          <w:sz w:val="28"/>
-          <w:szCs w:val="28"/>
-        </w:rPr>
-        <w:t>Calculate_time_taken</w:t>
-      </w:r>
-      <w:proofErr w:type="spellEnd"/>
-      <w:r>
-        <w:rPr>
-          <w:color w:val="1F3864" w:themeColor="accent1" w:themeShade="80"/>
-          <w:sz w:val="28"/>
-          <w:szCs w:val="28"/>
-        </w:rPr>
-        <w:t>() : the time taken is stored as the number of hours and the number of minutes the flight took</w:t>
+      <w:r>
+        <w:rPr>
+          <w:color w:val="1F3864" w:themeColor="accent1" w:themeShade="80"/>
+          <w:sz w:val="28"/>
+          <w:szCs w:val="28"/>
+        </w:rPr>
+        <w:t>Calculate_time_taken() : the time taken is stored as the number of hours and the number of minutes the flight took</w:t>
       </w:r>
       <w:r>
         <w:rPr>
@@ -9763,97 +9425,21 @@
           <w:szCs w:val="28"/>
         </w:rPr>
       </w:pPr>
-      <w:proofErr w:type="spellStart"/>
-      <w:r>
-        <w:rPr>
-          <w:color w:val="1F3864" w:themeColor="accent1" w:themeShade="80"/>
-          <w:sz w:val="28"/>
-          <w:szCs w:val="28"/>
-        </w:rPr>
-        <w:t>Categorize_</w:t>
-      </w:r>
-      <w:proofErr w:type="gramStart"/>
-      <w:r>
-        <w:rPr>
-          <w:color w:val="1F3864" w:themeColor="accent1" w:themeShade="80"/>
-          <w:sz w:val="28"/>
-          <w:szCs w:val="28"/>
-        </w:rPr>
-        <w:t>time</w:t>
-      </w:r>
-      <w:proofErr w:type="spellEnd"/>
-      <w:r>
-        <w:rPr>
-          <w:color w:val="1F3864" w:themeColor="accent1" w:themeShade="80"/>
-          <w:sz w:val="28"/>
-          <w:szCs w:val="28"/>
-        </w:rPr>
-        <w:t>(</w:t>
-      </w:r>
-      <w:proofErr w:type="gramEnd"/>
-      <w:r>
-        <w:rPr>
-          <w:color w:val="1F3864" w:themeColor="accent1" w:themeShade="80"/>
-          <w:sz w:val="28"/>
-          <w:szCs w:val="28"/>
-        </w:rPr>
-        <w:t>): t</w:t>
-      </w:r>
-      <w:r>
-        <w:rPr>
-          <w:color w:val="1F3864" w:themeColor="accent1" w:themeShade="80"/>
-          <w:sz w:val="28"/>
-          <w:szCs w:val="28"/>
-        </w:rPr>
-        <w:t xml:space="preserve">here is a 100% </w:t>
-      </w:r>
-      <w:r>
-        <w:rPr>
-          <w:color w:val="1F3864" w:themeColor="accent1" w:themeShade="80"/>
-          <w:sz w:val="28"/>
-          <w:szCs w:val="28"/>
-        </w:rPr>
-        <w:t>dependency</w:t>
-      </w:r>
-      <w:r>
-        <w:rPr>
-          <w:color w:val="1F3864" w:themeColor="accent1" w:themeShade="80"/>
-          <w:sz w:val="28"/>
-          <w:szCs w:val="28"/>
-        </w:rPr>
-        <w:t xml:space="preserve"> between arrival time, departure time and time taken, and this </w:t>
-      </w:r>
-      <w:r>
-        <w:rPr>
-          <w:color w:val="1F3864" w:themeColor="accent1" w:themeShade="80"/>
-          <w:sz w:val="28"/>
-          <w:szCs w:val="28"/>
-        </w:rPr>
-        <w:t>dependency</w:t>
-      </w:r>
-      <w:r>
-        <w:rPr>
-          <w:color w:val="1F3864" w:themeColor="accent1" w:themeShade="80"/>
-          <w:sz w:val="28"/>
-          <w:szCs w:val="28"/>
-        </w:rPr>
-        <w:t xml:space="preserve"> can be expressed </w:t>
-      </w:r>
-      <w:r>
-        <w:rPr>
-          <w:color w:val="1F3864" w:themeColor="accent1" w:themeShade="80"/>
-          <w:sz w:val="28"/>
-          <w:szCs w:val="28"/>
-        </w:rPr>
-        <w:t>by:</w:t>
-      </w:r>
-      <w:r>
-        <w:rPr>
-          <w:color w:val="1F3864" w:themeColor="accent1" w:themeShade="80"/>
-          <w:sz w:val="28"/>
-          <w:szCs w:val="28"/>
-        </w:rPr>
-        <w:t xml:space="preserve"> time taken = arrival time - departure time.</w:t>
+      <w:r>
+        <w:rPr>
+          <w:color w:val="1F3864" w:themeColor="accent1" w:themeShade="80"/>
+          <w:sz w:val="28"/>
+          <w:szCs w:val="28"/>
+        </w:rPr>
+        <w:t>Categorize_time(): t</w:t>
+      </w:r>
+      <w:r>
+        <w:rPr>
+          <w:color w:val="1F3864" w:themeColor="accent1" w:themeShade="80"/>
+          <w:sz w:val="28"/>
+          <w:szCs w:val="28"/>
+        </w:rPr>
+        <w:t>here is a 100% dependency between arrival time, departure time and time taken, and this dependency can be expressed by: time taken = arrival time - departure time.</w:t>
       </w:r>
     </w:p>
     <w:p>
@@ -9882,25 +9468,159 @@
           <w:sz w:val="28"/>
           <w:szCs w:val="28"/>
         </w:rPr>
-        <w:t xml:space="preserve">, this is done by categorizing the time intervals </w:t>
-      </w:r>
-      <w:proofErr w:type="gramStart"/>
-      <w:r>
-        <w:rPr>
-          <w:color w:val="1F3864" w:themeColor="accent1" w:themeShade="80"/>
-          <w:sz w:val="28"/>
-          <w:szCs w:val="28"/>
-        </w:rPr>
-        <w:t>to :</w:t>
-      </w:r>
-      <w:proofErr w:type="gramEnd"/>
-      <w:r>
-        <w:rPr>
-          <w:color w:val="1F3864" w:themeColor="accent1" w:themeShade="80"/>
-          <w:sz w:val="28"/>
-          <w:szCs w:val="28"/>
-        </w:rPr>
-        <w:t xml:space="preserve"> early morning, morning, afternoon, evening</w:t>
+        <w:t>, this is done by categorizing the time intervals to : early morning, morning, afternoon, evening</w:t>
+      </w:r>
+      <w:r>
+        <w:rPr>
+          <w:color w:val="1F3864" w:themeColor="accent1" w:themeShade="80"/>
+          <w:sz w:val="28"/>
+          <w:szCs w:val="28"/>
+        </w:rPr>
+        <w:t>.</w:t>
+      </w:r>
+    </w:p>
+    <w:p>
+      <w:pPr>
+        <w:pStyle w:val="ListParagraph"/>
+        <w:shd w:val="clear" w:color="auto" w:fill="FFFFFE"/>
+        <w:spacing w:line="285" w:lineRule="atLeast"/>
+        <w:ind w:left="1080"/>
+        <w:rPr>
+          <w:color w:val="1F3864" w:themeColor="accent1" w:themeShade="80"/>
+          <w:sz w:val="28"/>
+          <w:szCs w:val="28"/>
+        </w:rPr>
+      </w:pPr>
+    </w:p>
+    <w:p>
+      <w:pPr>
+        <w:pStyle w:val="ListParagraph"/>
+        <w:shd w:val="clear" w:color="auto" w:fill="FFFFFE"/>
+        <w:spacing w:line="285" w:lineRule="atLeast"/>
+        <w:ind w:left="1080"/>
+        <w:rPr>
+          <w:color w:val="1F3864" w:themeColor="accent1" w:themeShade="80"/>
+          <w:sz w:val="28"/>
+          <w:szCs w:val="28"/>
+        </w:rPr>
+      </w:pPr>
+    </w:p>
+    <w:p>
+      <w:pPr>
+        <w:pStyle w:val="ListParagraph"/>
+        <w:shd w:val="clear" w:color="auto" w:fill="FFFFFE"/>
+        <w:spacing w:line="285" w:lineRule="atLeast"/>
+        <w:ind w:left="1080"/>
+        <w:rPr>
+          <w:color w:val="1F3864" w:themeColor="accent1" w:themeShade="80"/>
+          <w:sz w:val="28"/>
+          <w:szCs w:val="28"/>
+        </w:rPr>
+      </w:pPr>
+    </w:p>
+    <w:p>
+      <w:pPr>
+        <w:pStyle w:val="ListParagraph"/>
+        <w:numPr>
+          <w:ilvl w:val="0"/>
+          <w:numId w:val="8"/>
+        </w:numPr>
+        <w:shd w:val="clear" w:color="auto" w:fill="FFFFFE"/>
+        <w:spacing w:line="285" w:lineRule="atLeast"/>
+        <w:rPr>
+          <w:color w:val="1F3864" w:themeColor="accent1" w:themeShade="80"/>
+          <w:sz w:val="32"/>
+          <w:szCs w:val="32"/>
+        </w:rPr>
+      </w:pPr>
+      <w:r>
+        <w:rPr>
+          <w:color w:val="1F3864" w:themeColor="accent1" w:themeShade="80"/>
+          <w:sz w:val="32"/>
+          <w:szCs w:val="32"/>
+        </w:rPr>
+        <w:lastRenderedPageBreak/>
+        <w:t>There are many approaches to handle categorical data, two</w:t>
+      </w:r>
+      <w:r>
+        <w:rPr>
+          <w:color w:val="1F3864" w:themeColor="accent1" w:themeShade="80"/>
+          <w:sz w:val="32"/>
+          <w:szCs w:val="32"/>
+        </w:rPr>
+        <w:t xml:space="preserve"> were chosen:</w:t>
+      </w:r>
+    </w:p>
+    <w:p>
+      <w:pPr>
+        <w:pStyle w:val="ListParagraph"/>
+        <w:numPr>
+          <w:ilvl w:val="0"/>
+          <w:numId w:val="11"/>
+        </w:numPr>
+        <w:shd w:val="clear" w:color="auto" w:fill="FFFFFE"/>
+        <w:spacing w:line="285" w:lineRule="atLeast"/>
+        <w:rPr>
+          <w:color w:val="1F3864" w:themeColor="accent1" w:themeShade="80"/>
+          <w:sz w:val="32"/>
+          <w:szCs w:val="32"/>
+        </w:rPr>
+      </w:pPr>
+      <w:r>
+        <w:rPr>
+          <w:color w:val="1F3864" w:themeColor="accent1" w:themeShade="80"/>
+          <w:sz w:val="28"/>
+          <w:szCs w:val="28"/>
+        </w:rPr>
+        <w:t>One hot encoding the categories, this ensures that the model is not biased to a larger label</w:t>
+      </w:r>
+      <w:r>
+        <w:rPr>
+          <w:color w:val="1F3864" w:themeColor="accent1" w:themeShade="80"/>
+          <w:sz w:val="28"/>
+          <w:szCs w:val="28"/>
+        </w:rPr>
+        <w:t>.</w:t>
+      </w:r>
+    </w:p>
+    <w:p>
+      <w:pPr>
+        <w:pStyle w:val="ListParagraph"/>
+        <w:numPr>
+          <w:ilvl w:val="0"/>
+          <w:numId w:val="11"/>
+        </w:numPr>
+        <w:shd w:val="clear" w:color="auto" w:fill="FFFFFE"/>
+        <w:spacing w:line="285" w:lineRule="atLeast"/>
+        <w:rPr>
+          <w:color w:val="1F3864" w:themeColor="accent1" w:themeShade="80"/>
+          <w:sz w:val="32"/>
+          <w:szCs w:val="32"/>
+        </w:rPr>
+      </w:pPr>
+      <w:r>
+        <w:rPr>
+          <w:color w:val="1F3864" w:themeColor="accent1" w:themeShade="80"/>
+          <w:sz w:val="28"/>
+          <w:szCs w:val="28"/>
+        </w:rPr>
+        <w:t xml:space="preserve">Arranging the categories by the average of the price, giving categories </w:t>
+      </w:r>
+      <w:r>
+        <w:rPr>
+          <w:color w:val="1F3864" w:themeColor="accent1" w:themeShade="80"/>
+          <w:sz w:val="28"/>
+          <w:szCs w:val="28"/>
+        </w:rPr>
+        <w:t>of smaller averages a small number, and higher averages a high number (target encoding using price average)</w:t>
+      </w:r>
+      <w:r>
+        <w:rPr>
+          <w:color w:val="1F3864" w:themeColor="accent1" w:themeShade="80"/>
+          <w:sz w:val="28"/>
+          <w:szCs w:val="28"/>
+        </w:rPr>
+        <w:t>.</w:t>
       </w:r>
     </w:p>
     <w:p>
@@ -9911,10 +9631,43 @@
         <w:ind w:left="1800"/>
         <w:rPr>
           <w:color w:val="1F3864" w:themeColor="accent1" w:themeShade="80"/>
-          <w:sz w:val="28"/>
-          <w:szCs w:val="28"/>
-        </w:rPr>
-      </w:pPr>
+          <w:sz w:val="32"/>
+          <w:szCs w:val="32"/>
+        </w:rPr>
+      </w:pPr>
+    </w:p>
+    <w:p>
+      <w:pPr>
+        <w:shd w:val="clear" w:color="auto" w:fill="FFFFFE"/>
+        <w:spacing w:line="285" w:lineRule="atLeast"/>
+        <w:rPr>
+          <w:b/>
+          <w:bCs/>
+          <w:color w:val="1F3864" w:themeColor="accent1" w:themeShade="80"/>
+          <w:sz w:val="32"/>
+          <w:szCs w:val="32"/>
+        </w:rPr>
+      </w:pPr>
+      <w:r>
+        <w:rPr>
+          <w:b/>
+          <w:bCs/>
+          <w:color w:val="1F3864" w:themeColor="accent1" w:themeShade="80"/>
+          <w:sz w:val="32"/>
+          <w:szCs w:val="32"/>
+        </w:rPr>
+        <w:t xml:space="preserve">              This resulted in 2 datasets and training was done on both</w:t>
+      </w:r>
+      <w:r>
+        <w:rPr>
+          <w:b/>
+          <w:bCs/>
+          <w:color w:val="1F3864" w:themeColor="accent1" w:themeShade="80"/>
+          <w:sz w:val="32"/>
+          <w:szCs w:val="32"/>
+        </w:rPr>
+        <w:t>.</w:t>
+      </w:r>
     </w:p>
     <w:p>
       <w:pPr>
@@ -9951,17 +9704,16 @@
         <w:spacing w:line="285" w:lineRule="atLeast"/>
         <w:rPr>
           <w:color w:val="1F3864" w:themeColor="accent1" w:themeShade="80"/>
-          <w:sz w:val="32"/>
-          <w:szCs w:val="32"/>
-        </w:rPr>
-      </w:pPr>
-      <w:r>
-        <w:rPr>
-          <w:color w:val="1F3864" w:themeColor="accent1" w:themeShade="80"/>
-          <w:sz w:val="32"/>
-          <w:szCs w:val="32"/>
-        </w:rPr>
-        <w:lastRenderedPageBreak/>
+          <w:sz w:val="36"/>
+          <w:szCs w:val="36"/>
+        </w:rPr>
+      </w:pPr>
+      <w:r>
+        <w:rPr>
+          <w:color w:val="1F3864" w:themeColor="accent1" w:themeShade="80"/>
+          <w:sz w:val="36"/>
+          <w:szCs w:val="36"/>
+        </w:rPr>
         <w:t>Preprocessing techniques on the dataset:</w:t>
       </w:r>
     </w:p>
@@ -10020,16 +9772,14 @@
         </w:rPr>
         <w:t xml:space="preserve">, outliers are considered noise to the </w:t>
       </w:r>
-      <w:proofErr w:type="gramStart"/>
-      <w:r>
-        <w:rPr>
-          <w:color w:val="1F3864" w:themeColor="accent1" w:themeShade="80"/>
-          <w:sz w:val="28"/>
-          <w:szCs w:val="28"/>
-        </w:rPr>
-        <w:t>data</w:t>
-      </w:r>
-      <w:proofErr w:type="gramEnd"/>
+      <w:r>
+        <w:rPr>
+          <w:color w:val="1F3864" w:themeColor="accent1" w:themeShade="80"/>
+          <w:sz w:val="28"/>
+          <w:szCs w:val="28"/>
+        </w:rPr>
+        <w:t>data,</w:t>
+      </w:r>
       <w:r>
         <w:rPr>
           <w:color w:val="1F3864" w:themeColor="accent1" w:themeShade="80"/>
@@ -10044,7 +9794,15 @@
           <w:sz w:val="28"/>
           <w:szCs w:val="28"/>
         </w:rPr>
-        <w:t>range of numbers, if the value isn’t between that range then it counts as an outlier.</w:t>
+        <w:t>range of numbers, if the value isn’t between that range then it counts as an outlier</w:t>
+      </w:r>
+      <w:r>
+        <w:rPr>
+          <w:color w:val="1F3864" w:themeColor="accent1" w:themeShade="80"/>
+          <w:sz w:val="28"/>
+          <w:szCs w:val="28"/>
+        </w:rPr>
+        <w:t>, and that observation is then removed.</w:t>
       </w:r>
     </w:p>
     <w:p>
@@ -10081,7 +9839,7 @@
           <w:sz w:val="32"/>
           <w:szCs w:val="32"/>
         </w:rPr>
-        <w:t>Transforming the data to the frequency domain:</w:t>
+        <w:t>Feature balance on airline feature</w:t>
       </w:r>
     </w:p>
     <w:p>
@@ -10099,14 +9857,547 @@
           <w:szCs w:val="32"/>
         </w:rPr>
       </w:pPr>
+      <w:r>
+        <w:rPr>
+          <w:color w:val="1F3864" w:themeColor="accent1" w:themeShade="80"/>
+          <w:sz w:val="28"/>
+          <w:szCs w:val="28"/>
+        </w:rPr>
+        <w:t>Class imbalance may occur in labels</w:t>
+      </w:r>
+      <w:r>
+        <w:rPr>
+          <w:color w:val="1F3864" w:themeColor="accent1" w:themeShade="80"/>
+          <w:sz w:val="28"/>
+          <w:szCs w:val="28"/>
+        </w:rPr>
+        <w:t xml:space="preserve"> </w:t>
+      </w:r>
+      <w:r>
+        <w:rPr>
+          <w:color w:val="1F3864" w:themeColor="accent1" w:themeShade="80"/>
+          <w:sz w:val="28"/>
+          <w:szCs w:val="28"/>
+        </w:rPr>
+        <w:t>(if it’s a classification problem)</w:t>
+      </w:r>
+      <w:r>
+        <w:rPr>
+          <w:color w:val="1F3864" w:themeColor="accent1" w:themeShade="80"/>
+          <w:sz w:val="28"/>
+          <w:szCs w:val="28"/>
+        </w:rPr>
+        <w:t>, or may happen if a certain category appears more than the other categories in a given feature.</w:t>
+      </w:r>
     </w:p>
     <w:p>
       <w:pPr>
         <w:pStyle w:val="ListParagraph"/>
+        <w:numPr>
+          <w:ilvl w:val="0"/>
+          <w:numId w:val="11"/>
+        </w:numPr>
+        <w:shd w:val="clear" w:color="auto" w:fill="FFFFFE"/>
+        <w:spacing w:line="285" w:lineRule="atLeast"/>
         <w:rPr>
           <w:color w:val="1F3864" w:themeColor="accent1" w:themeShade="80"/>
           <w:sz w:val="32"/>
           <w:szCs w:val="32"/>
+        </w:rPr>
+      </w:pPr>
+      <w:r>
+        <w:rPr>
+          <w:color w:val="1F3864" w:themeColor="accent1" w:themeShade="80"/>
+          <w:sz w:val="28"/>
+          <w:szCs w:val="28"/>
+        </w:rPr>
+        <w:t>In airline feature, 5 airlines have from (0% -&gt; 7 %) of the data, this would cause the model to overlook these categories, especially when airline Vistara alone is present in 42% of the dataset, to create some sort of feature balance and decrease the number of categories</w:t>
+      </w:r>
+      <w:r>
+        <w:rPr>
+          <w:color w:val="1F3864" w:themeColor="accent1" w:themeShade="80"/>
+          <w:sz w:val="28"/>
+          <w:szCs w:val="28"/>
+        </w:rPr>
+        <w:t>, the 5 airlines with very small percentage are gathered in one new category called “Other_airline”.</w:t>
+      </w:r>
+    </w:p>
+    <w:p>
+      <w:pPr>
+        <w:pStyle w:val="ListParagraph"/>
+        <w:shd w:val="clear" w:color="auto" w:fill="FFFFFE"/>
+        <w:spacing w:line="285" w:lineRule="atLeast"/>
+        <w:ind w:left="1800"/>
+        <w:rPr>
+          <w:color w:val="1F3864" w:themeColor="accent1" w:themeShade="80"/>
+          <w:sz w:val="32"/>
+          <w:szCs w:val="32"/>
+        </w:rPr>
+      </w:pPr>
+    </w:p>
+    <w:p>
+      <w:pPr>
+        <w:pStyle w:val="ListParagraph"/>
+        <w:shd w:val="clear" w:color="auto" w:fill="FFFFFE"/>
+        <w:spacing w:line="285" w:lineRule="atLeast"/>
+        <w:ind w:left="1800"/>
+        <w:rPr>
+          <w:color w:val="1F3864" w:themeColor="accent1" w:themeShade="80"/>
+          <w:sz w:val="32"/>
+          <w:szCs w:val="32"/>
+        </w:rPr>
+      </w:pPr>
+    </w:p>
+    <w:p>
+      <w:pPr>
+        <w:pStyle w:val="ListParagraph"/>
+        <w:shd w:val="clear" w:color="auto" w:fill="FFFFFE"/>
+        <w:spacing w:line="285" w:lineRule="atLeast"/>
+        <w:ind w:left="1800"/>
+        <w:rPr>
+          <w:color w:val="1F3864" w:themeColor="accent1" w:themeShade="80"/>
+          <w:sz w:val="32"/>
+          <w:szCs w:val="32"/>
+        </w:rPr>
+      </w:pPr>
+    </w:p>
+    <w:p>
+      <w:pPr>
+        <w:pStyle w:val="ListParagraph"/>
+        <w:shd w:val="clear" w:color="auto" w:fill="FFFFFE"/>
+        <w:spacing w:line="285" w:lineRule="atLeast"/>
+        <w:ind w:left="1800"/>
+        <w:rPr>
+          <w:color w:val="1F3864" w:themeColor="accent1" w:themeShade="80"/>
+          <w:sz w:val="32"/>
+          <w:szCs w:val="32"/>
+        </w:rPr>
+      </w:pPr>
+    </w:p>
+    <w:p>
+      <w:pPr>
+        <w:pStyle w:val="ListParagraph"/>
+        <w:shd w:val="clear" w:color="auto" w:fill="FFFFFE"/>
+        <w:spacing w:line="285" w:lineRule="atLeast"/>
+        <w:ind w:left="1800"/>
+        <w:rPr>
+          <w:color w:val="1F3864" w:themeColor="accent1" w:themeShade="80"/>
+          <w:sz w:val="32"/>
+          <w:szCs w:val="32"/>
+        </w:rPr>
+      </w:pPr>
+    </w:p>
+    <w:p>
+      <w:pPr>
+        <w:pStyle w:val="ListParagraph"/>
+        <w:shd w:val="clear" w:color="auto" w:fill="FFFFFE"/>
+        <w:spacing w:line="285" w:lineRule="atLeast"/>
+        <w:ind w:left="1800"/>
+        <w:rPr>
+          <w:color w:val="1F3864" w:themeColor="accent1" w:themeShade="80"/>
+          <w:sz w:val="32"/>
+          <w:szCs w:val="32"/>
+        </w:rPr>
+      </w:pPr>
+    </w:p>
+    <w:p>
+      <w:pPr>
+        <w:pStyle w:val="ListParagraph"/>
+        <w:numPr>
+          <w:ilvl w:val="0"/>
+          <w:numId w:val="8"/>
+        </w:numPr>
+        <w:shd w:val="clear" w:color="auto" w:fill="FFFFFE"/>
+        <w:spacing w:line="285" w:lineRule="atLeast"/>
+        <w:rPr>
+          <w:color w:val="1F3864" w:themeColor="accent1" w:themeShade="80"/>
+          <w:sz w:val="32"/>
+          <w:szCs w:val="32"/>
+        </w:rPr>
+      </w:pPr>
+      <w:r>
+        <w:rPr>
+          <w:color w:val="1F3864" w:themeColor="accent1" w:themeShade="80"/>
+          <w:sz w:val="32"/>
+          <w:szCs w:val="32"/>
+        </w:rPr>
+        <w:lastRenderedPageBreak/>
+        <w:t>Transforming the data to the frequency domain:</w:t>
+      </w:r>
+    </w:p>
+    <w:p>
+      <w:pPr>
+        <w:pStyle w:val="ListParagraph"/>
+        <w:shd w:val="clear" w:color="auto" w:fill="FFFFFE"/>
+        <w:spacing w:line="285" w:lineRule="atLeast"/>
+        <w:ind w:left="1800"/>
+        <w:jc w:val="both"/>
+        <w:rPr>
+          <w:color w:val="1F3864" w:themeColor="accent1" w:themeShade="80"/>
+          <w:sz w:val="32"/>
+          <w:szCs w:val="32"/>
+        </w:rPr>
+      </w:pPr>
+      <w:r>
+        <w:rPr>
+          <w:noProof/>
+          <w:color w:val="1F3864" w:themeColor="accent1" w:themeShade="80"/>
+          <w:sz w:val="32"/>
+          <w:szCs w:val="32"/>
+        </w:rPr>
+        <w:drawing>
+          <wp:inline distT="0" distB="0" distL="0" distR="0" wp14:anchorId="7C67EF24" wp14:editId="263F932F">
+            <wp:extent cx="4945380" cy="3048000"/>
+            <wp:effectExtent l="0" t="0" r="0" b="0"/>
+            <wp:docPr id="17" name="Picture 17" descr="Chart&#10;&#10;Description automatically generated with medium confidence"/>
+            <wp:cNvGraphicFramePr>
+              <a:graphicFrameLocks xmlns:a="http://schemas.openxmlformats.org/drawingml/2006/main" noChangeAspect="1"/>
+            </wp:cNvGraphicFramePr>
+            <a:graphic xmlns:a="http://schemas.openxmlformats.org/drawingml/2006/main">
+              <a:graphicData uri="http://schemas.openxmlformats.org/drawingml/2006/picture">
+                <pic:pic xmlns:pic="http://schemas.openxmlformats.org/drawingml/2006/picture">
+                  <pic:nvPicPr>
+                    <pic:cNvPr id="17" name="Picture 17" descr="Chart&#10;&#10;Description automatically generated with medium confidence"/>
+                    <pic:cNvPicPr/>
+                  </pic:nvPicPr>
+                  <pic:blipFill>
+                    <a:blip r:embed="rId24">
+                      <a:extLst>
+                        <a:ext uri="{28A0092B-C50C-407E-A947-70E740481C1C}">
+                          <a14:useLocalDpi xmlns:a14="http://schemas.microsoft.com/office/drawing/2010/main" val="0"/>
+                        </a:ext>
+                      </a:extLst>
+                    </a:blip>
+                    <a:stretch>
+                      <a:fillRect/>
+                    </a:stretch>
+                  </pic:blipFill>
+                  <pic:spPr>
+                    <a:xfrm>
+                      <a:off x="0" y="0"/>
+                      <a:ext cx="4945380" cy="3048000"/>
+                    </a:xfrm>
+                    <a:prstGeom prst="rect">
+                      <a:avLst/>
+                    </a:prstGeom>
+                  </pic:spPr>
+                </pic:pic>
+              </a:graphicData>
+            </a:graphic>
+          </wp:inline>
+        </w:drawing>
+      </w:r>
+    </w:p>
+    <w:p>
+      <w:pPr>
+        <w:pStyle w:val="ListParagraph"/>
+        <w:jc w:val="right"/>
+        <w:rPr>
+          <w:color w:val="1F3864" w:themeColor="accent1" w:themeShade="80"/>
+          <w:sz w:val="20"/>
+          <w:szCs w:val="20"/>
+        </w:rPr>
+      </w:pPr>
+      <w:r>
+        <w:rPr>
+          <w:color w:val="1F3864" w:themeColor="accent1" w:themeShade="80"/>
+          <w:sz w:val="20"/>
+          <w:szCs w:val="20"/>
+        </w:rPr>
+        <w:t>Figure 9</w:t>
+      </w:r>
+    </w:p>
+    <w:p>
+      <w:pPr>
+        <w:pStyle w:val="ListParagraph"/>
+        <w:numPr>
+          <w:ilvl w:val="0"/>
+          <w:numId w:val="13"/>
+        </w:numPr>
+        <w:rPr>
+          <w:color w:val="1F3864" w:themeColor="accent1" w:themeShade="80"/>
+          <w:sz w:val="28"/>
+          <w:szCs w:val="28"/>
+        </w:rPr>
+      </w:pPr>
+      <w:r>
+        <w:rPr>
+          <w:color w:val="1F3864" w:themeColor="accent1" w:themeShade="80"/>
+          <w:sz w:val="28"/>
+          <w:szCs w:val="28"/>
+        </w:rPr>
+        <w:t>This figure represents the average of the prices of each day in March (March not February because observations of February started from 11/2, so the first ten day’s observations are not known), and the peaks are always decreasing over some period of time.</w:t>
+      </w:r>
+    </w:p>
+    <w:p>
+      <w:pPr>
+        <w:pStyle w:val="ListParagraph"/>
+        <w:numPr>
+          <w:ilvl w:val="0"/>
+          <w:numId w:val="13"/>
+        </w:numPr>
+        <w:rPr>
+          <w:color w:val="1F3864" w:themeColor="accent1" w:themeShade="80"/>
+          <w:sz w:val="28"/>
+          <w:szCs w:val="28"/>
+        </w:rPr>
+      </w:pPr>
+      <w:r>
+        <w:rPr>
+          <w:color w:val="1F3864" w:themeColor="accent1" w:themeShade="80"/>
+          <w:sz w:val="28"/>
+          <w:szCs w:val="28"/>
+        </w:rPr>
+        <w:t>This lead to the thought that we may be able to extract the frequency components contributing to this signal, and there were two ways to do this.</w:t>
+      </w:r>
+    </w:p>
+    <w:p>
+      <w:pPr>
+        <w:pStyle w:val="ListParagraph"/>
+        <w:numPr>
+          <w:ilvl w:val="0"/>
+          <w:numId w:val="13"/>
+        </w:numPr>
+        <w:rPr>
+          <w:color w:val="1F3864" w:themeColor="accent1" w:themeShade="80"/>
+          <w:sz w:val="28"/>
+          <w:szCs w:val="28"/>
+        </w:rPr>
+      </w:pPr>
+      <w:r>
+        <w:rPr>
+          <w:color w:val="1F3864" w:themeColor="accent1" w:themeShade="80"/>
+          <w:sz w:val="28"/>
+          <w:szCs w:val="28"/>
+        </w:rPr>
+        <w:t>Transforming the dataset to the frequency domain using the Fourier transform but we faced many problems:</w:t>
+      </w:r>
+    </w:p>
+    <w:p>
+      <w:pPr>
+        <w:pStyle w:val="ListParagraph"/>
+        <w:numPr>
+          <w:ilvl w:val="0"/>
+          <w:numId w:val="14"/>
+        </w:numPr>
+        <w:rPr>
+          <w:color w:val="1F3864" w:themeColor="accent1" w:themeShade="80"/>
+          <w:sz w:val="28"/>
+          <w:szCs w:val="28"/>
+        </w:rPr>
+      </w:pPr>
+      <w:r>
+        <w:rPr>
+          <w:color w:val="1F3864" w:themeColor="accent1" w:themeShade="80"/>
+          <w:sz w:val="28"/>
+          <w:szCs w:val="28"/>
+        </w:rPr>
+        <w:t>After transforming the data, the resulted data frame consisted of complex numbers, which is not a supported datatype for model training.</w:t>
+      </w:r>
+    </w:p>
+    <w:p>
+      <w:pPr>
+        <w:pStyle w:val="ListParagraph"/>
+        <w:numPr>
+          <w:ilvl w:val="0"/>
+          <w:numId w:val="14"/>
+        </w:numPr>
+        <w:rPr>
+          <w:color w:val="1F3864" w:themeColor="accent1" w:themeShade="80"/>
+          <w:sz w:val="28"/>
+          <w:szCs w:val="28"/>
+        </w:rPr>
+      </w:pPr>
+      <w:r>
+        <w:rPr>
+          <w:color w:val="1F3864" w:themeColor="accent1" w:themeShade="80"/>
+          <w:sz w:val="28"/>
+          <w:szCs w:val="28"/>
+        </w:rPr>
+        <w:t xml:space="preserve">We could extract two </w:t>
+      </w:r>
+      <w:r>
+        <w:rPr>
+          <w:color w:val="1F3864" w:themeColor="accent1" w:themeShade="80"/>
+          <w:sz w:val="28"/>
+          <w:szCs w:val="28"/>
+        </w:rPr>
+        <w:t>features from the frequency component, the magnitude and the phase shift</w:t>
+      </w:r>
+      <w:r>
+        <w:rPr>
+          <w:color w:val="1F3864" w:themeColor="accent1" w:themeShade="80"/>
+          <w:sz w:val="28"/>
+          <w:szCs w:val="28"/>
+        </w:rPr>
+        <w:t xml:space="preserve"> (many decisions to be took)</w:t>
+      </w:r>
+      <w:r>
+        <w:rPr>
+          <w:color w:val="1F3864" w:themeColor="accent1" w:themeShade="80"/>
+          <w:sz w:val="28"/>
+          <w:szCs w:val="28"/>
+        </w:rPr>
+        <w:t>.</w:t>
+      </w:r>
+    </w:p>
+    <w:p>
+      <w:pPr>
+        <w:pStyle w:val="ListParagraph"/>
+        <w:ind w:left="2484"/>
+        <w:rPr>
+          <w:color w:val="1F3864" w:themeColor="accent1" w:themeShade="80"/>
+          <w:sz w:val="28"/>
+          <w:szCs w:val="28"/>
+        </w:rPr>
+      </w:pPr>
+      <w:r>
+        <w:rPr>
+          <w:color w:val="1F3864" w:themeColor="accent1" w:themeShade="80"/>
+          <w:sz w:val="28"/>
+          <w:szCs w:val="28"/>
+        </w:rPr>
+        <w:t xml:space="preserve">This </w:t>
+      </w:r>
+      <w:r>
+        <w:rPr>
+          <w:color w:val="1F3864" w:themeColor="accent1" w:themeShade="80"/>
+          <w:sz w:val="28"/>
+          <w:szCs w:val="28"/>
+        </w:rPr>
+        <w:t>led</w:t>
+      </w:r>
+      <w:r>
+        <w:rPr>
+          <w:color w:val="1F3864" w:themeColor="accent1" w:themeShade="80"/>
+          <w:sz w:val="28"/>
+          <w:szCs w:val="28"/>
+        </w:rPr>
+        <w:t xml:space="preserve"> to thought of using a transform that deals only with real numbers.</w:t>
+      </w:r>
+    </w:p>
+    <w:p>
+      <w:pPr>
+        <w:pStyle w:val="ListParagraph"/>
+        <w:numPr>
+          <w:ilvl w:val="0"/>
+          <w:numId w:val="19"/>
+        </w:numPr>
+        <w:rPr>
+          <w:color w:val="1F3864" w:themeColor="accent1" w:themeShade="80"/>
+          <w:sz w:val="28"/>
+          <w:szCs w:val="28"/>
+        </w:rPr>
+      </w:pPr>
+      <w:r>
+        <w:rPr>
+          <w:color w:val="1F3864" w:themeColor="accent1" w:themeShade="80"/>
+          <w:sz w:val="28"/>
+          <w:szCs w:val="28"/>
+        </w:rPr>
+        <w:t>We transformed the data to the frequency domain using the discrete cosine transform, as it uses only real numbers</w:t>
+      </w:r>
+      <w:r>
+        <w:rPr>
+          <w:color w:val="1F3864" w:themeColor="accent1" w:themeShade="80"/>
+          <w:sz w:val="28"/>
+          <w:szCs w:val="28"/>
+        </w:rPr>
+        <w:t>, and still preserves the frequency components.</w:t>
+      </w:r>
+    </w:p>
+    <w:p>
+      <w:pPr>
+        <w:jc w:val="center"/>
+        <w:rPr>
+          <w:b/>
+          <w:bCs/>
+          <w:color w:val="1F3864" w:themeColor="accent1" w:themeShade="80"/>
+          <w:sz w:val="32"/>
+          <w:szCs w:val="32"/>
+        </w:rPr>
+      </w:pPr>
+      <w:r>
+        <w:rPr>
+          <w:b/>
+          <w:bCs/>
+          <w:color w:val="1F3864" w:themeColor="accent1" w:themeShade="80"/>
+          <w:sz w:val="32"/>
+          <w:szCs w:val="32"/>
+        </w:rPr>
+        <w:t xml:space="preserve">         </w:t>
+      </w:r>
+      <w:r>
+        <w:rPr>
+          <w:b/>
+          <w:bCs/>
+          <w:color w:val="1F3864" w:themeColor="accent1" w:themeShade="80"/>
+          <w:sz w:val="32"/>
+          <w:szCs w:val="32"/>
+        </w:rPr>
+        <w:t>This resulted in a 3</w:t>
+      </w:r>
+      <w:r>
+        <w:rPr>
+          <w:b/>
+          <w:bCs/>
+          <w:color w:val="1F3864" w:themeColor="accent1" w:themeShade="80"/>
+          <w:sz w:val="32"/>
+          <w:szCs w:val="32"/>
+          <w:vertAlign w:val="superscript"/>
+        </w:rPr>
+        <w:t>rd</w:t>
+      </w:r>
+      <w:r>
+        <w:rPr>
+          <w:b/>
+          <w:bCs/>
+          <w:color w:val="1F3864" w:themeColor="accent1" w:themeShade="80"/>
+          <w:sz w:val="32"/>
+          <w:szCs w:val="32"/>
+        </w:rPr>
+        <w:t xml:space="preserve"> dataset that was also used during training</w:t>
+      </w:r>
+    </w:p>
+    <w:p>
+      <w:pPr>
+        <w:pStyle w:val="ListParagraph"/>
+        <w:numPr>
+          <w:ilvl w:val="0"/>
+          <w:numId w:val="8"/>
+        </w:numPr>
+        <w:rPr>
+          <w:b/>
+          <w:bCs/>
+          <w:color w:val="1F3864" w:themeColor="accent1" w:themeShade="80"/>
+          <w:sz w:val="32"/>
+          <w:szCs w:val="32"/>
+        </w:rPr>
+      </w:pPr>
+      <w:r>
+        <w:rPr>
+          <w:color w:val="1F3864" w:themeColor="accent1" w:themeShade="80"/>
+          <w:sz w:val="28"/>
+          <w:szCs w:val="28"/>
+        </w:rPr>
+        <w:lastRenderedPageBreak/>
+        <w:t xml:space="preserve">The purpose of creating 3 datasets was that each model could pick different </w:t>
+      </w:r>
+      <w:r>
+        <w:rPr>
+          <w:color w:val="1F3864" w:themeColor="accent1" w:themeShade="80"/>
+          <w:sz w:val="28"/>
+          <w:szCs w:val="28"/>
+        </w:rPr>
+        <w:t>patterns by seeing different parts of the datasets each leading to the same labels in the end.</w:t>
+      </w:r>
+    </w:p>
+    <w:p>
+      <w:pPr>
+        <w:rPr>
+          <w:color w:val="1F3864" w:themeColor="accent1" w:themeShade="80"/>
+          <w:sz w:val="28"/>
+          <w:szCs w:val="28"/>
         </w:rPr>
       </w:pPr>
     </w:p>
@@ -10119,15 +10410,15 @@
         </w:numPr>
         <w:rPr>
           <w:color w:val="1F3864" w:themeColor="accent1" w:themeShade="80"/>
-          <w:sz w:val="32"/>
-          <w:szCs w:val="32"/>
-        </w:rPr>
-      </w:pPr>
-      <w:r>
-        <w:rPr>
-          <w:color w:val="1F3864" w:themeColor="accent1" w:themeShade="80"/>
-          <w:sz w:val="32"/>
-          <w:szCs w:val="32"/>
+          <w:sz w:val="36"/>
+          <w:szCs w:val="36"/>
+        </w:rPr>
+      </w:pPr>
+      <w:r>
+        <w:rPr>
+          <w:color w:val="1F3864" w:themeColor="accent1" w:themeShade="80"/>
+          <w:sz w:val="36"/>
+          <w:szCs w:val="36"/>
         </w:rPr>
         <w:t xml:space="preserve">Features engineered / extracted </w:t>
       </w:r>
@@ -10161,6 +10452,14 @@
         </w:rPr>
         <w:t>: these were extracted from the date by using pandas datetime as they might have important weights contributing to the label</w:t>
       </w:r>
+      <w:r>
+        <w:rPr>
+          <w:color w:val="1F3864" w:themeColor="accent1" w:themeShade="80"/>
+          <w:sz w:val="28"/>
+          <w:szCs w:val="28"/>
+        </w:rPr>
+        <w:t>.</w:t>
+      </w:r>
     </w:p>
     <w:p>
       <w:pPr>
@@ -10215,6 +10514,14 @@
         </w:rPr>
         <w:t>, extracted from date by using pandas datetime</w:t>
       </w:r>
+      <w:r>
+        <w:rPr>
+          <w:color w:val="1F3864" w:themeColor="accent1" w:themeShade="80"/>
+          <w:sz w:val="28"/>
+          <w:szCs w:val="28"/>
+        </w:rPr>
+        <w:t>.</w:t>
+      </w:r>
     </w:p>
     <w:p>
       <w:pPr>
@@ -10237,6 +10544,22 @@
         </w:rPr>
         <w:t>Distance between the 2 countries: the distance in kilometers between source and destination</w:t>
       </w:r>
+      <w:r>
+        <w:rPr>
+          <w:color w:val="1F3864" w:themeColor="accent1" w:themeShade="80"/>
+          <w:sz w:val="28"/>
+          <w:szCs w:val="28"/>
+        </w:rPr>
+        <w:t>, it is then normalized to values between 0 -&gt;1 by dividing the distance by the greatest distance found</w:t>
+      </w:r>
+      <w:r>
+        <w:rPr>
+          <w:color w:val="1F3864" w:themeColor="accent1" w:themeShade="80"/>
+          <w:sz w:val="28"/>
+          <w:szCs w:val="28"/>
+        </w:rPr>
+        <w:t>.</w:t>
+      </w:r>
     </w:p>
     <w:p>
       <w:pPr>
@@ -10257,15 +10580,15 @@
         </w:numPr>
         <w:rPr>
           <w:color w:val="1F3864" w:themeColor="accent1" w:themeShade="80"/>
-          <w:sz w:val="32"/>
-          <w:szCs w:val="32"/>
-        </w:rPr>
-      </w:pPr>
-      <w:r>
-        <w:rPr>
-          <w:color w:val="1F3864" w:themeColor="accent1" w:themeShade="80"/>
-          <w:sz w:val="32"/>
-          <w:szCs w:val="32"/>
+          <w:sz w:val="36"/>
+          <w:szCs w:val="36"/>
+        </w:rPr>
+      </w:pPr>
+      <w:r>
+        <w:rPr>
+          <w:color w:val="1F3864" w:themeColor="accent1" w:themeShade="80"/>
+          <w:sz w:val="36"/>
+          <w:szCs w:val="36"/>
         </w:rPr>
         <w:t xml:space="preserve">Features used / discarded </w:t>
       </w:r>
@@ -10293,6 +10616,15 @@
         </w:rPr>
         <w:t>Hypothesis testing using p value was used in feature selection, our null hypothesis is that the model is learning from the feature, so if the p value exceeded 0.05 then my null hypothesis failed, and the model is not making use of the feature</w:t>
       </w:r>
+      <w:r>
+        <w:rPr>
+          <w:color w:val="1F3864" w:themeColor="accent1" w:themeShade="80"/>
+          <w:sz w:val="28"/>
+          <w:szCs w:val="28"/>
+          <w:lang w:bidi="ar-EG"/>
+        </w:rPr>
+        <w:t>.</w:t>
+      </w:r>
     </w:p>
     <w:p>
       <w:pPr>
@@ -10391,7 +10723,6 @@
         </w:rPr>
         <w:t xml:space="preserve">Features discarded </w:t>
       </w:r>
-      <w:proofErr w:type="gramStart"/>
       <w:r>
         <w:rPr>
           <w:color w:val="1F3864" w:themeColor="accent1" w:themeShade="80"/>
@@ -10401,7 +10732,6 @@
         </w:rPr>
         <w:t>were:</w:t>
       </w:r>
-      <w:proofErr w:type="gramEnd"/>
       <w:r>
         <w:rPr>
           <w:color w:val="1F3864" w:themeColor="accent1" w:themeShade="80"/>
@@ -10524,10 +10854,8 @@
           <w:szCs w:val="28"/>
           <w:lang w:bidi="ar-EG"/>
         </w:rPr>
-        <w:lastRenderedPageBreak/>
-        <w:t xml:space="preserve">Ch code was dropped as there was a 100% dependency between it and the airline as the </w:t>
-      </w:r>
-      <w:proofErr w:type="spellStart"/>
+        <w:t>Ch code was dropped as there was a 100% dependency between it and the airline as the ch code is a code for the airline</w:t>
+      </w:r>
       <w:r>
         <w:rPr>
           <w:color w:val="1F3864" w:themeColor="accent1" w:themeShade="80"/>
@@ -10535,9 +10863,8 @@
           <w:szCs w:val="28"/>
           <w:lang w:bidi="ar-EG"/>
         </w:rPr>
-        <w:t>ch</w:t>
-      </w:r>
-      <w:proofErr w:type="spellEnd"/>
+        <w:t>, so using both would cause redundancy</w:t>
+      </w:r>
       <w:r>
         <w:rPr>
           <w:color w:val="1F3864" w:themeColor="accent1" w:themeShade="80"/>
@@ -10545,16 +10872,7 @@
           <w:szCs w:val="28"/>
           <w:lang w:bidi="ar-EG"/>
         </w:rPr>
-        <w:t xml:space="preserve"> code is a code for the airline</w:t>
-      </w:r>
-      <w:r>
-        <w:rPr>
-          <w:color w:val="1F3864" w:themeColor="accent1" w:themeShade="80"/>
-          <w:sz w:val="28"/>
-          <w:szCs w:val="28"/>
-          <w:lang w:bidi="ar-EG"/>
-        </w:rPr>
-        <w:t>, so using both would cause redundancy</w:t>
+        <w:t>.</w:t>
       </w:r>
     </w:p>
     <w:p>
@@ -10612,16 +10930,17 @@
         </w:numPr>
         <w:rPr>
           <w:color w:val="1F3864" w:themeColor="accent1" w:themeShade="80"/>
-          <w:sz w:val="32"/>
-          <w:szCs w:val="32"/>
-        </w:rPr>
-      </w:pPr>
-      <w:r>
-        <w:rPr>
-          <w:color w:val="1F3864" w:themeColor="accent1" w:themeShade="80"/>
-          <w:sz w:val="32"/>
-          <w:szCs w:val="32"/>
-        </w:rPr>
+          <w:sz w:val="36"/>
+          <w:szCs w:val="36"/>
+        </w:rPr>
+      </w:pPr>
+      <w:r>
+        <w:rPr>
+          <w:color w:val="1F3864" w:themeColor="accent1" w:themeShade="80"/>
+          <w:sz w:val="36"/>
+          <w:szCs w:val="36"/>
+        </w:rPr>
+        <w:lastRenderedPageBreak/>
         <w:t>Sizes of training and testing sets</w:t>
       </w:r>
     </w:p>
@@ -10765,6 +11084,119 @@
 <file path=word/numbering.xml><?xml version="1.0" encoding="utf-8"?>
 <w:numbering xmlns:wpc="http://schemas.microsoft.com/office/word/2010/wordprocessingCanvas" xmlns:cx="http://schemas.microsoft.com/office/drawing/2014/chartex" xmlns:cx1="http://schemas.microsoft.com/office/drawing/2015/9/8/chartex" xmlns:cx2="http://schemas.microsoft.com/office/drawing/2015/10/21/chartex" xmlns:cx3="http://schemas.microsoft.com/office/drawing/2016/5/9/chartex" xmlns:cx4="http://schemas.microsoft.com/office/drawing/2016/5/10/chartex" xmlns:cx5="http://schemas.microsoft.com/office/drawing/2016/5/11/chartex" xmlns:cx6="http://schemas.microsoft.com/office/drawing/2016/5/12/chartex" xmlns:cx7="http://schemas.microsoft.com/office/drawing/2016/5/13/chartex" xmlns:cx8="http://schemas.microsoft.com/office/drawing/2016/5/14/chartex" xmlns:mc="http://schemas.openxmlformats.org/markup-compatibility/2006" xmlns:aink="http://schemas.microsoft.com/office/drawing/2016/ink" xmlns:am3d="http://schemas.microsoft.com/office/drawing/2017/model3d" xmlns:o="urn:schemas-microsoft-com:office:office" xmlns:r="http://schemas.openxmlformats.org/officeDocument/2006/relationships" xmlns:m="http://schemas.openxmlformats.org/officeDocument/2006/math" xmlns:v="urn:schemas-microsoft-com:vml" xmlns:wp14="http://schemas.microsoft.com/office/word/2010/wordprocessingDrawing" xmlns:wp="http://schemas.openxmlformats.org/drawingml/2006/wordprocessingDrawing" xmlns:w10="urn:schemas-microsoft-com:office:word" xmlns:w="http://schemas.openxmlformats.org/wordprocessingml/2006/main" xmlns:w14="http://schemas.microsoft.com/office/word/2010/wordml" xmlns:w15="http://schemas.microsoft.com/office/word/2012/wordml" xmlns:w16cex="http://schemas.microsoft.com/office/word/2018/wordml/cex" xmlns:w16cid="http://schemas.microsoft.com/office/word/2016/wordml/cid" xmlns:w16="http://schemas.microsoft.com/office/word/2018/wordml" xmlns:w16sdtdh="http://schemas.microsoft.com/office/word/2020/wordml/sdtdatahash" xmlns:w16se="http://schemas.microsoft.com/office/word/2015/wordml/symex" xmlns:wpg="http://schemas.microsoft.com/office/word/2010/wordprocessingGroup" xmlns:wpi="http://schemas.microsoft.com/office/word/2010/wordprocessingInk" xmlns:wne="http://schemas.microsoft.com/office/word/2006/wordml" xmlns:wps="http://schemas.microsoft.com/office/word/2010/wordprocessingShape" mc:Ignorable="w14 w15 w16se w16cid w16 w16cex w16sdtdh wp14">
   <w:abstractNum w:abstractNumId="0" w15:restartNumberingAfterBreak="0">
+    <w:nsid w:val="05471D99"/>
+    <w:multiLevelType w:val="hybridMultilevel"/>
+    <w:tmpl w:val="63424FE4"/>
+    <w:lvl w:ilvl="0" w:tplc="04090001">
+      <w:start w:val="1"/>
+      <w:numFmt w:val="bullet"/>
+      <w:lvlText w:val=""/>
+      <w:lvlJc w:val="left"/>
+      <w:pPr>
+        <w:ind w:left="3204" w:hanging="360"/>
+      </w:pPr>
+      <w:rPr>
+        <w:rFonts w:ascii="Symbol" w:hAnsi="Symbol" w:hint="default"/>
+      </w:rPr>
+    </w:lvl>
+    <w:lvl w:ilvl="1" w:tplc="04090003" w:tentative="1">
+      <w:start w:val="1"/>
+      <w:numFmt w:val="bullet"/>
+      <w:lvlText w:val="o"/>
+      <w:lvlJc w:val="left"/>
+      <w:pPr>
+        <w:ind w:left="3924" w:hanging="360"/>
+      </w:pPr>
+      <w:rPr>
+        <w:rFonts w:ascii="Courier New" w:hAnsi="Courier New" w:cs="Courier New" w:hint="default"/>
+      </w:rPr>
+    </w:lvl>
+    <w:lvl w:ilvl="2" w:tplc="04090005" w:tentative="1">
+      <w:start w:val="1"/>
+      <w:numFmt w:val="bullet"/>
+      <w:lvlText w:val=""/>
+      <w:lvlJc w:val="left"/>
+      <w:pPr>
+        <w:ind w:left="4644" w:hanging="360"/>
+      </w:pPr>
+      <w:rPr>
+        <w:rFonts w:ascii="Wingdings" w:hAnsi="Wingdings" w:hint="default"/>
+      </w:rPr>
+    </w:lvl>
+    <w:lvl w:ilvl="3" w:tplc="04090001" w:tentative="1">
+      <w:start w:val="1"/>
+      <w:numFmt w:val="bullet"/>
+      <w:lvlText w:val=""/>
+      <w:lvlJc w:val="left"/>
+      <w:pPr>
+        <w:ind w:left="5364" w:hanging="360"/>
+      </w:pPr>
+      <w:rPr>
+        <w:rFonts w:ascii="Symbol" w:hAnsi="Symbol" w:hint="default"/>
+      </w:rPr>
+    </w:lvl>
+    <w:lvl w:ilvl="4" w:tplc="04090003" w:tentative="1">
+      <w:start w:val="1"/>
+      <w:numFmt w:val="bullet"/>
+      <w:lvlText w:val="o"/>
+      <w:lvlJc w:val="left"/>
+      <w:pPr>
+        <w:ind w:left="6084" w:hanging="360"/>
+      </w:pPr>
+      <w:rPr>
+        <w:rFonts w:ascii="Courier New" w:hAnsi="Courier New" w:cs="Courier New" w:hint="default"/>
+      </w:rPr>
+    </w:lvl>
+    <w:lvl w:ilvl="5" w:tplc="04090005" w:tentative="1">
+      <w:start w:val="1"/>
+      <w:numFmt w:val="bullet"/>
+      <w:lvlText w:val=""/>
+      <w:lvlJc w:val="left"/>
+      <w:pPr>
+        <w:ind w:left="6804" w:hanging="360"/>
+      </w:pPr>
+      <w:rPr>
+        <w:rFonts w:ascii="Wingdings" w:hAnsi="Wingdings" w:hint="default"/>
+      </w:rPr>
+    </w:lvl>
+    <w:lvl w:ilvl="6" w:tplc="04090001" w:tentative="1">
+      <w:start w:val="1"/>
+      <w:numFmt w:val="bullet"/>
+      <w:lvlText w:val=""/>
+      <w:lvlJc w:val="left"/>
+      <w:pPr>
+        <w:ind w:left="7524" w:hanging="360"/>
+      </w:pPr>
+      <w:rPr>
+        <w:rFonts w:ascii="Symbol" w:hAnsi="Symbol" w:hint="default"/>
+      </w:rPr>
+    </w:lvl>
+    <w:lvl w:ilvl="7" w:tplc="04090003" w:tentative="1">
+      <w:start w:val="1"/>
+      <w:numFmt w:val="bullet"/>
+      <w:lvlText w:val="o"/>
+      <w:lvlJc w:val="left"/>
+      <w:pPr>
+        <w:ind w:left="8244" w:hanging="360"/>
+      </w:pPr>
+      <w:rPr>
+        <w:rFonts w:ascii="Courier New" w:hAnsi="Courier New" w:cs="Courier New" w:hint="default"/>
+      </w:rPr>
+    </w:lvl>
+    <w:lvl w:ilvl="8" w:tplc="04090005" w:tentative="1">
+      <w:start w:val="1"/>
+      <w:numFmt w:val="bullet"/>
+      <w:lvlText w:val=""/>
+      <w:lvlJc w:val="left"/>
+      <w:pPr>
+        <w:ind w:left="8964" w:hanging="360"/>
+      </w:pPr>
+      <w:rPr>
+        <w:rFonts w:ascii="Wingdings" w:hAnsi="Wingdings" w:hint="default"/>
+      </w:rPr>
+    </w:lvl>
+  </w:abstractNum>
+  <w:abstractNum w:abstractNumId="1" w15:restartNumberingAfterBreak="0">
     <w:nsid w:val="07C5503B"/>
     <w:multiLevelType w:val="hybridMultilevel"/>
     <w:tmpl w:val="6E90F33E"/>
@@ -10877,11 +11309,124 @@
       </w:rPr>
     </w:lvl>
   </w:abstractNum>
-  <w:abstractNum w:abstractNumId="1" w15:restartNumberingAfterBreak="0">
+  <w:abstractNum w:abstractNumId="2" w15:restartNumberingAfterBreak="0">
+    <w:nsid w:val="085C7060"/>
+    <w:multiLevelType w:val="hybridMultilevel"/>
+    <w:tmpl w:val="A2A6353E"/>
+    <w:lvl w:ilvl="0" w:tplc="04090001">
+      <w:start w:val="1"/>
+      <w:numFmt w:val="bullet"/>
+      <w:lvlText w:val=""/>
+      <w:lvlJc w:val="left"/>
+      <w:pPr>
+        <w:ind w:left="720" w:hanging="360"/>
+      </w:pPr>
+      <w:rPr>
+        <w:rFonts w:ascii="Symbol" w:hAnsi="Symbol" w:hint="default"/>
+      </w:rPr>
+    </w:lvl>
+    <w:lvl w:ilvl="1" w:tplc="04090003" w:tentative="1">
+      <w:start w:val="1"/>
+      <w:numFmt w:val="bullet"/>
+      <w:lvlText w:val="o"/>
+      <w:lvlJc w:val="left"/>
+      <w:pPr>
+        <w:ind w:left="1440" w:hanging="360"/>
+      </w:pPr>
+      <w:rPr>
+        <w:rFonts w:ascii="Courier New" w:hAnsi="Courier New" w:cs="Courier New" w:hint="default"/>
+      </w:rPr>
+    </w:lvl>
+    <w:lvl w:ilvl="2" w:tplc="04090005" w:tentative="1">
+      <w:start w:val="1"/>
+      <w:numFmt w:val="bullet"/>
+      <w:lvlText w:val=""/>
+      <w:lvlJc w:val="left"/>
+      <w:pPr>
+        <w:ind w:left="2160" w:hanging="360"/>
+      </w:pPr>
+      <w:rPr>
+        <w:rFonts w:ascii="Wingdings" w:hAnsi="Wingdings" w:hint="default"/>
+      </w:rPr>
+    </w:lvl>
+    <w:lvl w:ilvl="3" w:tplc="04090001" w:tentative="1">
+      <w:start w:val="1"/>
+      <w:numFmt w:val="bullet"/>
+      <w:lvlText w:val=""/>
+      <w:lvlJc w:val="left"/>
+      <w:pPr>
+        <w:ind w:left="2880" w:hanging="360"/>
+      </w:pPr>
+      <w:rPr>
+        <w:rFonts w:ascii="Symbol" w:hAnsi="Symbol" w:hint="default"/>
+      </w:rPr>
+    </w:lvl>
+    <w:lvl w:ilvl="4" w:tplc="04090003" w:tentative="1">
+      <w:start w:val="1"/>
+      <w:numFmt w:val="bullet"/>
+      <w:lvlText w:val="o"/>
+      <w:lvlJc w:val="left"/>
+      <w:pPr>
+        <w:ind w:left="3600" w:hanging="360"/>
+      </w:pPr>
+      <w:rPr>
+        <w:rFonts w:ascii="Courier New" w:hAnsi="Courier New" w:cs="Courier New" w:hint="default"/>
+      </w:rPr>
+    </w:lvl>
+    <w:lvl w:ilvl="5" w:tplc="04090005" w:tentative="1">
+      <w:start w:val="1"/>
+      <w:numFmt w:val="bullet"/>
+      <w:lvlText w:val=""/>
+      <w:lvlJc w:val="left"/>
+      <w:pPr>
+        <w:ind w:left="4320" w:hanging="360"/>
+      </w:pPr>
+      <w:rPr>
+        <w:rFonts w:ascii="Wingdings" w:hAnsi="Wingdings" w:hint="default"/>
+      </w:rPr>
+    </w:lvl>
+    <w:lvl w:ilvl="6" w:tplc="04090001" w:tentative="1">
+      <w:start w:val="1"/>
+      <w:numFmt w:val="bullet"/>
+      <w:lvlText w:val=""/>
+      <w:lvlJc w:val="left"/>
+      <w:pPr>
+        <w:ind w:left="5040" w:hanging="360"/>
+      </w:pPr>
+      <w:rPr>
+        <w:rFonts w:ascii="Symbol" w:hAnsi="Symbol" w:hint="default"/>
+      </w:rPr>
+    </w:lvl>
+    <w:lvl w:ilvl="7" w:tplc="04090003" w:tentative="1">
+      <w:start w:val="1"/>
+      <w:numFmt w:val="bullet"/>
+      <w:lvlText w:val="o"/>
+      <w:lvlJc w:val="left"/>
+      <w:pPr>
+        <w:ind w:left="5760" w:hanging="360"/>
+      </w:pPr>
+      <w:rPr>
+        <w:rFonts w:ascii="Courier New" w:hAnsi="Courier New" w:cs="Courier New" w:hint="default"/>
+      </w:rPr>
+    </w:lvl>
+    <w:lvl w:ilvl="8" w:tplc="04090005" w:tentative="1">
+      <w:start w:val="1"/>
+      <w:numFmt w:val="bullet"/>
+      <w:lvlText w:val=""/>
+      <w:lvlJc w:val="left"/>
+      <w:pPr>
+        <w:ind w:left="6480" w:hanging="360"/>
+      </w:pPr>
+      <w:rPr>
+        <w:rFonts w:ascii="Wingdings" w:hAnsi="Wingdings" w:hint="default"/>
+      </w:rPr>
+    </w:lvl>
+  </w:abstractNum>
+  <w:abstractNum w:abstractNumId="3" w15:restartNumberingAfterBreak="0">
     <w:nsid w:val="0ED95807"/>
     <w:multiLevelType w:val="hybridMultilevel"/>
-    <w:tmpl w:val="AAE474D0"/>
-    <w:lvl w:ilvl="0" w:tplc="226E3AA8">
+    <w:tmpl w:val="625E1708"/>
+    <w:lvl w:ilvl="0" w:tplc="54687CC0">
       <w:numFmt w:val="bullet"/>
       <w:lvlText w:val="-"/>
       <w:lvlJc w:val="left"/>
@@ -10989,10 +11534,10 @@
       </w:rPr>
     </w:lvl>
   </w:abstractNum>
-  <w:abstractNum w:abstractNumId="2" w15:restartNumberingAfterBreak="0">
+  <w:abstractNum w:abstractNumId="4" w15:restartNumberingAfterBreak="0">
     <w:nsid w:val="16587350"/>
     <w:multiLevelType w:val="hybridMultilevel"/>
-    <w:tmpl w:val="EE6EA96E"/>
+    <w:tmpl w:val="4E882EDE"/>
     <w:lvl w:ilvl="0" w:tplc="04090001">
       <w:start w:val="1"/>
       <w:numFmt w:val="bullet"/>
@@ -11102,7 +11647,7 @@
       </w:rPr>
     </w:lvl>
   </w:abstractNum>
-  <w:abstractNum w:abstractNumId="3" w15:restartNumberingAfterBreak="0">
+  <w:abstractNum w:abstractNumId="5" w15:restartNumberingAfterBreak="0">
     <w:nsid w:val="16E16502"/>
     <w:multiLevelType w:val="hybridMultilevel"/>
     <w:tmpl w:val="AAC84E46"/>
@@ -11214,7 +11759,7 @@
       </w:rPr>
     </w:lvl>
   </w:abstractNum>
-  <w:abstractNum w:abstractNumId="4" w15:restartNumberingAfterBreak="0">
+  <w:abstractNum w:abstractNumId="6" w15:restartNumberingAfterBreak="0">
     <w:nsid w:val="1A0902F1"/>
     <w:multiLevelType w:val="hybridMultilevel"/>
     <w:tmpl w:val="91ECA96C"/>
@@ -11327,7 +11872,346 @@
       </w:rPr>
     </w:lvl>
   </w:abstractNum>
-  <w:abstractNum w:abstractNumId="5" w15:restartNumberingAfterBreak="0">
+  <w:abstractNum w:abstractNumId="7" w15:restartNumberingAfterBreak="0">
+    <w:nsid w:val="2BE10F04"/>
+    <w:multiLevelType w:val="hybridMultilevel"/>
+    <w:tmpl w:val="81CCDAC8"/>
+    <w:lvl w:ilvl="0" w:tplc="04090001">
+      <w:start w:val="1"/>
+      <w:numFmt w:val="bullet"/>
+      <w:lvlText w:val=""/>
+      <w:lvlJc w:val="left"/>
+      <w:pPr>
+        <w:ind w:left="2544" w:hanging="360"/>
+      </w:pPr>
+      <w:rPr>
+        <w:rFonts w:ascii="Symbol" w:hAnsi="Symbol" w:hint="default"/>
+      </w:rPr>
+    </w:lvl>
+    <w:lvl w:ilvl="1" w:tplc="04090003" w:tentative="1">
+      <w:start w:val="1"/>
+      <w:numFmt w:val="bullet"/>
+      <w:lvlText w:val="o"/>
+      <w:lvlJc w:val="left"/>
+      <w:pPr>
+        <w:ind w:left="3264" w:hanging="360"/>
+      </w:pPr>
+      <w:rPr>
+        <w:rFonts w:ascii="Courier New" w:hAnsi="Courier New" w:cs="Courier New" w:hint="default"/>
+      </w:rPr>
+    </w:lvl>
+    <w:lvl w:ilvl="2" w:tplc="04090005" w:tentative="1">
+      <w:start w:val="1"/>
+      <w:numFmt w:val="bullet"/>
+      <w:lvlText w:val=""/>
+      <w:lvlJc w:val="left"/>
+      <w:pPr>
+        <w:ind w:left="3984" w:hanging="360"/>
+      </w:pPr>
+      <w:rPr>
+        <w:rFonts w:ascii="Wingdings" w:hAnsi="Wingdings" w:hint="default"/>
+      </w:rPr>
+    </w:lvl>
+    <w:lvl w:ilvl="3" w:tplc="04090001" w:tentative="1">
+      <w:start w:val="1"/>
+      <w:numFmt w:val="bullet"/>
+      <w:lvlText w:val=""/>
+      <w:lvlJc w:val="left"/>
+      <w:pPr>
+        <w:ind w:left="4704" w:hanging="360"/>
+      </w:pPr>
+      <w:rPr>
+        <w:rFonts w:ascii="Symbol" w:hAnsi="Symbol" w:hint="default"/>
+      </w:rPr>
+    </w:lvl>
+    <w:lvl w:ilvl="4" w:tplc="04090003" w:tentative="1">
+      <w:start w:val="1"/>
+      <w:numFmt w:val="bullet"/>
+      <w:lvlText w:val="o"/>
+      <w:lvlJc w:val="left"/>
+      <w:pPr>
+        <w:ind w:left="5424" w:hanging="360"/>
+      </w:pPr>
+      <w:rPr>
+        <w:rFonts w:ascii="Courier New" w:hAnsi="Courier New" w:cs="Courier New" w:hint="default"/>
+      </w:rPr>
+    </w:lvl>
+    <w:lvl w:ilvl="5" w:tplc="04090005" w:tentative="1">
+      <w:start w:val="1"/>
+      <w:numFmt w:val="bullet"/>
+      <w:lvlText w:val=""/>
+      <w:lvlJc w:val="left"/>
+      <w:pPr>
+        <w:ind w:left="6144" w:hanging="360"/>
+      </w:pPr>
+      <w:rPr>
+        <w:rFonts w:ascii="Wingdings" w:hAnsi="Wingdings" w:hint="default"/>
+      </w:rPr>
+    </w:lvl>
+    <w:lvl w:ilvl="6" w:tplc="04090001" w:tentative="1">
+      <w:start w:val="1"/>
+      <w:numFmt w:val="bullet"/>
+      <w:lvlText w:val=""/>
+      <w:lvlJc w:val="left"/>
+      <w:pPr>
+        <w:ind w:left="6864" w:hanging="360"/>
+      </w:pPr>
+      <w:rPr>
+        <w:rFonts w:ascii="Symbol" w:hAnsi="Symbol" w:hint="default"/>
+      </w:rPr>
+    </w:lvl>
+    <w:lvl w:ilvl="7" w:tplc="04090003" w:tentative="1">
+      <w:start w:val="1"/>
+      <w:numFmt w:val="bullet"/>
+      <w:lvlText w:val="o"/>
+      <w:lvlJc w:val="left"/>
+      <w:pPr>
+        <w:ind w:left="7584" w:hanging="360"/>
+      </w:pPr>
+      <w:rPr>
+        <w:rFonts w:ascii="Courier New" w:hAnsi="Courier New" w:cs="Courier New" w:hint="default"/>
+      </w:rPr>
+    </w:lvl>
+    <w:lvl w:ilvl="8" w:tplc="04090005" w:tentative="1">
+      <w:start w:val="1"/>
+      <w:numFmt w:val="bullet"/>
+      <w:lvlText w:val=""/>
+      <w:lvlJc w:val="left"/>
+      <w:pPr>
+        <w:ind w:left="8304" w:hanging="360"/>
+      </w:pPr>
+      <w:rPr>
+        <w:rFonts w:ascii="Wingdings" w:hAnsi="Wingdings" w:hint="default"/>
+      </w:rPr>
+    </w:lvl>
+  </w:abstractNum>
+  <w:abstractNum w:abstractNumId="8" w15:restartNumberingAfterBreak="0">
+    <w:nsid w:val="2EF9318B"/>
+    <w:multiLevelType w:val="hybridMultilevel"/>
+    <w:tmpl w:val="DC4E2C36"/>
+    <w:lvl w:ilvl="0" w:tplc="04090001">
+      <w:start w:val="1"/>
+      <w:numFmt w:val="bullet"/>
+      <w:lvlText w:val=""/>
+      <w:lvlJc w:val="left"/>
+      <w:pPr>
+        <w:ind w:left="2616" w:hanging="360"/>
+      </w:pPr>
+      <w:rPr>
+        <w:rFonts w:ascii="Symbol" w:hAnsi="Symbol" w:hint="default"/>
+      </w:rPr>
+    </w:lvl>
+    <w:lvl w:ilvl="1" w:tplc="04090003" w:tentative="1">
+      <w:start w:val="1"/>
+      <w:numFmt w:val="bullet"/>
+      <w:lvlText w:val="o"/>
+      <w:lvlJc w:val="left"/>
+      <w:pPr>
+        <w:ind w:left="3336" w:hanging="360"/>
+      </w:pPr>
+      <w:rPr>
+        <w:rFonts w:ascii="Courier New" w:hAnsi="Courier New" w:cs="Courier New" w:hint="default"/>
+      </w:rPr>
+    </w:lvl>
+    <w:lvl w:ilvl="2" w:tplc="04090005" w:tentative="1">
+      <w:start w:val="1"/>
+      <w:numFmt w:val="bullet"/>
+      <w:lvlText w:val=""/>
+      <w:lvlJc w:val="left"/>
+      <w:pPr>
+        <w:ind w:left="4056" w:hanging="360"/>
+      </w:pPr>
+      <w:rPr>
+        <w:rFonts w:ascii="Wingdings" w:hAnsi="Wingdings" w:hint="default"/>
+      </w:rPr>
+    </w:lvl>
+    <w:lvl w:ilvl="3" w:tplc="04090001" w:tentative="1">
+      <w:start w:val="1"/>
+      <w:numFmt w:val="bullet"/>
+      <w:lvlText w:val=""/>
+      <w:lvlJc w:val="left"/>
+      <w:pPr>
+        <w:ind w:left="4776" w:hanging="360"/>
+      </w:pPr>
+      <w:rPr>
+        <w:rFonts w:ascii="Symbol" w:hAnsi="Symbol" w:hint="default"/>
+      </w:rPr>
+    </w:lvl>
+    <w:lvl w:ilvl="4" w:tplc="04090003" w:tentative="1">
+      <w:start w:val="1"/>
+      <w:numFmt w:val="bullet"/>
+      <w:lvlText w:val="o"/>
+      <w:lvlJc w:val="left"/>
+      <w:pPr>
+        <w:ind w:left="5496" w:hanging="360"/>
+      </w:pPr>
+      <w:rPr>
+        <w:rFonts w:ascii="Courier New" w:hAnsi="Courier New" w:cs="Courier New" w:hint="default"/>
+      </w:rPr>
+    </w:lvl>
+    <w:lvl w:ilvl="5" w:tplc="04090005" w:tentative="1">
+      <w:start w:val="1"/>
+      <w:numFmt w:val="bullet"/>
+      <w:lvlText w:val=""/>
+      <w:lvlJc w:val="left"/>
+      <w:pPr>
+        <w:ind w:left="6216" w:hanging="360"/>
+      </w:pPr>
+      <w:rPr>
+        <w:rFonts w:ascii="Wingdings" w:hAnsi="Wingdings" w:hint="default"/>
+      </w:rPr>
+    </w:lvl>
+    <w:lvl w:ilvl="6" w:tplc="04090001" w:tentative="1">
+      <w:start w:val="1"/>
+      <w:numFmt w:val="bullet"/>
+      <w:lvlText w:val=""/>
+      <w:lvlJc w:val="left"/>
+      <w:pPr>
+        <w:ind w:left="6936" w:hanging="360"/>
+      </w:pPr>
+      <w:rPr>
+        <w:rFonts w:ascii="Symbol" w:hAnsi="Symbol" w:hint="default"/>
+      </w:rPr>
+    </w:lvl>
+    <w:lvl w:ilvl="7" w:tplc="04090003" w:tentative="1">
+      <w:start w:val="1"/>
+      <w:numFmt w:val="bullet"/>
+      <w:lvlText w:val="o"/>
+      <w:lvlJc w:val="left"/>
+      <w:pPr>
+        <w:ind w:left="7656" w:hanging="360"/>
+      </w:pPr>
+      <w:rPr>
+        <w:rFonts w:ascii="Courier New" w:hAnsi="Courier New" w:cs="Courier New" w:hint="default"/>
+      </w:rPr>
+    </w:lvl>
+    <w:lvl w:ilvl="8" w:tplc="04090005" w:tentative="1">
+      <w:start w:val="1"/>
+      <w:numFmt w:val="bullet"/>
+      <w:lvlText w:val=""/>
+      <w:lvlJc w:val="left"/>
+      <w:pPr>
+        <w:ind w:left="8376" w:hanging="360"/>
+      </w:pPr>
+      <w:rPr>
+        <w:rFonts w:ascii="Wingdings" w:hAnsi="Wingdings" w:hint="default"/>
+      </w:rPr>
+    </w:lvl>
+  </w:abstractNum>
+  <w:abstractNum w:abstractNumId="9" w15:restartNumberingAfterBreak="0">
+    <w:nsid w:val="3728400A"/>
+    <w:multiLevelType w:val="hybridMultilevel"/>
+    <w:tmpl w:val="EBEC6120"/>
+    <w:lvl w:ilvl="0" w:tplc="04090001">
+      <w:start w:val="1"/>
+      <w:numFmt w:val="bullet"/>
+      <w:lvlText w:val=""/>
+      <w:lvlJc w:val="left"/>
+      <w:pPr>
+        <w:ind w:left="2124" w:hanging="360"/>
+      </w:pPr>
+      <w:rPr>
+        <w:rFonts w:ascii="Symbol" w:hAnsi="Symbol" w:hint="default"/>
+      </w:rPr>
+    </w:lvl>
+    <w:lvl w:ilvl="1" w:tplc="04090003" w:tentative="1">
+      <w:start w:val="1"/>
+      <w:numFmt w:val="bullet"/>
+      <w:lvlText w:val="o"/>
+      <w:lvlJc w:val="left"/>
+      <w:pPr>
+        <w:ind w:left="2844" w:hanging="360"/>
+      </w:pPr>
+      <w:rPr>
+        <w:rFonts w:ascii="Courier New" w:hAnsi="Courier New" w:cs="Courier New" w:hint="default"/>
+      </w:rPr>
+    </w:lvl>
+    <w:lvl w:ilvl="2" w:tplc="04090005" w:tentative="1">
+      <w:start w:val="1"/>
+      <w:numFmt w:val="bullet"/>
+      <w:lvlText w:val=""/>
+      <w:lvlJc w:val="left"/>
+      <w:pPr>
+        <w:ind w:left="3564" w:hanging="360"/>
+      </w:pPr>
+      <w:rPr>
+        <w:rFonts w:ascii="Wingdings" w:hAnsi="Wingdings" w:hint="default"/>
+      </w:rPr>
+    </w:lvl>
+    <w:lvl w:ilvl="3" w:tplc="04090001" w:tentative="1">
+      <w:start w:val="1"/>
+      <w:numFmt w:val="bullet"/>
+      <w:lvlText w:val=""/>
+      <w:lvlJc w:val="left"/>
+      <w:pPr>
+        <w:ind w:left="4284" w:hanging="360"/>
+      </w:pPr>
+      <w:rPr>
+        <w:rFonts w:ascii="Symbol" w:hAnsi="Symbol" w:hint="default"/>
+      </w:rPr>
+    </w:lvl>
+    <w:lvl w:ilvl="4" w:tplc="04090003" w:tentative="1">
+      <w:start w:val="1"/>
+      <w:numFmt w:val="bullet"/>
+      <w:lvlText w:val="o"/>
+      <w:lvlJc w:val="left"/>
+      <w:pPr>
+        <w:ind w:left="5004" w:hanging="360"/>
+      </w:pPr>
+      <w:rPr>
+        <w:rFonts w:ascii="Courier New" w:hAnsi="Courier New" w:cs="Courier New" w:hint="default"/>
+      </w:rPr>
+    </w:lvl>
+    <w:lvl w:ilvl="5" w:tplc="04090005" w:tentative="1">
+      <w:start w:val="1"/>
+      <w:numFmt w:val="bullet"/>
+      <w:lvlText w:val=""/>
+      <w:lvlJc w:val="left"/>
+      <w:pPr>
+        <w:ind w:left="5724" w:hanging="360"/>
+      </w:pPr>
+      <w:rPr>
+        <w:rFonts w:ascii="Wingdings" w:hAnsi="Wingdings" w:hint="default"/>
+      </w:rPr>
+    </w:lvl>
+    <w:lvl w:ilvl="6" w:tplc="04090001" w:tentative="1">
+      <w:start w:val="1"/>
+      <w:numFmt w:val="bullet"/>
+      <w:lvlText w:val=""/>
+      <w:lvlJc w:val="left"/>
+      <w:pPr>
+        <w:ind w:left="6444" w:hanging="360"/>
+      </w:pPr>
+      <w:rPr>
+        <w:rFonts w:ascii="Symbol" w:hAnsi="Symbol" w:hint="default"/>
+      </w:rPr>
+    </w:lvl>
+    <w:lvl w:ilvl="7" w:tplc="04090003" w:tentative="1">
+      <w:start w:val="1"/>
+      <w:numFmt w:val="bullet"/>
+      <w:lvlText w:val="o"/>
+      <w:lvlJc w:val="left"/>
+      <w:pPr>
+        <w:ind w:left="7164" w:hanging="360"/>
+      </w:pPr>
+      <w:rPr>
+        <w:rFonts w:ascii="Courier New" w:hAnsi="Courier New" w:cs="Courier New" w:hint="default"/>
+      </w:rPr>
+    </w:lvl>
+    <w:lvl w:ilvl="8" w:tplc="04090005" w:tentative="1">
+      <w:start w:val="1"/>
+      <w:numFmt w:val="bullet"/>
+      <w:lvlText w:val=""/>
+      <w:lvlJc w:val="left"/>
+      <w:pPr>
+        <w:ind w:left="7884" w:hanging="360"/>
+      </w:pPr>
+      <w:rPr>
+        <w:rFonts w:ascii="Wingdings" w:hAnsi="Wingdings" w:hint="default"/>
+      </w:rPr>
+    </w:lvl>
+  </w:abstractNum>
+  <w:abstractNum w:abstractNumId="10" w15:restartNumberingAfterBreak="0">
     <w:nsid w:val="3DA81559"/>
     <w:multiLevelType w:val="hybridMultilevel"/>
     <w:tmpl w:val="434AFD44"/>
@@ -11440,7 +12324,233 @@
       </w:rPr>
     </w:lvl>
   </w:abstractNum>
-  <w:abstractNum w:abstractNumId="6" w15:restartNumberingAfterBreak="0">
+  <w:abstractNum w:abstractNumId="11" w15:restartNumberingAfterBreak="0">
+    <w:nsid w:val="48A7001F"/>
+    <w:multiLevelType w:val="hybridMultilevel"/>
+    <w:tmpl w:val="AB5EB53E"/>
+    <w:lvl w:ilvl="0" w:tplc="04090001">
+      <w:start w:val="1"/>
+      <w:numFmt w:val="bullet"/>
+      <w:lvlText w:val=""/>
+      <w:lvlJc w:val="left"/>
+      <w:pPr>
+        <w:ind w:left="1440" w:hanging="360"/>
+      </w:pPr>
+      <w:rPr>
+        <w:rFonts w:ascii="Symbol" w:hAnsi="Symbol" w:hint="default"/>
+      </w:rPr>
+    </w:lvl>
+    <w:lvl w:ilvl="1" w:tplc="04090003" w:tentative="1">
+      <w:start w:val="1"/>
+      <w:numFmt w:val="bullet"/>
+      <w:lvlText w:val="o"/>
+      <w:lvlJc w:val="left"/>
+      <w:pPr>
+        <w:ind w:left="2160" w:hanging="360"/>
+      </w:pPr>
+      <w:rPr>
+        <w:rFonts w:ascii="Courier New" w:hAnsi="Courier New" w:cs="Courier New" w:hint="default"/>
+      </w:rPr>
+    </w:lvl>
+    <w:lvl w:ilvl="2" w:tplc="04090005" w:tentative="1">
+      <w:start w:val="1"/>
+      <w:numFmt w:val="bullet"/>
+      <w:lvlText w:val=""/>
+      <w:lvlJc w:val="left"/>
+      <w:pPr>
+        <w:ind w:left="2880" w:hanging="360"/>
+      </w:pPr>
+      <w:rPr>
+        <w:rFonts w:ascii="Wingdings" w:hAnsi="Wingdings" w:hint="default"/>
+      </w:rPr>
+    </w:lvl>
+    <w:lvl w:ilvl="3" w:tplc="04090001" w:tentative="1">
+      <w:start w:val="1"/>
+      <w:numFmt w:val="bullet"/>
+      <w:lvlText w:val=""/>
+      <w:lvlJc w:val="left"/>
+      <w:pPr>
+        <w:ind w:left="3600" w:hanging="360"/>
+      </w:pPr>
+      <w:rPr>
+        <w:rFonts w:ascii="Symbol" w:hAnsi="Symbol" w:hint="default"/>
+      </w:rPr>
+    </w:lvl>
+    <w:lvl w:ilvl="4" w:tplc="04090003" w:tentative="1">
+      <w:start w:val="1"/>
+      <w:numFmt w:val="bullet"/>
+      <w:lvlText w:val="o"/>
+      <w:lvlJc w:val="left"/>
+      <w:pPr>
+        <w:ind w:left="4320" w:hanging="360"/>
+      </w:pPr>
+      <w:rPr>
+        <w:rFonts w:ascii="Courier New" w:hAnsi="Courier New" w:cs="Courier New" w:hint="default"/>
+      </w:rPr>
+    </w:lvl>
+    <w:lvl w:ilvl="5" w:tplc="04090005" w:tentative="1">
+      <w:start w:val="1"/>
+      <w:numFmt w:val="bullet"/>
+      <w:lvlText w:val=""/>
+      <w:lvlJc w:val="left"/>
+      <w:pPr>
+        <w:ind w:left="5040" w:hanging="360"/>
+      </w:pPr>
+      <w:rPr>
+        <w:rFonts w:ascii="Wingdings" w:hAnsi="Wingdings" w:hint="default"/>
+      </w:rPr>
+    </w:lvl>
+    <w:lvl w:ilvl="6" w:tplc="04090001" w:tentative="1">
+      <w:start w:val="1"/>
+      <w:numFmt w:val="bullet"/>
+      <w:lvlText w:val=""/>
+      <w:lvlJc w:val="left"/>
+      <w:pPr>
+        <w:ind w:left="5760" w:hanging="360"/>
+      </w:pPr>
+      <w:rPr>
+        <w:rFonts w:ascii="Symbol" w:hAnsi="Symbol" w:hint="default"/>
+      </w:rPr>
+    </w:lvl>
+    <w:lvl w:ilvl="7" w:tplc="04090003" w:tentative="1">
+      <w:start w:val="1"/>
+      <w:numFmt w:val="bullet"/>
+      <w:lvlText w:val="o"/>
+      <w:lvlJc w:val="left"/>
+      <w:pPr>
+        <w:ind w:left="6480" w:hanging="360"/>
+      </w:pPr>
+      <w:rPr>
+        <w:rFonts w:ascii="Courier New" w:hAnsi="Courier New" w:cs="Courier New" w:hint="default"/>
+      </w:rPr>
+    </w:lvl>
+    <w:lvl w:ilvl="8" w:tplc="04090005" w:tentative="1">
+      <w:start w:val="1"/>
+      <w:numFmt w:val="bullet"/>
+      <w:lvlText w:val=""/>
+      <w:lvlJc w:val="left"/>
+      <w:pPr>
+        <w:ind w:left="7200" w:hanging="360"/>
+      </w:pPr>
+      <w:rPr>
+        <w:rFonts w:ascii="Wingdings" w:hAnsi="Wingdings" w:hint="default"/>
+      </w:rPr>
+    </w:lvl>
+  </w:abstractNum>
+  <w:abstractNum w:abstractNumId="12" w15:restartNumberingAfterBreak="0">
+    <w:nsid w:val="52263D1A"/>
+    <w:multiLevelType w:val="hybridMultilevel"/>
+    <w:tmpl w:val="79D434B4"/>
+    <w:lvl w:ilvl="0" w:tplc="04090001">
+      <w:start w:val="1"/>
+      <w:numFmt w:val="bullet"/>
+      <w:lvlText w:val=""/>
+      <w:lvlJc w:val="left"/>
+      <w:pPr>
+        <w:ind w:left="2124" w:hanging="360"/>
+      </w:pPr>
+      <w:rPr>
+        <w:rFonts w:ascii="Symbol" w:hAnsi="Symbol" w:hint="default"/>
+      </w:rPr>
+    </w:lvl>
+    <w:lvl w:ilvl="1" w:tplc="04090003" w:tentative="1">
+      <w:start w:val="1"/>
+      <w:numFmt w:val="bullet"/>
+      <w:lvlText w:val="o"/>
+      <w:lvlJc w:val="left"/>
+      <w:pPr>
+        <w:ind w:left="2844" w:hanging="360"/>
+      </w:pPr>
+      <w:rPr>
+        <w:rFonts w:ascii="Courier New" w:hAnsi="Courier New" w:cs="Courier New" w:hint="default"/>
+      </w:rPr>
+    </w:lvl>
+    <w:lvl w:ilvl="2" w:tplc="04090005" w:tentative="1">
+      <w:start w:val="1"/>
+      <w:numFmt w:val="bullet"/>
+      <w:lvlText w:val=""/>
+      <w:lvlJc w:val="left"/>
+      <w:pPr>
+        <w:ind w:left="3564" w:hanging="360"/>
+      </w:pPr>
+      <w:rPr>
+        <w:rFonts w:ascii="Wingdings" w:hAnsi="Wingdings" w:hint="default"/>
+      </w:rPr>
+    </w:lvl>
+    <w:lvl w:ilvl="3" w:tplc="04090001" w:tentative="1">
+      <w:start w:val="1"/>
+      <w:numFmt w:val="bullet"/>
+      <w:lvlText w:val=""/>
+      <w:lvlJc w:val="left"/>
+      <w:pPr>
+        <w:ind w:left="4284" w:hanging="360"/>
+      </w:pPr>
+      <w:rPr>
+        <w:rFonts w:ascii="Symbol" w:hAnsi="Symbol" w:hint="default"/>
+      </w:rPr>
+    </w:lvl>
+    <w:lvl w:ilvl="4" w:tplc="04090003" w:tentative="1">
+      <w:start w:val="1"/>
+      <w:numFmt w:val="bullet"/>
+      <w:lvlText w:val="o"/>
+      <w:lvlJc w:val="left"/>
+      <w:pPr>
+        <w:ind w:left="5004" w:hanging="360"/>
+      </w:pPr>
+      <w:rPr>
+        <w:rFonts w:ascii="Courier New" w:hAnsi="Courier New" w:cs="Courier New" w:hint="default"/>
+      </w:rPr>
+    </w:lvl>
+    <w:lvl w:ilvl="5" w:tplc="04090005" w:tentative="1">
+      <w:start w:val="1"/>
+      <w:numFmt w:val="bullet"/>
+      <w:lvlText w:val=""/>
+      <w:lvlJc w:val="left"/>
+      <w:pPr>
+        <w:ind w:left="5724" w:hanging="360"/>
+      </w:pPr>
+      <w:rPr>
+        <w:rFonts w:ascii="Wingdings" w:hAnsi="Wingdings" w:hint="default"/>
+      </w:rPr>
+    </w:lvl>
+    <w:lvl w:ilvl="6" w:tplc="04090001" w:tentative="1">
+      <w:start w:val="1"/>
+      <w:numFmt w:val="bullet"/>
+      <w:lvlText w:val=""/>
+      <w:lvlJc w:val="left"/>
+      <w:pPr>
+        <w:ind w:left="6444" w:hanging="360"/>
+      </w:pPr>
+      <w:rPr>
+        <w:rFonts w:ascii="Symbol" w:hAnsi="Symbol" w:hint="default"/>
+      </w:rPr>
+    </w:lvl>
+    <w:lvl w:ilvl="7" w:tplc="04090003" w:tentative="1">
+      <w:start w:val="1"/>
+      <w:numFmt w:val="bullet"/>
+      <w:lvlText w:val="o"/>
+      <w:lvlJc w:val="left"/>
+      <w:pPr>
+        <w:ind w:left="7164" w:hanging="360"/>
+      </w:pPr>
+      <w:rPr>
+        <w:rFonts w:ascii="Courier New" w:hAnsi="Courier New" w:cs="Courier New" w:hint="default"/>
+      </w:rPr>
+    </w:lvl>
+    <w:lvl w:ilvl="8" w:tplc="04090005" w:tentative="1">
+      <w:start w:val="1"/>
+      <w:numFmt w:val="bullet"/>
+      <w:lvlText w:val=""/>
+      <w:lvlJc w:val="left"/>
+      <w:pPr>
+        <w:ind w:left="7884" w:hanging="360"/>
+      </w:pPr>
+      <w:rPr>
+        <w:rFonts w:ascii="Wingdings" w:hAnsi="Wingdings" w:hint="default"/>
+      </w:rPr>
+    </w:lvl>
+  </w:abstractNum>
+  <w:abstractNum w:abstractNumId="13" w15:restartNumberingAfterBreak="0">
     <w:nsid w:val="5A9F4F87"/>
     <w:multiLevelType w:val="hybridMultilevel"/>
     <w:tmpl w:val="5936094C"/>
@@ -11553,7 +12663,7 @@
       </w:rPr>
     </w:lvl>
   </w:abstractNum>
-  <w:abstractNum w:abstractNumId="7" w15:restartNumberingAfterBreak="0">
+  <w:abstractNum w:abstractNumId="14" w15:restartNumberingAfterBreak="0">
     <w:nsid w:val="638F3A3B"/>
     <w:multiLevelType w:val="multilevel"/>
     <w:tmpl w:val="35A219B2"/>
@@ -11658,7 +12768,7 @@
       </w:pPr>
     </w:lvl>
   </w:abstractNum>
-  <w:abstractNum w:abstractNumId="8" w15:restartNumberingAfterBreak="0">
+  <w:abstractNum w:abstractNumId="15" w15:restartNumberingAfterBreak="0">
     <w:nsid w:val="6B64206D"/>
     <w:multiLevelType w:val="multilevel"/>
     <w:tmpl w:val="6AF6D616"/>
@@ -11763,7 +12873,7 @@
       </w:pPr>
     </w:lvl>
   </w:abstractNum>
-  <w:abstractNum w:abstractNumId="9" w15:restartNumberingAfterBreak="0">
+  <w:abstractNum w:abstractNumId="16" w15:restartNumberingAfterBreak="0">
     <w:nsid w:val="6D703210"/>
     <w:multiLevelType w:val="hybridMultilevel"/>
     <w:tmpl w:val="AAFE7278"/>
@@ -11876,7 +12986,7 @@
       </w:rPr>
     </w:lvl>
   </w:abstractNum>
-  <w:abstractNum w:abstractNumId="10" w15:restartNumberingAfterBreak="0">
+  <w:abstractNum w:abstractNumId="17" w15:restartNumberingAfterBreak="0">
     <w:nsid w:val="73DD295E"/>
     <w:multiLevelType w:val="hybridMultilevel"/>
     <w:tmpl w:val="EF3C7FEA"/>
@@ -11965,38 +13075,151 @@
       </w:pPr>
     </w:lvl>
   </w:abstractNum>
+  <w:abstractNum w:abstractNumId="18" w15:restartNumberingAfterBreak="0">
+    <w:nsid w:val="7E537A3C"/>
+    <w:multiLevelType w:val="hybridMultilevel"/>
+    <w:tmpl w:val="33664B68"/>
+    <w:lvl w:ilvl="0" w:tplc="A8C4D47C">
+      <w:start w:val="1"/>
+      <w:numFmt w:val="decimal"/>
+      <w:lvlText w:val="%1."/>
+      <w:lvlJc w:val="left"/>
+      <w:pPr>
+        <w:ind w:left="2484" w:hanging="360"/>
+      </w:pPr>
+      <w:rPr>
+        <w:rFonts w:hint="default"/>
+      </w:rPr>
+    </w:lvl>
+    <w:lvl w:ilvl="1" w:tplc="04090019" w:tentative="1">
+      <w:start w:val="1"/>
+      <w:numFmt w:val="lowerLetter"/>
+      <w:lvlText w:val="%2."/>
+      <w:lvlJc w:val="left"/>
+      <w:pPr>
+        <w:ind w:left="3204" w:hanging="360"/>
+      </w:pPr>
+    </w:lvl>
+    <w:lvl w:ilvl="2" w:tplc="0409001B" w:tentative="1">
+      <w:start w:val="1"/>
+      <w:numFmt w:val="lowerRoman"/>
+      <w:lvlText w:val="%3."/>
+      <w:lvlJc w:val="right"/>
+      <w:pPr>
+        <w:ind w:left="3924" w:hanging="180"/>
+      </w:pPr>
+    </w:lvl>
+    <w:lvl w:ilvl="3" w:tplc="0409000F" w:tentative="1">
+      <w:start w:val="1"/>
+      <w:numFmt w:val="decimal"/>
+      <w:lvlText w:val="%4."/>
+      <w:lvlJc w:val="left"/>
+      <w:pPr>
+        <w:ind w:left="4644" w:hanging="360"/>
+      </w:pPr>
+    </w:lvl>
+    <w:lvl w:ilvl="4" w:tplc="04090019" w:tentative="1">
+      <w:start w:val="1"/>
+      <w:numFmt w:val="lowerLetter"/>
+      <w:lvlText w:val="%5."/>
+      <w:lvlJc w:val="left"/>
+      <w:pPr>
+        <w:ind w:left="5364" w:hanging="360"/>
+      </w:pPr>
+    </w:lvl>
+    <w:lvl w:ilvl="5" w:tplc="0409001B" w:tentative="1">
+      <w:start w:val="1"/>
+      <w:numFmt w:val="lowerRoman"/>
+      <w:lvlText w:val="%6."/>
+      <w:lvlJc w:val="right"/>
+      <w:pPr>
+        <w:ind w:left="6084" w:hanging="180"/>
+      </w:pPr>
+    </w:lvl>
+    <w:lvl w:ilvl="6" w:tplc="0409000F" w:tentative="1">
+      <w:start w:val="1"/>
+      <w:numFmt w:val="decimal"/>
+      <w:lvlText w:val="%7."/>
+      <w:lvlJc w:val="left"/>
+      <w:pPr>
+        <w:ind w:left="6804" w:hanging="360"/>
+      </w:pPr>
+    </w:lvl>
+    <w:lvl w:ilvl="7" w:tplc="04090019" w:tentative="1">
+      <w:start w:val="1"/>
+      <w:numFmt w:val="lowerLetter"/>
+      <w:lvlText w:val="%8."/>
+      <w:lvlJc w:val="left"/>
+      <w:pPr>
+        <w:ind w:left="7524" w:hanging="360"/>
+      </w:pPr>
+    </w:lvl>
+    <w:lvl w:ilvl="8" w:tplc="0409001B" w:tentative="1">
+      <w:start w:val="1"/>
+      <w:numFmt w:val="lowerRoman"/>
+      <w:lvlText w:val="%9."/>
+      <w:lvlJc w:val="right"/>
+      <w:pPr>
+        <w:ind w:left="8244" w:hanging="180"/>
+      </w:pPr>
+    </w:lvl>
+  </w:abstractNum>
   <w:num w:numId="1" w16cid:durableId="783621873">
-    <w:abstractNumId w:val="9"/>
+    <w:abstractNumId w:val="16"/>
   </w:num>
   <w:num w:numId="2" w16cid:durableId="1922523120">
+    <w:abstractNumId w:val="14"/>
+  </w:num>
+  <w:num w:numId="3" w16cid:durableId="679233928">
+    <w:abstractNumId w:val="15"/>
+  </w:num>
+  <w:num w:numId="4" w16cid:durableId="502359540">
+    <w:abstractNumId w:val="17"/>
+  </w:num>
+  <w:num w:numId="5" w16cid:durableId="2044091571">
+    <w:abstractNumId w:val="6"/>
+  </w:num>
+  <w:num w:numId="6" w16cid:durableId="761146935">
+    <w:abstractNumId w:val="1"/>
+  </w:num>
+  <w:num w:numId="7" w16cid:durableId="284585734">
+    <w:abstractNumId w:val="3"/>
+  </w:num>
+  <w:num w:numId="8" w16cid:durableId="834371226">
+    <w:abstractNumId w:val="5"/>
+  </w:num>
+  <w:num w:numId="9" w16cid:durableId="278148598">
+    <w:abstractNumId w:val="13"/>
+  </w:num>
+  <w:num w:numId="10" w16cid:durableId="1439907011">
+    <w:abstractNumId w:val="10"/>
+  </w:num>
+  <w:num w:numId="11" w16cid:durableId="2078546605">
+    <w:abstractNumId w:val="4"/>
+  </w:num>
+  <w:num w:numId="12" w16cid:durableId="548538449">
+    <w:abstractNumId w:val="11"/>
+  </w:num>
+  <w:num w:numId="13" w16cid:durableId="103623210">
+    <w:abstractNumId w:val="12"/>
+  </w:num>
+  <w:num w:numId="14" w16cid:durableId="382680366">
+    <w:abstractNumId w:val="18"/>
+  </w:num>
+  <w:num w:numId="15" w16cid:durableId="778722673">
+    <w:abstractNumId w:val="0"/>
+  </w:num>
+  <w:num w:numId="16" w16cid:durableId="976648975">
+    <w:abstractNumId w:val="8"/>
+  </w:num>
+  <w:num w:numId="17" w16cid:durableId="258635613">
+    <w:abstractNumId w:val="2"/>
+  </w:num>
+  <w:num w:numId="18" w16cid:durableId="2106996313">
     <w:abstractNumId w:val="7"/>
   </w:num>
-  <w:num w:numId="3" w16cid:durableId="679233928">
-    <w:abstractNumId w:val="8"/>
-  </w:num>
-  <w:num w:numId="4" w16cid:durableId="502359540">
-    <w:abstractNumId w:val="10"/>
-  </w:num>
-  <w:num w:numId="5" w16cid:durableId="2044091571">
-    <w:abstractNumId w:val="4"/>
-  </w:num>
-  <w:num w:numId="6" w16cid:durableId="761146935">
-    <w:abstractNumId w:val="0"/>
-  </w:num>
-  <w:num w:numId="7" w16cid:durableId="284585734">
-    <w:abstractNumId w:val="1"/>
-  </w:num>
-  <w:num w:numId="8" w16cid:durableId="834371226">
-    <w:abstractNumId w:val="3"/>
-  </w:num>
-  <w:num w:numId="9" w16cid:durableId="278148598">
-    <w:abstractNumId w:val="6"/>
-  </w:num>
-  <w:num w:numId="10" w16cid:durableId="1439907011">
-    <w:abstractNumId w:val="5"/>
-  </w:num>
-  <w:num w:numId="11" w16cid:durableId="2078546605">
-    <w:abstractNumId w:val="2"/>
+  <w:num w:numId="19" w16cid:durableId="1473788926">
+    <w:abstractNumId w:val="9"/>
   </w:num>
 </w:numbering>
 </file>

</xml_diff>